<commit_message>
P300 new plot added
</commit_message>
<xml_diff>
--- a/tech_report_analyses.docx
+++ b/tech_report_analyses.docx
@@ -3476,7 +3476,7 @@
       </w:pPr>
     </w:p>
     <w:bookmarkEnd w:id="56"/>
-    <w:bookmarkStart w:id="68" w:name="Xdd1cb9336e2cbde74af57b0aba14e8ea39b67aa"/>
+    <w:bookmarkStart w:id="70" w:name="Xdd1cb9336e2cbde74af57b0aba14e8ea39b67aa"/>
     <w:p>
       <w:pPr>
         <w:pStyle w:val="Heading1"/>
@@ -4292,7 +4292,7 @@
       </w:r>
     </w:p>
     <w:bookmarkEnd w:id="62"/>
-    <w:bookmarkStart w:id="67" w:name="ern"/>
+    <w:bookmarkStart w:id="64" w:name="Xc846f5b83f3ebcf5341911886fd8a4824e9d1a5"/>
     <w:p>
       <w:pPr>
         <w:pStyle w:val="Heading2"/>
@@ -4301,7 +4301,7 @@
         <w:rPr>
           <w:b/>
         </w:rPr>
-        <w:t xml:space="preserve">ERN</w:t>
+        <w:t xml:space="preserve">Investigating why the P300 is shifed frontally</w:t>
       </w:r>
     </w:p>
     <w:p>
@@ -4312,96 +4312,30 @@
         <w:rPr>
           <w:b/>
         </w:rPr>
-        <w:t xml:space="preserve">Mean Amplitude</w:t>
-      </w:r>
-    </w:p>
-    <w:p>
-      <w:pPr>
-        <w:numPr>
-          <w:ilvl w:val="0"/>
-          <w:numId w:val="1015"/>
-        </w:numPr>
-        <w:pStyle w:val="Compact"/>
-      </w:pPr>
-      <w:r>
-        <w:t xml:space="preserve">Correlation Plot</w:t>
-      </w:r>
-    </w:p>
-    <w:p>
-      <w:pPr>
-        <w:numPr>
-          <w:ilvl w:val="0"/>
-          <w:numId w:val="1015"/>
-        </w:numPr>
-        <w:pStyle w:val="Compact"/>
-      </w:pPr>
-      <w:r>
-        <w:t xml:space="preserve">Pirate Plot</w:t>
-      </w:r>
-    </w:p>
-    <w:p>
-      <w:pPr>
-        <w:numPr>
-          <w:ilvl w:val="0"/>
-          <w:numId w:val="1015"/>
-        </w:numPr>
-        <w:pStyle w:val="Compact"/>
-      </w:pPr>
-      <w:r>
-        <w:t xml:space="preserve">Median for Easy Cap</w:t>
-      </w:r>
-    </w:p>
-    <w:p>
-      <w:pPr>
-        <w:numPr>
-          <w:ilvl w:val="0"/>
-          <w:numId w:val="1015"/>
-        </w:numPr>
-        <w:pStyle w:val="Compact"/>
-      </w:pPr>
-      <w:r>
-        <w:t xml:space="preserve">Median for Mobita</w:t>
-      </w:r>
-    </w:p>
-    <w:p>
-      <w:pPr>
-        <w:numPr>
-          <w:ilvl w:val="0"/>
-          <w:numId w:val="1015"/>
-        </w:numPr>
-        <w:pStyle w:val="Compact"/>
-      </w:pPr>
-      <w:r>
-        <w:t xml:space="preserve">Correlation Test</w:t>
-      </w:r>
-    </w:p>
-    <w:p>
-      <w:pPr>
-        <w:numPr>
-          <w:ilvl w:val="0"/>
-          <w:numId w:val="1015"/>
-        </w:numPr>
-        <w:pStyle w:val="Compact"/>
-      </w:pPr>
-      <w:r>
-        <w:t xml:space="preserve">Wilcoxon test results</w:t>
-      </w:r>
-    </w:p>
-    <w:p>
-      <w:pPr>
-        <w:pStyle w:val="FirstParagraph"/>
+        <w:t xml:space="preserve">EasyCap and Mobita P300 activity at Fz and Pz</w:t>
+      </w:r>
+      <w:r>
+        <w:br/>
+      </w:r>
+      <w:r>
+        <w:t xml:space="preserve">EasyCap is in black and Mobita is in red.</w:t>
+      </w:r>
+    </w:p>
+    <w:p>
+      <w:pPr>
+        <w:pStyle w:val="CaptionedFigure"/>
       </w:pPr>
       <w:r>
         <w:drawing>
           <wp:inline>
-            <wp:extent cx="4620126" cy="3696101"/>
+            <wp:extent cx="5334000" cy="6013021"/>
             <wp:effectExtent b="0" l="0" r="0" t="0"/>
-            <wp:docPr descr="" title="" id="1" name="Picture"/>
+            <wp:docPr descr="P300 waves" title="" id="1" name="Picture"/>
             <a:graphic>
               <a:graphicData uri="http://schemas.openxmlformats.org/drawingml/2006/picture">
                 <pic:pic>
                   <pic:nvPicPr>
-                    <pic:cNvPr descr="tech_report_analyses_files/figure-docx/ERN-1.png" id="0" name="Picture"/>
+                    <pic:cNvPr descr="C:\Users\marta\OneDrive%20-%20University%20of%20Surrey\Documents\All%20working%20docs\PhD\Tech%20Report\EasyCap_Mobita_Report\P300_fz_pz.jpg" id="0" name="Picture"/>
                     <pic:cNvPicPr>
                       <a:picLocks noChangeArrowheads="1" noChangeAspect="1"/>
                     </pic:cNvPicPr>
@@ -4415,7 +4349,7 @@
                   <pic:spPr bwMode="auto">
                     <a:xfrm>
                       <a:off x="0" y="0"/>
-                      <a:ext cx="4620126" cy="3696101"/>
+                      <a:ext cx="5334000" cy="6013021"/>
                     </a:xfrm>
                     <a:prstGeom prst="rect">
                       <a:avLst/>
@@ -4433,6 +4367,115 @@
           </wp:inline>
         </w:drawing>
       </w:r>
+    </w:p>
+    <w:p>
+      <w:pPr>
+        <w:pStyle w:val="ImageCaption"/>
+      </w:pPr>
+      <w:r>
+        <w:t xml:space="preserve">P300 waves</w:t>
+      </w:r>
+    </w:p>
+    <w:bookmarkEnd w:id="64"/>
+    <w:bookmarkStart w:id="69" w:name="ern"/>
+    <w:p>
+      <w:pPr>
+        <w:pStyle w:val="Heading2"/>
+      </w:pPr>
+      <w:r>
+        <w:rPr>
+          <w:b/>
+        </w:rPr>
+        <w:t xml:space="preserve">ERN</w:t>
+      </w:r>
+    </w:p>
+    <w:p>
+      <w:pPr>
+        <w:pStyle w:val="FirstParagraph"/>
+      </w:pPr>
+      <w:r>
+        <w:rPr>
+          <w:b/>
+        </w:rPr>
+        <w:t xml:space="preserve">Mean Amplitude</w:t>
+      </w:r>
+    </w:p>
+    <w:p>
+      <w:pPr>
+        <w:numPr>
+          <w:ilvl w:val="0"/>
+          <w:numId w:val="1015"/>
+        </w:numPr>
+        <w:pStyle w:val="Compact"/>
+      </w:pPr>
+      <w:r>
+        <w:t xml:space="preserve">Correlation Plot</w:t>
+      </w:r>
+    </w:p>
+    <w:p>
+      <w:pPr>
+        <w:numPr>
+          <w:ilvl w:val="0"/>
+          <w:numId w:val="1015"/>
+        </w:numPr>
+        <w:pStyle w:val="Compact"/>
+      </w:pPr>
+      <w:r>
+        <w:t xml:space="preserve">Pirate Plot</w:t>
+      </w:r>
+    </w:p>
+    <w:p>
+      <w:pPr>
+        <w:numPr>
+          <w:ilvl w:val="0"/>
+          <w:numId w:val="1015"/>
+        </w:numPr>
+        <w:pStyle w:val="Compact"/>
+      </w:pPr>
+      <w:r>
+        <w:t xml:space="preserve">Median for Easy Cap</w:t>
+      </w:r>
+    </w:p>
+    <w:p>
+      <w:pPr>
+        <w:numPr>
+          <w:ilvl w:val="0"/>
+          <w:numId w:val="1015"/>
+        </w:numPr>
+        <w:pStyle w:val="Compact"/>
+      </w:pPr>
+      <w:r>
+        <w:t xml:space="preserve">Median for Mobita</w:t>
+      </w:r>
+    </w:p>
+    <w:p>
+      <w:pPr>
+        <w:numPr>
+          <w:ilvl w:val="0"/>
+          <w:numId w:val="1015"/>
+        </w:numPr>
+        <w:pStyle w:val="Compact"/>
+      </w:pPr>
+      <w:r>
+        <w:t xml:space="preserve">Correlation Test</w:t>
+      </w:r>
+    </w:p>
+    <w:p>
+      <w:pPr>
+        <w:numPr>
+          <w:ilvl w:val="0"/>
+          <w:numId w:val="1015"/>
+        </w:numPr>
+        <w:pStyle w:val="Compact"/>
+      </w:pPr>
+      <w:r>
+        <w:t xml:space="preserve">Wilcoxon test results</w:t>
+      </w:r>
+    </w:p>
+    <w:p>
+      <w:pPr>
+        <w:pStyle w:val="FirstParagraph"/>
+      </w:pPr>
       <w:r>
         <w:drawing>
           <wp:inline>
@@ -4443,214 +4486,7 @@
               <a:graphicData uri="http://schemas.openxmlformats.org/drawingml/2006/picture">
                 <pic:pic>
                   <pic:nvPicPr>
-                    <pic:cNvPr descr="tech_report_analyses_files/figure-docx/ERN-2.png" id="0" name="Picture"/>
-                    <pic:cNvPicPr>
-                      <a:picLocks noChangeArrowheads="1" noChangeAspect="1"/>
-                    </pic:cNvPicPr>
-                  </pic:nvPicPr>
-                  <pic:blipFill>
-                    <a:blip r:embed="rId64"/>
-                    <a:stretch>
-                      <a:fillRect/>
-                    </a:stretch>
-                  </pic:blipFill>
-                  <pic:spPr bwMode="auto">
-                    <a:xfrm>
-                      <a:off x="0" y="0"/>
-                      <a:ext cx="4620126" cy="3696101"/>
-                    </a:xfrm>
-                    <a:prstGeom prst="rect">
-                      <a:avLst/>
-                    </a:prstGeom>
-                    <a:noFill/>
-                    <a:ln w="9525">
-                      <a:noFill/>
-                      <a:headEnd/>
-                      <a:tailEnd/>
-                    </a:ln>
-                  </pic:spPr>
-                </pic:pic>
-              </a:graphicData>
-            </a:graphic>
-          </wp:inline>
-        </w:drawing>
-      </w:r>
-    </w:p>
-    <w:p>
-      <w:pPr>
-        <w:pStyle w:val="BodyText"/>
-      </w:pPr>
-      <w:r>
-        <w:t xml:space="preserve">The results are non-significant.</w:t>
-      </w:r>
-      <w:r>
-        <w:t xml:space="preserve"> </w:t>
-      </w:r>
-      <w:r>
-        <w:t xml:space="preserve">Bonferroni correction x14 as there are 2 types of ERPs with 7 tests used for each</w:t>
-      </w:r>
-    </w:p>
-    <w:p>
-      <w:pPr>
-        <w:pStyle w:val="BodyText"/>
-      </w:pPr>
-      <w:r>
-        <w:rPr>
-          <w:b/>
-        </w:rPr>
-        <w:t xml:space="preserve">Median EasyCap =</w:t>
-      </w:r>
-      <w:r>
-        <w:t xml:space="preserve"> </w:t>
-      </w:r>
-      <w:r>
-        <w:t xml:space="preserve">-2.685649</w:t>
-      </w:r>
-    </w:p>
-    <w:p>
-      <w:pPr>
-        <w:pStyle w:val="BodyText"/>
-      </w:pPr>
-      <w:r>
-        <w:rPr>
-          <w:b/>
-        </w:rPr>
-        <w:t xml:space="preserve">Median Mobita =</w:t>
-      </w:r>
-      <w:r>
-        <w:t xml:space="preserve"> </w:t>
-      </w:r>
-      <w:r>
-        <w:t xml:space="preserve">-0.894613</w:t>
-      </w:r>
-    </w:p>
-    <w:p>
-      <w:pPr>
-        <w:pStyle w:val="BodyText"/>
-      </w:pPr>
-      <w:r>
-        <w:rPr>
-          <w:b/>
-        </w:rPr>
-        <w:t xml:space="preserve">Wilcoxon:</w:t>
-      </w:r>
-      <w:r>
-        <w:t xml:space="preserve"> </w:t>
-      </w:r>
-      <w:r>
-        <w:t xml:space="preserve">V = 1, p = 0.0078125, Bonferroni p = 0.109375</w:t>
-      </w:r>
-    </w:p>
-    <w:p>
-      <w:pPr>
-        <w:pStyle w:val="BodyText"/>
-      </w:pPr>
-      <w:r>
-        <w:rPr>
-          <w:b/>
-        </w:rPr>
-        <w:t xml:space="preserve">Fligner-Killeen:</w:t>
-      </w:r>
-      <w:r>
-        <w:t xml:space="preserve"> </w:t>
-      </w:r>
-      <w:r>
-        <w:t xml:space="preserve">X</w:t>
-      </w:r>
-      <w:r>
-        <w:rPr>
-          <w:vertAlign w:val="superscript"/>
-        </w:rPr>
-        <w:t xml:space="preserve">2</w:t>
-      </w:r>
-      <w:r>
-        <w:t xml:space="preserve"> </w:t>
-      </w:r>
-      <w:r>
-        <w:t xml:space="preserve">= 1.0369341, p = 0.3085356, Bonferroni p = 4.3194984</w:t>
-      </w:r>
-    </w:p>
-    <w:p>
-      <w:r>
-        <w:pict>
-          <v:rect style="width:0;height:1.5pt" o:hralign="center" o:hrstd="t" o:hr="t"/>
-        </w:pict>
-      </w:r>
-    </w:p>
-    <w:p>
-      <w:pPr>
-        <w:pStyle w:val="FirstParagraph"/>
-      </w:pPr>
-      <w:r>
-        <w:rPr>
-          <w:b/>
-        </w:rPr>
-        <w:t xml:space="preserve">Peak Latency</w:t>
-      </w:r>
-    </w:p>
-    <w:p>
-      <w:pPr>
-        <w:numPr>
-          <w:ilvl w:val="0"/>
-          <w:numId w:val="1016"/>
-        </w:numPr>
-        <w:pStyle w:val="Compact"/>
-      </w:pPr>
-      <w:r>
-        <w:t xml:space="preserve">Pirate Plot</w:t>
-      </w:r>
-    </w:p>
-    <w:p>
-      <w:pPr>
-        <w:numPr>
-          <w:ilvl w:val="0"/>
-          <w:numId w:val="1016"/>
-        </w:numPr>
-        <w:pStyle w:val="Compact"/>
-      </w:pPr>
-      <w:r>
-        <w:t xml:space="preserve">Median for Easy Cap</w:t>
-      </w:r>
-    </w:p>
-    <w:p>
-      <w:pPr>
-        <w:numPr>
-          <w:ilvl w:val="0"/>
-          <w:numId w:val="1016"/>
-        </w:numPr>
-        <w:pStyle w:val="Compact"/>
-      </w:pPr>
-      <w:r>
-        <w:t xml:space="preserve">Median for Mobita</w:t>
-      </w:r>
-    </w:p>
-    <w:p>
-      <w:pPr>
-        <w:numPr>
-          <w:ilvl w:val="0"/>
-          <w:numId w:val="1016"/>
-        </w:numPr>
-        <w:pStyle w:val="Compact"/>
-      </w:pPr>
-      <w:r>
-        <w:t xml:space="preserve">Wilcoxon test results</w:t>
-      </w:r>
-    </w:p>
-    <w:p>
-      <w:pPr>
-        <w:pStyle w:val="FirstParagraph"/>
-      </w:pPr>
-      <w:r>
-        <w:drawing>
-          <wp:inline>
-            <wp:extent cx="4620126" cy="3696101"/>
-            <wp:effectExtent b="0" l="0" r="0" t="0"/>
-            <wp:docPr descr="" title="" id="1" name="Picture"/>
-            <a:graphic>
-              <a:graphicData uri="http://schemas.openxmlformats.org/drawingml/2006/picture">
-                <pic:pic>
-                  <pic:nvPicPr>
-                    <pic:cNvPr descr="tech_report_analyses_files/figure-docx/ERN%20latency-1.png" id="0" name="Picture"/>
+                    <pic:cNvPr descr="tech_report_analyses_files/figure-docx/ERN-1.png" id="0" name="Picture"/>
                     <pic:cNvPicPr>
                       <a:picLocks noChangeArrowheads="1" noChangeAspect="1"/>
                     </pic:cNvPicPr>
@@ -4682,121 +4518,6 @@
           </wp:inline>
         </w:drawing>
       </w:r>
-    </w:p>
-    <w:p>
-      <w:pPr>
-        <w:pStyle w:val="BodyText"/>
-      </w:pPr>
-      <w:r>
-        <w:t xml:space="preserve">The results are non-significant.</w:t>
-      </w:r>
-      <w:r>
-        <w:t xml:space="preserve"> </w:t>
-      </w:r>
-      <w:r>
-        <w:t xml:space="preserve">Bonferroni correction x14 as there are 2 types of ERPs with 7 tests used for each</w:t>
-      </w:r>
-    </w:p>
-    <w:p>
-      <w:pPr>
-        <w:pStyle w:val="BodyText"/>
-      </w:pPr>
-      <w:r>
-        <w:rPr>
-          <w:b/>
-        </w:rPr>
-        <w:t xml:space="preserve">Median EasyCap =</w:t>
-      </w:r>
-      <w:r>
-        <w:t xml:space="preserve"> </w:t>
-      </w:r>
-      <w:r>
-        <w:t xml:space="preserve">41.01563</w:t>
-      </w:r>
-    </w:p>
-    <w:p>
-      <w:pPr>
-        <w:pStyle w:val="BodyText"/>
-      </w:pPr>
-      <w:r>
-        <w:rPr>
-          <w:b/>
-        </w:rPr>
-        <w:t xml:space="preserve">Median Mobita =</w:t>
-      </w:r>
-      <w:r>
-        <w:t xml:space="preserve"> </w:t>
-      </w:r>
-      <w:r>
-        <w:t xml:space="preserve">5.85938</w:t>
-      </w:r>
-    </w:p>
-    <w:p>
-      <w:pPr>
-        <w:pStyle w:val="BodyText"/>
-      </w:pPr>
-      <w:r>
-        <w:rPr>
-          <w:b/>
-        </w:rPr>
-        <w:t xml:space="preserve">Wilcoxon:</w:t>
-      </w:r>
-      <w:r>
-        <w:t xml:space="preserve"> </w:t>
-      </w:r>
-      <w:r>
-        <w:t xml:space="preserve">V = 36, p = 0.0142662, Bonferroni p = 0.1997266</w:t>
-      </w:r>
-    </w:p>
-    <w:p>
-      <w:pPr>
-        <w:pStyle w:val="BodyText"/>
-      </w:pPr>
-      <w:r>
-        <w:rPr>
-          <w:b/>
-        </w:rPr>
-        <w:t xml:space="preserve">Fligner-Killeen:</w:t>
-      </w:r>
-      <w:r>
-        <w:t xml:space="preserve"> </w:t>
-      </w:r>
-      <w:r>
-        <w:t xml:space="preserve">X</w:t>
-      </w:r>
-      <w:r>
-        <w:rPr>
-          <w:vertAlign w:val="superscript"/>
-        </w:rPr>
-        <w:t xml:space="preserve">2</w:t>
-      </w:r>
-      <w:r>
-        <w:t xml:space="preserve"> </w:t>
-      </w:r>
-      <w:r>
-        <w:t xml:space="preserve">= 0.3146367, p = 0.5748488, Bonferroni p = 8.0478825</w:t>
-      </w:r>
-    </w:p>
-    <w:p>
-      <w:r>
-        <w:pict>
-          <v:rect style="width:0;height:1.5pt" o:hralign="center" o:hrstd="t" o:hr="t"/>
-        </w:pict>
-      </w:r>
-    </w:p>
-    <w:p>
-      <w:pPr>
-        <w:pStyle w:val="FirstParagraph"/>
-      </w:pPr>
-      <w:r>
-        <w:rPr>
-          <w:b/>
-        </w:rPr>
-        <w:t xml:space="preserve">Peak Amplitude</w:t>
-      </w:r>
-      <w:r>
-        <w:br/>
-      </w:r>
       <w:r>
         <w:drawing>
           <wp:inline>
@@ -4807,7 +4528,7 @@
               <a:graphicData uri="http://schemas.openxmlformats.org/drawingml/2006/picture">
                 <pic:pic>
                   <pic:nvPicPr>
-                    <pic:cNvPr descr="tech_report_analyses_files/figure-docx/ERN%20amplitude-1.png" id="0" name="Picture"/>
+                    <pic:cNvPr descr="tech_report_analyses_files/figure-docx/ERN-2.png" id="0" name="Picture"/>
                     <pic:cNvPicPr>
                       <a:picLocks noChangeArrowheads="1" noChangeAspect="1"/>
                     </pic:cNvPicPr>
@@ -4868,7 +4589,7 @@
         <w:t xml:space="preserve"> </w:t>
       </w:r>
       <w:r>
-        <w:t xml:space="preserve">-3.95719</w:t>
+        <w:t xml:space="preserve">-2.685649</w:t>
       </w:r>
     </w:p>
     <w:p>
@@ -4885,7 +4606,7 @@
         <w:t xml:space="preserve"> </w:t>
       </w:r>
       <w:r>
-        <w:t xml:space="preserve">-4.557438</w:t>
+        <w:t xml:space="preserve">-0.894613</w:t>
       </w:r>
     </w:p>
     <w:p>
@@ -4902,7 +4623,7 @@
         <w:t xml:space="preserve"> </w:t>
       </w:r>
       <w:r>
-        <w:t xml:space="preserve">V = 23, p = 1, Bonferroni p = 14</w:t>
+        <w:t xml:space="preserve">V = 1, p = 0.0078125, Bonferroni p = 0.109375</w:t>
       </w:r>
     </w:p>
     <w:p>
@@ -4931,7 +4652,7 @@
         <w:t xml:space="preserve"> </w:t>
       </w:r>
       <w:r>
-        <w:t xml:space="preserve">= 0.5352036, p = 0.4644273, Bonferroni p = 6.5019828</w:t>
+        <w:t xml:space="preserve">= 1.0369341, p = 0.3085356, Bonferroni p = 4.3194984</w:t>
       </w:r>
     </w:p>
     <w:p>
@@ -4941,108 +4662,63 @@
         </w:pict>
       </w:r>
     </w:p>
-    <w:bookmarkEnd w:id="67"/>
-    <w:bookmarkEnd w:id="68"/>
-    <w:bookmarkStart w:id="69" w:name="section-3"/>
-    <w:p>
-      <w:pPr>
-        <w:pStyle w:val="Heading1"/>
-      </w:pPr>
-    </w:p>
-    <w:bookmarkEnd w:id="69"/>
-    <w:bookmarkStart w:id="73" w:name="exploratory-analysis---ern-shifted"/>
-    <w:p>
-      <w:pPr>
-        <w:pStyle w:val="Heading1"/>
-      </w:pPr>
-      <w:r>
-        <w:t xml:space="preserve">Exploratory analysis - ERN shifted</w:t>
-      </w:r>
-    </w:p>
     <w:p>
       <w:pPr>
         <w:pStyle w:val="FirstParagraph"/>
       </w:pPr>
       <w:r>
-        <w:t xml:space="preserve">Is it the case that the difference disappears once the mean amplitude window is moved back?</w:t>
-      </w:r>
-    </w:p>
-    <w:p>
-      <w:pPr>
-        <w:pStyle w:val="SourceCode"/>
-      </w:pPr>
-      <w:r>
-        <w:rPr>
-          <w:rStyle w:val="VerbatimChar"/>
-        </w:rPr>
-        <w:t xml:space="preserve">## [1] -2.685649</w:t>
-      </w:r>
-    </w:p>
-    <w:p>
-      <w:pPr>
-        <w:pStyle w:val="SourceCode"/>
-      </w:pPr>
-      <w:r>
-        <w:rPr>
-          <w:rStyle w:val="VerbatimChar"/>
-        </w:rPr>
-        <w:t xml:space="preserve">## [1] -2.35449</w:t>
-      </w:r>
-    </w:p>
-    <w:p>
-      <w:pPr>
-        <w:pStyle w:val="SourceCode"/>
-      </w:pPr>
-      <w:r>
-        <w:rPr>
-          <w:rStyle w:val="VerbatimChar"/>
-        </w:rPr>
-        <w:t xml:space="preserve">## </w:t>
-      </w:r>
-      <w:r>
-        <w:br/>
-      </w:r>
-      <w:r>
-        <w:rPr>
-          <w:rStyle w:val="VerbatimChar"/>
-        </w:rPr>
-        <w:t xml:space="preserve">##  Wilcoxon signed rank exact test</w:t>
-      </w:r>
-      <w:r>
-        <w:br/>
-      </w:r>
-      <w:r>
-        <w:rPr>
-          <w:rStyle w:val="VerbatimChar"/>
-        </w:rPr>
-        <w:t xml:space="preserve">## </w:t>
-      </w:r>
-      <w:r>
-        <w:br/>
-      </w:r>
-      <w:r>
-        <w:rPr>
-          <w:rStyle w:val="VerbatimChar"/>
-        </w:rPr>
-        <w:t xml:space="preserve">## data:  df_ERN_shift$dif_E and df_ERN_shift$dif_M</w:t>
-      </w:r>
-      <w:r>
-        <w:br/>
-      </w:r>
-      <w:r>
-        <w:rPr>
-          <w:rStyle w:val="VerbatimChar"/>
-        </w:rPr>
-        <w:t xml:space="preserve">## V = 12, p-value = 0.25</w:t>
-      </w:r>
-      <w:r>
-        <w:br/>
-      </w:r>
-      <w:r>
-        <w:rPr>
-          <w:rStyle w:val="VerbatimChar"/>
-        </w:rPr>
-        <w:t xml:space="preserve">## alternative hypothesis: true location shift is not equal to 0</w:t>
+        <w:rPr>
+          <w:b/>
+        </w:rPr>
+        <w:t xml:space="preserve">Peak Latency</w:t>
+      </w:r>
+    </w:p>
+    <w:p>
+      <w:pPr>
+        <w:numPr>
+          <w:ilvl w:val="0"/>
+          <w:numId w:val="1016"/>
+        </w:numPr>
+        <w:pStyle w:val="Compact"/>
+      </w:pPr>
+      <w:r>
+        <w:t xml:space="preserve">Pirate Plot</w:t>
+      </w:r>
+    </w:p>
+    <w:p>
+      <w:pPr>
+        <w:numPr>
+          <w:ilvl w:val="0"/>
+          <w:numId w:val="1016"/>
+        </w:numPr>
+        <w:pStyle w:val="Compact"/>
+      </w:pPr>
+      <w:r>
+        <w:t xml:space="preserve">Median for Easy Cap</w:t>
+      </w:r>
+    </w:p>
+    <w:p>
+      <w:pPr>
+        <w:numPr>
+          <w:ilvl w:val="0"/>
+          <w:numId w:val="1016"/>
+        </w:numPr>
+        <w:pStyle w:val="Compact"/>
+      </w:pPr>
+      <w:r>
+        <w:t xml:space="preserve">Median for Mobita</w:t>
+      </w:r>
+    </w:p>
+    <w:p>
+      <w:pPr>
+        <w:numPr>
+          <w:ilvl w:val="0"/>
+          <w:numId w:val="1016"/>
+        </w:numPr>
+        <w:pStyle w:val="Compact"/>
+      </w:pPr>
+      <w:r>
+        <w:t xml:space="preserve">Wilcoxon test results</w:t>
       </w:r>
     </w:p>
     <w:p>
@@ -5059,13 +4735,13 @@
               <a:graphicData uri="http://schemas.openxmlformats.org/drawingml/2006/picture">
                 <pic:pic>
                   <pic:nvPicPr>
-                    <pic:cNvPr descr="tech_report_analyses_files/figure-docx/ERN%20shift-1.png" id="0" name="Picture"/>
+                    <pic:cNvPr descr="tech_report_analyses_files/figure-docx/ERN%20latency-1.png" id="0" name="Picture"/>
                     <pic:cNvPicPr>
                       <a:picLocks noChangeArrowheads="1" noChangeAspect="1"/>
                     </pic:cNvPicPr>
                   </pic:nvPicPr>
                   <pic:blipFill>
-                    <a:blip r:embed="rId70"/>
+                    <a:blip r:embed="rId67"/>
                     <a:stretch>
                       <a:fillRect/>
                     </a:stretch>
@@ -5097,6 +4773,465 @@
         <w:pStyle w:val="BodyText"/>
       </w:pPr>
       <w:r>
+        <w:t xml:space="preserve">The results are non-significant.</w:t>
+      </w:r>
+      <w:r>
+        <w:t xml:space="preserve"> </w:t>
+      </w:r>
+      <w:r>
+        <w:t xml:space="preserve">Bonferroni correction x14 as there are 2 types of ERPs with 7 tests used for each</w:t>
+      </w:r>
+    </w:p>
+    <w:p>
+      <w:pPr>
+        <w:pStyle w:val="BodyText"/>
+      </w:pPr>
+      <w:r>
+        <w:rPr>
+          <w:b/>
+        </w:rPr>
+        <w:t xml:space="preserve">Median EasyCap =</w:t>
+      </w:r>
+      <w:r>
+        <w:t xml:space="preserve"> </w:t>
+      </w:r>
+      <w:r>
+        <w:t xml:space="preserve">41.01563</w:t>
+      </w:r>
+    </w:p>
+    <w:p>
+      <w:pPr>
+        <w:pStyle w:val="BodyText"/>
+      </w:pPr>
+      <w:r>
+        <w:rPr>
+          <w:b/>
+        </w:rPr>
+        <w:t xml:space="preserve">Median Mobita =</w:t>
+      </w:r>
+      <w:r>
+        <w:t xml:space="preserve"> </w:t>
+      </w:r>
+      <w:r>
+        <w:t xml:space="preserve">5.85938</w:t>
+      </w:r>
+    </w:p>
+    <w:p>
+      <w:pPr>
+        <w:pStyle w:val="BodyText"/>
+      </w:pPr>
+      <w:r>
+        <w:rPr>
+          <w:b/>
+        </w:rPr>
+        <w:t xml:space="preserve">Wilcoxon:</w:t>
+      </w:r>
+      <w:r>
+        <w:t xml:space="preserve"> </w:t>
+      </w:r>
+      <w:r>
+        <w:t xml:space="preserve">V = 36, p = 0.0142662, Bonferroni p = 0.1997266</w:t>
+      </w:r>
+    </w:p>
+    <w:p>
+      <w:pPr>
+        <w:pStyle w:val="BodyText"/>
+      </w:pPr>
+      <w:r>
+        <w:rPr>
+          <w:b/>
+        </w:rPr>
+        <w:t xml:space="preserve">Fligner-Killeen:</w:t>
+      </w:r>
+      <w:r>
+        <w:t xml:space="preserve"> </w:t>
+      </w:r>
+      <w:r>
+        <w:t xml:space="preserve">X</w:t>
+      </w:r>
+      <w:r>
+        <w:rPr>
+          <w:vertAlign w:val="superscript"/>
+        </w:rPr>
+        <w:t xml:space="preserve">2</w:t>
+      </w:r>
+      <w:r>
+        <w:t xml:space="preserve"> </w:t>
+      </w:r>
+      <w:r>
+        <w:t xml:space="preserve">= 0.3146367, p = 0.5748488, Bonferroni p = 8.0478825</w:t>
+      </w:r>
+    </w:p>
+    <w:p>
+      <w:r>
+        <w:pict>
+          <v:rect style="width:0;height:1.5pt" o:hralign="center" o:hrstd="t" o:hr="t"/>
+        </w:pict>
+      </w:r>
+    </w:p>
+    <w:p>
+      <w:pPr>
+        <w:pStyle w:val="FirstParagraph"/>
+      </w:pPr>
+      <w:r>
+        <w:rPr>
+          <w:b/>
+        </w:rPr>
+        <w:t xml:space="preserve">Peak Amplitude</w:t>
+      </w:r>
+    </w:p>
+    <w:p>
+      <w:pPr>
+        <w:numPr>
+          <w:ilvl w:val="0"/>
+          <w:numId w:val="1017"/>
+        </w:numPr>
+        <w:pStyle w:val="Compact"/>
+      </w:pPr>
+      <w:r>
+        <w:t xml:space="preserve">Pirate Plot</w:t>
+      </w:r>
+    </w:p>
+    <w:p>
+      <w:pPr>
+        <w:numPr>
+          <w:ilvl w:val="0"/>
+          <w:numId w:val="1017"/>
+        </w:numPr>
+        <w:pStyle w:val="Compact"/>
+      </w:pPr>
+      <w:r>
+        <w:t xml:space="preserve">Median for Easy Cap</w:t>
+      </w:r>
+    </w:p>
+    <w:p>
+      <w:pPr>
+        <w:numPr>
+          <w:ilvl w:val="0"/>
+          <w:numId w:val="1017"/>
+        </w:numPr>
+        <w:pStyle w:val="Compact"/>
+      </w:pPr>
+      <w:r>
+        <w:t xml:space="preserve">Median for Mobita</w:t>
+      </w:r>
+    </w:p>
+    <w:p>
+      <w:pPr>
+        <w:numPr>
+          <w:ilvl w:val="0"/>
+          <w:numId w:val="1017"/>
+        </w:numPr>
+        <w:pStyle w:val="Compact"/>
+      </w:pPr>
+      <w:r>
+        <w:t xml:space="preserve">Wilcoxon test results</w:t>
+      </w:r>
+    </w:p>
+    <w:p>
+      <w:pPr>
+        <w:pStyle w:val="FirstParagraph"/>
+      </w:pPr>
+      <w:r>
+        <w:drawing>
+          <wp:inline>
+            <wp:extent cx="4620126" cy="3696101"/>
+            <wp:effectExtent b="0" l="0" r="0" t="0"/>
+            <wp:docPr descr="" title="" id="1" name="Picture"/>
+            <a:graphic>
+              <a:graphicData uri="http://schemas.openxmlformats.org/drawingml/2006/picture">
+                <pic:pic>
+                  <pic:nvPicPr>
+                    <pic:cNvPr descr="tech_report_analyses_files/figure-docx/ERN%20amplitude-1.png" id="0" name="Picture"/>
+                    <pic:cNvPicPr>
+                      <a:picLocks noChangeArrowheads="1" noChangeAspect="1"/>
+                    </pic:cNvPicPr>
+                  </pic:nvPicPr>
+                  <pic:blipFill>
+                    <a:blip r:embed="rId68"/>
+                    <a:stretch>
+                      <a:fillRect/>
+                    </a:stretch>
+                  </pic:blipFill>
+                  <pic:spPr bwMode="auto">
+                    <a:xfrm>
+                      <a:off x="0" y="0"/>
+                      <a:ext cx="4620126" cy="3696101"/>
+                    </a:xfrm>
+                    <a:prstGeom prst="rect">
+                      <a:avLst/>
+                    </a:prstGeom>
+                    <a:noFill/>
+                    <a:ln w="9525">
+                      <a:noFill/>
+                      <a:headEnd/>
+                      <a:tailEnd/>
+                    </a:ln>
+                  </pic:spPr>
+                </pic:pic>
+              </a:graphicData>
+            </a:graphic>
+          </wp:inline>
+        </w:drawing>
+      </w:r>
+    </w:p>
+    <w:p>
+      <w:pPr>
+        <w:pStyle w:val="BodyText"/>
+      </w:pPr>
+      <w:r>
+        <w:t xml:space="preserve">The results are non-significant.</w:t>
+      </w:r>
+      <w:r>
+        <w:t xml:space="preserve"> </w:t>
+      </w:r>
+      <w:r>
+        <w:t xml:space="preserve">Bonferroni correction x14 as there are 2 types of ERPs with 7 tests used for each</w:t>
+      </w:r>
+    </w:p>
+    <w:p>
+      <w:pPr>
+        <w:pStyle w:val="BodyText"/>
+      </w:pPr>
+      <w:r>
+        <w:rPr>
+          <w:b/>
+        </w:rPr>
+        <w:t xml:space="preserve">Median EasyCap =</w:t>
+      </w:r>
+      <w:r>
+        <w:t xml:space="preserve"> </w:t>
+      </w:r>
+      <w:r>
+        <w:t xml:space="preserve">-3.95719</w:t>
+      </w:r>
+    </w:p>
+    <w:p>
+      <w:pPr>
+        <w:pStyle w:val="BodyText"/>
+      </w:pPr>
+      <w:r>
+        <w:rPr>
+          <w:b/>
+        </w:rPr>
+        <w:t xml:space="preserve">Median Mobita =</w:t>
+      </w:r>
+      <w:r>
+        <w:t xml:space="preserve"> </w:t>
+      </w:r>
+      <w:r>
+        <w:t xml:space="preserve">-4.557438</w:t>
+      </w:r>
+    </w:p>
+    <w:p>
+      <w:pPr>
+        <w:pStyle w:val="BodyText"/>
+      </w:pPr>
+      <w:r>
+        <w:rPr>
+          <w:b/>
+        </w:rPr>
+        <w:t xml:space="preserve">Wilcoxon:</w:t>
+      </w:r>
+      <w:r>
+        <w:t xml:space="preserve"> </w:t>
+      </w:r>
+      <w:r>
+        <w:t xml:space="preserve">V = 23, p = 1, Bonferroni p = 14</w:t>
+      </w:r>
+    </w:p>
+    <w:p>
+      <w:pPr>
+        <w:pStyle w:val="BodyText"/>
+      </w:pPr>
+      <w:r>
+        <w:rPr>
+          <w:b/>
+        </w:rPr>
+        <w:t xml:space="preserve">Fligner-Killeen:</w:t>
+      </w:r>
+      <w:r>
+        <w:t xml:space="preserve"> </w:t>
+      </w:r>
+      <w:r>
+        <w:t xml:space="preserve">X</w:t>
+      </w:r>
+      <w:r>
+        <w:rPr>
+          <w:vertAlign w:val="superscript"/>
+        </w:rPr>
+        <w:t xml:space="preserve">2</w:t>
+      </w:r>
+      <w:r>
+        <w:t xml:space="preserve"> </w:t>
+      </w:r>
+      <w:r>
+        <w:t xml:space="preserve">= 0.5352036, p = 0.4644273, Bonferroni p = 6.5019828</w:t>
+      </w:r>
+    </w:p>
+    <w:p>
+      <w:r>
+        <w:pict>
+          <v:rect style="width:0;height:1.5pt" o:hralign="center" o:hrstd="t" o:hr="t"/>
+        </w:pict>
+      </w:r>
+    </w:p>
+    <w:bookmarkEnd w:id="69"/>
+    <w:bookmarkEnd w:id="70"/>
+    <w:bookmarkStart w:id="71" w:name="section-3"/>
+    <w:p>
+      <w:pPr>
+        <w:pStyle w:val="Heading1"/>
+      </w:pPr>
+    </w:p>
+    <w:bookmarkEnd w:id="71"/>
+    <w:bookmarkStart w:id="75" w:name="exploratory-analysis---ern-shifted"/>
+    <w:p>
+      <w:pPr>
+        <w:pStyle w:val="Heading1"/>
+      </w:pPr>
+      <w:r>
+        <w:t xml:space="preserve">Exploratory analysis - ERN shifted</w:t>
+      </w:r>
+    </w:p>
+    <w:p>
+      <w:pPr>
+        <w:pStyle w:val="FirstParagraph"/>
+      </w:pPr>
+      <w:r>
+        <w:t xml:space="preserve">Is it the case that the difference disappears once the mean amplitude window is moved back?</w:t>
+      </w:r>
+    </w:p>
+    <w:p>
+      <w:pPr>
+        <w:pStyle w:val="SourceCode"/>
+      </w:pPr>
+      <w:r>
+        <w:rPr>
+          <w:rStyle w:val="VerbatimChar"/>
+        </w:rPr>
+        <w:t xml:space="preserve">## [1] -2.685649</w:t>
+      </w:r>
+    </w:p>
+    <w:p>
+      <w:pPr>
+        <w:pStyle w:val="SourceCode"/>
+      </w:pPr>
+      <w:r>
+        <w:rPr>
+          <w:rStyle w:val="VerbatimChar"/>
+        </w:rPr>
+        <w:t xml:space="preserve">## [1] -2.35449</w:t>
+      </w:r>
+    </w:p>
+    <w:p>
+      <w:pPr>
+        <w:pStyle w:val="SourceCode"/>
+      </w:pPr>
+      <w:r>
+        <w:rPr>
+          <w:rStyle w:val="VerbatimChar"/>
+        </w:rPr>
+        <w:t xml:space="preserve">## </w:t>
+      </w:r>
+      <w:r>
+        <w:br/>
+      </w:r>
+      <w:r>
+        <w:rPr>
+          <w:rStyle w:val="VerbatimChar"/>
+        </w:rPr>
+        <w:t xml:space="preserve">##  Wilcoxon signed rank exact test</w:t>
+      </w:r>
+      <w:r>
+        <w:br/>
+      </w:r>
+      <w:r>
+        <w:rPr>
+          <w:rStyle w:val="VerbatimChar"/>
+        </w:rPr>
+        <w:t xml:space="preserve">## </w:t>
+      </w:r>
+      <w:r>
+        <w:br/>
+      </w:r>
+      <w:r>
+        <w:rPr>
+          <w:rStyle w:val="VerbatimChar"/>
+        </w:rPr>
+        <w:t xml:space="preserve">## data:  df_ERN_shift$dif_E and df_ERN_shift$dif_M</w:t>
+      </w:r>
+      <w:r>
+        <w:br/>
+      </w:r>
+      <w:r>
+        <w:rPr>
+          <w:rStyle w:val="VerbatimChar"/>
+        </w:rPr>
+        <w:t xml:space="preserve">## V = 12, p-value = 0.25</w:t>
+      </w:r>
+      <w:r>
+        <w:br/>
+      </w:r>
+      <w:r>
+        <w:rPr>
+          <w:rStyle w:val="VerbatimChar"/>
+        </w:rPr>
+        <w:t xml:space="preserve">## alternative hypothesis: true location shift is not equal to 0</w:t>
+      </w:r>
+    </w:p>
+    <w:p>
+      <w:pPr>
+        <w:pStyle w:val="FirstParagraph"/>
+      </w:pPr>
+      <w:r>
+        <w:drawing>
+          <wp:inline>
+            <wp:extent cx="4620126" cy="3696101"/>
+            <wp:effectExtent b="0" l="0" r="0" t="0"/>
+            <wp:docPr descr="" title="" id="1" name="Picture"/>
+            <a:graphic>
+              <a:graphicData uri="http://schemas.openxmlformats.org/drawingml/2006/picture">
+                <pic:pic>
+                  <pic:nvPicPr>
+                    <pic:cNvPr descr="tech_report_analyses_files/figure-docx/ERN%20shift-1.png" id="0" name="Picture"/>
+                    <pic:cNvPicPr>
+                      <a:picLocks noChangeArrowheads="1" noChangeAspect="1"/>
+                    </pic:cNvPicPr>
+                  </pic:nvPicPr>
+                  <pic:blipFill>
+                    <a:blip r:embed="rId72"/>
+                    <a:stretch>
+                      <a:fillRect/>
+                    </a:stretch>
+                  </pic:blipFill>
+                  <pic:spPr bwMode="auto">
+                    <a:xfrm>
+                      <a:off x="0" y="0"/>
+                      <a:ext cx="4620126" cy="3696101"/>
+                    </a:xfrm>
+                    <a:prstGeom prst="rect">
+                      <a:avLst/>
+                    </a:prstGeom>
+                    <a:noFill/>
+                    <a:ln w="9525">
+                      <a:noFill/>
+                      <a:headEnd/>
+                      <a:tailEnd/>
+                    </a:ln>
+                  </pic:spPr>
+                </pic:pic>
+              </a:graphicData>
+            </a:graphic>
+          </wp:inline>
+        </w:drawing>
+      </w:r>
+    </w:p>
+    <w:p>
+      <w:pPr>
+        <w:pStyle w:val="BodyText"/>
+      </w:pPr>
+      <w:r>
         <w:t xml:space="preserve">The differences in distribution disappear and the test can no longer provide evidence that there is a difference between the mean ERN amplitudes of both systems.</w:t>
       </w:r>
     </w:p>
@@ -5131,7 +5266,7 @@
                     </pic:cNvPicPr>
                   </pic:nvPicPr>
                   <pic:blipFill>
-                    <a:blip r:embed="rId71"/>
+                    <a:blip r:embed="rId73"/>
                     <a:stretch>
                       <a:fillRect/>
                     </a:stretch>
@@ -5166,7 +5301,7 @@
         <w:t xml:space="preserve">Plots</w:t>
       </w:r>
     </w:p>
-    <w:bookmarkStart w:id="72" w:name="rejected-ica-components"/>
+    <w:bookmarkStart w:id="74" w:name="rejected-ica-components"/>
     <w:p>
       <w:pPr>
         <w:pStyle w:val="Heading2"/>
@@ -5190,7 +5325,7 @@
       <w:pPr>
         <w:numPr>
           <w:ilvl w:val="0"/>
-          <w:numId w:val="1017"/>
+          <w:numId w:val="1018"/>
         </w:numPr>
         <w:pStyle w:val="Compact"/>
       </w:pPr>
@@ -5205,7 +5340,7 @@
       <w:pPr>
         <w:numPr>
           <w:ilvl w:val="0"/>
-          <w:numId w:val="1017"/>
+          <w:numId w:val="1018"/>
         </w:numPr>
         <w:pStyle w:val="Compact"/>
       </w:pPr>
@@ -5220,7 +5355,7 @@
       <w:pPr>
         <w:numPr>
           <w:ilvl w:val="0"/>
-          <w:numId w:val="1017"/>
+          <w:numId w:val="1018"/>
         </w:numPr>
         <w:pStyle w:val="Compact"/>
       </w:pPr>
@@ -5306,8 +5441,8 @@
         <w:t xml:space="preserve">## alternative hypothesis: true location shift is not equal to 0</w:t>
       </w:r>
     </w:p>
-    <w:bookmarkEnd w:id="72"/>
-    <w:bookmarkEnd w:id="73"/>
+    <w:bookmarkEnd w:id="74"/>
+    <w:bookmarkEnd w:id="75"/>
     <w:sectPr/>
   </w:body>
 </w:document>
@@ -5596,6 +5731,9 @@
     <w:abstractNumId w:val="991"/>
   </w:num>
   <w:num w:numId="1017">
+    <w:abstractNumId w:val="991"/>
+  </w:num>
+  <w:num w:numId="1018">
     <w:abstractNumId w:val="991"/>
   </w:num>
 </w:numbering>

</xml_diff>

<commit_message>
added SNR analysis by electrode region
</commit_message>
<xml_diff>
--- a/tech_report_analyses.docx
+++ b/tech_report_analyses.docx
@@ -3476,7 +3476,7 @@
       </w:pPr>
     </w:p>
     <w:bookmarkEnd w:id="56"/>
-    <w:bookmarkStart w:id="70" w:name="Xdd1cb9336e2cbde74af57b0aba14e8ea39b67aa"/>
+    <w:bookmarkStart w:id="71" w:name="Xdd1cb9336e2cbde74af57b0aba14e8ea39b67aa"/>
     <w:p>
       <w:pPr>
         <w:pStyle w:val="Heading1"/>
@@ -4292,7 +4292,7 @@
       </w:r>
     </w:p>
     <w:bookmarkEnd w:id="62"/>
-    <w:bookmarkStart w:id="64" w:name="Xc846f5b83f3ebcf5341911886fd8a4824e9d1a5"/>
+    <w:bookmarkStart w:id="65" w:name="Xc846f5b83f3ebcf5341911886fd8a4824e9d1a5"/>
     <w:p>
       <w:pPr>
         <w:pStyle w:val="Heading2"/>
@@ -4376,105 +4376,62 @@
         <w:t xml:space="preserve">P300 waves</w:t>
       </w:r>
     </w:p>
-    <w:bookmarkEnd w:id="64"/>
-    <w:bookmarkStart w:id="69" w:name="ern"/>
-    <w:p>
-      <w:pPr>
-        <w:pStyle w:val="Heading2"/>
-      </w:pPr>
-      <w:r>
-        <w:rPr>
-          <w:b/>
-        </w:rPr>
-        <w:t xml:space="preserve">ERN</w:t>
-      </w:r>
-    </w:p>
-    <w:p>
-      <w:pPr>
-        <w:pStyle w:val="FirstParagraph"/>
-      </w:pPr>
-      <w:r>
-        <w:rPr>
-          <w:b/>
-        </w:rPr>
-        <w:t xml:space="preserve">Mean Amplitude</w:t>
-      </w:r>
-    </w:p>
-    <w:p>
-      <w:pPr>
-        <w:numPr>
-          <w:ilvl w:val="0"/>
-          <w:numId w:val="1015"/>
-        </w:numPr>
-        <w:pStyle w:val="Compact"/>
-      </w:pPr>
-      <w:r>
-        <w:t xml:space="preserve">Correlation Plot</w:t>
-      </w:r>
-    </w:p>
-    <w:p>
-      <w:pPr>
-        <w:numPr>
-          <w:ilvl w:val="0"/>
-          <w:numId w:val="1015"/>
-        </w:numPr>
-        <w:pStyle w:val="Compact"/>
-      </w:pPr>
-      <w:r>
-        <w:t xml:space="preserve">Pirate Plot</w:t>
-      </w:r>
-    </w:p>
-    <w:p>
-      <w:pPr>
-        <w:numPr>
-          <w:ilvl w:val="0"/>
-          <w:numId w:val="1015"/>
-        </w:numPr>
-        <w:pStyle w:val="Compact"/>
-      </w:pPr>
-      <w:r>
-        <w:t xml:space="preserve">Median for Easy Cap</w:t>
-      </w:r>
-    </w:p>
-    <w:p>
-      <w:pPr>
-        <w:numPr>
-          <w:ilvl w:val="0"/>
-          <w:numId w:val="1015"/>
-        </w:numPr>
-        <w:pStyle w:val="Compact"/>
-      </w:pPr>
-      <w:r>
-        <w:t xml:space="preserve">Median for Mobita</w:t>
-      </w:r>
-    </w:p>
-    <w:p>
-      <w:pPr>
-        <w:numPr>
-          <w:ilvl w:val="0"/>
-          <w:numId w:val="1015"/>
-        </w:numPr>
-        <w:pStyle w:val="Compact"/>
-      </w:pPr>
-      <w:r>
-        <w:t xml:space="preserve">Correlation Test</w:t>
-      </w:r>
-    </w:p>
-    <w:p>
-      <w:pPr>
-        <w:numPr>
-          <w:ilvl w:val="0"/>
-          <w:numId w:val="1015"/>
-        </w:numPr>
-        <w:pStyle w:val="Compact"/>
-      </w:pPr>
-      <w:r>
-        <w:t xml:space="preserve">Wilcoxon test results</w:t>
-      </w:r>
-    </w:p>
-    <w:p>
-      <w:pPr>
-        <w:pStyle w:val="FirstParagraph"/>
+    <w:p>
+      <w:pPr>
+        <w:pStyle w:val="BodyText"/>
+      </w:pPr>
+      <w:r>
+        <w:t xml:space="preserve">Here the activity looks stronger for Fz in Mobita in comparison to Fz in EasyCap and in comparison to Mobita activity at Pz.</w:t>
+      </w:r>
+    </w:p>
+    <w:p>
+      <w:pPr>
+        <w:pStyle w:val="BodyText"/>
+      </w:pPr>
+      <w:r>
+        <w:t xml:space="preserve">I have checked referencing and it seems that the references are the same. The only difference is that in EasyCap, the mastoid electrodes that were implicitly recorded are included in the mean whereas in Mobita I did not include the masoid electodes for the mean calculation (as I thought they would not be included in EasyCap).</w:t>
+      </w:r>
+    </w:p>
+    <w:p>
+      <w:pPr>
+        <w:pStyle w:val="BodyText"/>
+      </w:pPr>
+      <w:r>
+        <w:rPr>
+          <w:b/>
+        </w:rPr>
+        <w:t xml:space="preserve">SNR distribution across different areas of electrodes</w:t>
+      </w:r>
+      <w:r>
+        <w:br/>
+      </w:r>
+      <w:r>
+        <w:t xml:space="preserve">#The electrodes will be divided into 3 areas and the mean SNR values for those areas will be compared using the Wilcoxon and Fligner-Killeen tests.</w:t>
+      </w:r>
+    </w:p>
+    <w:p>
+      <w:pPr>
+        <w:pStyle w:val="BodyText"/>
+      </w:pPr>
+      <w:r>
+        <w:t xml:space="preserve">Frontal: Fp1, F2p, F7, F3, Fz, F4, F8,</w:t>
+      </w:r>
+      <w:r>
+        <w:br/>
+      </w:r>
+      <w:r>
+        <w:t xml:space="preserve">Central: FC5, FC1, FC2, FC6, C3, Cz, C4, CP5, CP1, CP2, CP6</w:t>
+      </w:r>
+      <w:r>
+        <w:br/>
+      </w:r>
+      <w:r>
+        <w:t xml:space="preserve">Posterior: P7, P3, Pz, P4, P8, O1, O2</w:t>
+      </w:r>
+    </w:p>
+    <w:p>
+      <w:pPr>
+        <w:pStyle w:val="BodyText"/>
       </w:pPr>
       <w:r>
         <w:drawing>
@@ -4486,13 +4443,13 @@
               <a:graphicData uri="http://schemas.openxmlformats.org/drawingml/2006/picture">
                 <pic:pic>
                   <pic:nvPicPr>
-                    <pic:cNvPr descr="tech_report_analyses_files/figure-docx/ERN-1.png" id="0" name="Picture"/>
+                    <pic:cNvPr descr="tech_report_analyses_files/figure-docx/SNR%20distribution-1.png" id="0" name="Picture"/>
                     <pic:cNvPicPr>
                       <a:picLocks noChangeArrowheads="1" noChangeAspect="1"/>
                     </pic:cNvPicPr>
                   </pic:nvPicPr>
                   <pic:blipFill>
-                    <a:blip r:embed="rId65"/>
+                    <a:blip r:embed="rId64"/>
                     <a:stretch>
                       <a:fillRect/>
                     </a:stretch>
@@ -4518,6 +4475,196 @@
           </wp:inline>
         </w:drawing>
       </w:r>
+    </w:p>
+    <w:p>
+      <w:pPr>
+        <w:pStyle w:val="BodyText"/>
+      </w:pPr>
+      <w:r>
+        <w:t xml:space="preserve">The results from Wilcoxon test are significant for the posterior electrodes. All other tests are non-significant.</w:t>
+      </w:r>
+      <w:r>
+        <w:br/>
+      </w:r>
+      <w:r>
+        <w:t xml:space="preserve">Because there are 4 other tests looking at noise in the data, p-value will be multiplied by 10.</w:t>
+      </w:r>
+      <w:r>
+        <w:br/>
+      </w:r>
+      <w:r>
+        <w:t xml:space="preserve">Bonferroni correction x10.</w:t>
+      </w:r>
+    </w:p>
+    <w:p>
+      <w:pPr>
+        <w:pStyle w:val="BodyText"/>
+      </w:pPr>
+      <w:r>
+        <w:rPr>
+          <w:b/>
+        </w:rPr>
+        <w:t xml:space="preserve">Frontal electrodes</w:t>
+      </w:r>
+      <w:r>
+        <w:br/>
+      </w:r>
+      <w:r>
+        <w:t xml:space="preserve">Wilcoxon: 47, p-value = 0.0488281, Bonferroni p-value: 0.4882812</w:t>
+      </w:r>
+      <w:r>
+        <w:br/>
+      </w:r>
+      <w:r>
+        <w:t xml:space="preserve">Fligner-Killeen: 0.4554226, p-value = 0.499771, Bonferroni p-value: 4.9977105</w:t>
+      </w:r>
+    </w:p>
+    <w:p>
+      <w:pPr>
+        <w:pStyle w:val="BodyText"/>
+      </w:pPr>
+      <w:r>
+        <w:rPr>
+          <w:b/>
+        </w:rPr>
+        <w:t xml:space="preserve">Central electrodes</w:t>
+      </w:r>
+      <w:r>
+        <w:br/>
+      </w:r>
+      <w:r>
+        <w:t xml:space="preserve">Wilcoxon: 46, p-value = 0.0644531, Bonferroni p-value: 0.6445312</w:t>
+      </w:r>
+      <w:r>
+        <w:br/>
+      </w:r>
+      <w:r>
+        <w:t xml:space="preserve">Fligner-Killeen: 0.3278975, p-value = 0.5668998, Bonferroni p-value: 5.6689976</w:t>
+      </w:r>
+    </w:p>
+    <w:p>
+      <w:pPr>
+        <w:pStyle w:val="BodyText"/>
+      </w:pPr>
+      <w:r>
+        <w:rPr>
+          <w:b/>
+        </w:rPr>
+        <w:t xml:space="preserve">Posterior electrodes</w:t>
+      </w:r>
+      <w:r>
+        <w:br/>
+      </w:r>
+      <w:r>
+        <w:t xml:space="preserve">Wilcoxon: 54, p-value = 0.0039063, Bonferroni p-value: 0.0390625</w:t>
+      </w:r>
+      <w:r>
+        <w:br/>
+      </w:r>
+      <w:r>
+        <w:t xml:space="preserve">Fligner-Killeen: 0.091518, p-value = 0.7622562, Bonferroni p-value: 7.6225617</w:t>
+      </w:r>
+    </w:p>
+    <w:bookmarkEnd w:id="65"/>
+    <w:bookmarkStart w:id="70" w:name="ern"/>
+    <w:p>
+      <w:pPr>
+        <w:pStyle w:val="Heading2"/>
+      </w:pPr>
+      <w:r>
+        <w:rPr>
+          <w:b/>
+        </w:rPr>
+        <w:t xml:space="preserve">ERN</w:t>
+      </w:r>
+    </w:p>
+    <w:p>
+      <w:pPr>
+        <w:pStyle w:val="FirstParagraph"/>
+      </w:pPr>
+      <w:r>
+        <w:rPr>
+          <w:b/>
+        </w:rPr>
+        <w:t xml:space="preserve">Mean Amplitude</w:t>
+      </w:r>
+    </w:p>
+    <w:p>
+      <w:pPr>
+        <w:numPr>
+          <w:ilvl w:val="0"/>
+          <w:numId w:val="1015"/>
+        </w:numPr>
+        <w:pStyle w:val="Compact"/>
+      </w:pPr>
+      <w:r>
+        <w:t xml:space="preserve">Correlation Plot</w:t>
+      </w:r>
+    </w:p>
+    <w:p>
+      <w:pPr>
+        <w:numPr>
+          <w:ilvl w:val="0"/>
+          <w:numId w:val="1015"/>
+        </w:numPr>
+        <w:pStyle w:val="Compact"/>
+      </w:pPr>
+      <w:r>
+        <w:t xml:space="preserve">Pirate Plot</w:t>
+      </w:r>
+    </w:p>
+    <w:p>
+      <w:pPr>
+        <w:numPr>
+          <w:ilvl w:val="0"/>
+          <w:numId w:val="1015"/>
+        </w:numPr>
+        <w:pStyle w:val="Compact"/>
+      </w:pPr>
+      <w:r>
+        <w:t xml:space="preserve">Median for Easy Cap</w:t>
+      </w:r>
+    </w:p>
+    <w:p>
+      <w:pPr>
+        <w:numPr>
+          <w:ilvl w:val="0"/>
+          <w:numId w:val="1015"/>
+        </w:numPr>
+        <w:pStyle w:val="Compact"/>
+      </w:pPr>
+      <w:r>
+        <w:t xml:space="preserve">Median for Mobita</w:t>
+      </w:r>
+    </w:p>
+    <w:p>
+      <w:pPr>
+        <w:numPr>
+          <w:ilvl w:val="0"/>
+          <w:numId w:val="1015"/>
+        </w:numPr>
+        <w:pStyle w:val="Compact"/>
+      </w:pPr>
+      <w:r>
+        <w:t xml:space="preserve">Correlation Test</w:t>
+      </w:r>
+    </w:p>
+    <w:p>
+      <w:pPr>
+        <w:numPr>
+          <w:ilvl w:val="0"/>
+          <w:numId w:val="1015"/>
+        </w:numPr>
+        <w:pStyle w:val="Compact"/>
+      </w:pPr>
+      <w:r>
+        <w:t xml:space="preserve">Wilcoxon test results</w:t>
+      </w:r>
+    </w:p>
+    <w:p>
+      <w:pPr>
+        <w:pStyle w:val="FirstParagraph"/>
+      </w:pPr>
       <w:r>
         <w:drawing>
           <wp:inline>
@@ -4528,7 +4675,7 @@
               <a:graphicData uri="http://schemas.openxmlformats.org/drawingml/2006/picture">
                 <pic:pic>
                   <pic:nvPicPr>
-                    <pic:cNvPr descr="tech_report_analyses_files/figure-docx/ERN-2.png" id="0" name="Picture"/>
+                    <pic:cNvPr descr="tech_report_analyses_files/figure-docx/ERN-1.png" id="0" name="Picture"/>
                     <pic:cNvPicPr>
                       <a:picLocks noChangeArrowheads="1" noChangeAspect="1"/>
                     </pic:cNvPicPr>
@@ -4560,171 +4707,6 @@
           </wp:inline>
         </w:drawing>
       </w:r>
-    </w:p>
-    <w:p>
-      <w:pPr>
-        <w:pStyle w:val="BodyText"/>
-      </w:pPr>
-      <w:r>
-        <w:t xml:space="preserve">The results are non-significant.</w:t>
-      </w:r>
-      <w:r>
-        <w:t xml:space="preserve"> </w:t>
-      </w:r>
-      <w:r>
-        <w:t xml:space="preserve">Bonferroni correction x14 as there are 2 types of ERPs with 7 tests used for each</w:t>
-      </w:r>
-    </w:p>
-    <w:p>
-      <w:pPr>
-        <w:pStyle w:val="BodyText"/>
-      </w:pPr>
-      <w:r>
-        <w:rPr>
-          <w:b/>
-        </w:rPr>
-        <w:t xml:space="preserve">Median EasyCap =</w:t>
-      </w:r>
-      <w:r>
-        <w:t xml:space="preserve"> </w:t>
-      </w:r>
-      <w:r>
-        <w:t xml:space="preserve">-2.685649</w:t>
-      </w:r>
-    </w:p>
-    <w:p>
-      <w:pPr>
-        <w:pStyle w:val="BodyText"/>
-      </w:pPr>
-      <w:r>
-        <w:rPr>
-          <w:b/>
-        </w:rPr>
-        <w:t xml:space="preserve">Median Mobita =</w:t>
-      </w:r>
-      <w:r>
-        <w:t xml:space="preserve"> </w:t>
-      </w:r>
-      <w:r>
-        <w:t xml:space="preserve">-0.894613</w:t>
-      </w:r>
-    </w:p>
-    <w:p>
-      <w:pPr>
-        <w:pStyle w:val="BodyText"/>
-      </w:pPr>
-      <w:r>
-        <w:rPr>
-          <w:b/>
-        </w:rPr>
-        <w:t xml:space="preserve">Wilcoxon:</w:t>
-      </w:r>
-      <w:r>
-        <w:t xml:space="preserve"> </w:t>
-      </w:r>
-      <w:r>
-        <w:t xml:space="preserve">V = 1, p = 0.0078125, Bonferroni p = 0.109375</w:t>
-      </w:r>
-    </w:p>
-    <w:p>
-      <w:pPr>
-        <w:pStyle w:val="BodyText"/>
-      </w:pPr>
-      <w:r>
-        <w:rPr>
-          <w:b/>
-        </w:rPr>
-        <w:t xml:space="preserve">Fligner-Killeen:</w:t>
-      </w:r>
-      <w:r>
-        <w:t xml:space="preserve"> </w:t>
-      </w:r>
-      <w:r>
-        <w:t xml:space="preserve">X</w:t>
-      </w:r>
-      <w:r>
-        <w:rPr>
-          <w:vertAlign w:val="superscript"/>
-        </w:rPr>
-        <w:t xml:space="preserve">2</w:t>
-      </w:r>
-      <w:r>
-        <w:t xml:space="preserve"> </w:t>
-      </w:r>
-      <w:r>
-        <w:t xml:space="preserve">= 1.0369341, p = 0.3085356, Bonferroni p = 4.3194984</w:t>
-      </w:r>
-    </w:p>
-    <w:p>
-      <w:r>
-        <w:pict>
-          <v:rect style="width:0;height:1.5pt" o:hralign="center" o:hrstd="t" o:hr="t"/>
-        </w:pict>
-      </w:r>
-    </w:p>
-    <w:p>
-      <w:pPr>
-        <w:pStyle w:val="FirstParagraph"/>
-      </w:pPr>
-      <w:r>
-        <w:rPr>
-          <w:b/>
-        </w:rPr>
-        <w:t xml:space="preserve">Peak Latency</w:t>
-      </w:r>
-    </w:p>
-    <w:p>
-      <w:pPr>
-        <w:numPr>
-          <w:ilvl w:val="0"/>
-          <w:numId w:val="1016"/>
-        </w:numPr>
-        <w:pStyle w:val="Compact"/>
-      </w:pPr>
-      <w:r>
-        <w:t xml:space="preserve">Pirate Plot</w:t>
-      </w:r>
-    </w:p>
-    <w:p>
-      <w:pPr>
-        <w:numPr>
-          <w:ilvl w:val="0"/>
-          <w:numId w:val="1016"/>
-        </w:numPr>
-        <w:pStyle w:val="Compact"/>
-      </w:pPr>
-      <w:r>
-        <w:t xml:space="preserve">Median for Easy Cap</w:t>
-      </w:r>
-    </w:p>
-    <w:p>
-      <w:pPr>
-        <w:numPr>
-          <w:ilvl w:val="0"/>
-          <w:numId w:val="1016"/>
-        </w:numPr>
-        <w:pStyle w:val="Compact"/>
-      </w:pPr>
-      <w:r>
-        <w:t xml:space="preserve">Median for Mobita</w:t>
-      </w:r>
-    </w:p>
-    <w:p>
-      <w:pPr>
-        <w:numPr>
-          <w:ilvl w:val="0"/>
-          <w:numId w:val="1016"/>
-        </w:numPr>
-        <w:pStyle w:val="Compact"/>
-      </w:pPr>
-      <w:r>
-        <w:t xml:space="preserve">Wilcoxon test results</w:t>
-      </w:r>
-    </w:p>
-    <w:p>
-      <w:pPr>
-        <w:pStyle w:val="FirstParagraph"/>
-      </w:pPr>
       <w:r>
         <w:drawing>
           <wp:inline>
@@ -4735,7 +4717,7 @@
               <a:graphicData uri="http://schemas.openxmlformats.org/drawingml/2006/picture">
                 <pic:pic>
                   <pic:nvPicPr>
-                    <pic:cNvPr descr="tech_report_analyses_files/figure-docx/ERN%20latency-1.png" id="0" name="Picture"/>
+                    <pic:cNvPr descr="tech_report_analyses_files/figure-docx/ERN-2.png" id="0" name="Picture"/>
                     <pic:cNvPicPr>
                       <a:picLocks noChangeArrowheads="1" noChangeAspect="1"/>
                     </pic:cNvPicPr>
@@ -4796,7 +4778,7 @@
         <w:t xml:space="preserve"> </w:t>
       </w:r>
       <w:r>
-        <w:t xml:space="preserve">41.01563</w:t>
+        <w:t xml:space="preserve">-2.685649</w:t>
       </w:r>
     </w:p>
     <w:p>
@@ -4813,7 +4795,7 @@
         <w:t xml:space="preserve"> </w:t>
       </w:r>
       <w:r>
-        <w:t xml:space="preserve">5.85938</w:t>
+        <w:t xml:space="preserve">-0.894613</w:t>
       </w:r>
     </w:p>
     <w:p>
@@ -4830,7 +4812,7 @@
         <w:t xml:space="preserve"> </w:t>
       </w:r>
       <w:r>
-        <w:t xml:space="preserve">V = 36, p = 0.0142662, Bonferroni p = 0.1997266</w:t>
+        <w:t xml:space="preserve">V = 1, p = 0.0078125, Bonferroni p = 0.109375</w:t>
       </w:r>
     </w:p>
     <w:p>
@@ -4859,7 +4841,7 @@
         <w:t xml:space="preserve"> </w:t>
       </w:r>
       <w:r>
-        <w:t xml:space="preserve">= 0.3146367, p = 0.5748488, Bonferroni p = 8.0478825</w:t>
+        <w:t xml:space="preserve">= 1.0369341, p = 0.3085356, Bonferroni p = 4.3194984</w:t>
       </w:r>
     </w:p>
     <w:p>
@@ -4877,14 +4859,14 @@
         <w:rPr>
           <w:b/>
         </w:rPr>
-        <w:t xml:space="preserve">Peak Amplitude</w:t>
-      </w:r>
-    </w:p>
-    <w:p>
-      <w:pPr>
-        <w:numPr>
-          <w:ilvl w:val="0"/>
-          <w:numId w:val="1017"/>
+        <w:t xml:space="preserve">Peak Latency</w:t>
+      </w:r>
+    </w:p>
+    <w:p>
+      <w:pPr>
+        <w:numPr>
+          <w:ilvl w:val="0"/>
+          <w:numId w:val="1016"/>
         </w:numPr>
         <w:pStyle w:val="Compact"/>
       </w:pPr>
@@ -4896,7 +4878,7 @@
       <w:pPr>
         <w:numPr>
           <w:ilvl w:val="0"/>
-          <w:numId w:val="1017"/>
+          <w:numId w:val="1016"/>
         </w:numPr>
         <w:pStyle w:val="Compact"/>
       </w:pPr>
@@ -4908,7 +4890,7 @@
       <w:pPr>
         <w:numPr>
           <w:ilvl w:val="0"/>
-          <w:numId w:val="1017"/>
+          <w:numId w:val="1016"/>
         </w:numPr>
         <w:pStyle w:val="Compact"/>
       </w:pPr>
@@ -4920,7 +4902,7 @@
       <w:pPr>
         <w:numPr>
           <w:ilvl w:val="0"/>
-          <w:numId w:val="1017"/>
+          <w:numId w:val="1016"/>
         </w:numPr>
         <w:pStyle w:val="Compact"/>
       </w:pPr>
@@ -4942,7 +4924,7 @@
               <a:graphicData uri="http://schemas.openxmlformats.org/drawingml/2006/picture">
                 <pic:pic>
                   <pic:nvPicPr>
-                    <pic:cNvPr descr="tech_report_analyses_files/figure-docx/ERN%20amplitude-1.png" id="0" name="Picture"/>
+                    <pic:cNvPr descr="tech_report_analyses_files/figure-docx/ERN%20latency-1.png" id="0" name="Picture"/>
                     <pic:cNvPicPr>
                       <a:picLocks noChangeArrowheads="1" noChangeAspect="1"/>
                     </pic:cNvPicPr>
@@ -5003,7 +4985,7 @@
         <w:t xml:space="preserve"> </w:t>
       </w:r>
       <w:r>
-        <w:t xml:space="preserve">-3.95719</w:t>
+        <w:t xml:space="preserve">41.01563</w:t>
       </w:r>
     </w:p>
     <w:p>
@@ -5020,7 +5002,7 @@
         <w:t xml:space="preserve"> </w:t>
       </w:r>
       <w:r>
-        <w:t xml:space="preserve">-4.557438</w:t>
+        <w:t xml:space="preserve">5.85938</w:t>
       </w:r>
     </w:p>
     <w:p>
@@ -5037,7 +5019,7 @@
         <w:t xml:space="preserve"> </w:t>
       </w:r>
       <w:r>
-        <w:t xml:space="preserve">V = 23, p = 1, Bonferroni p = 14</w:t>
+        <w:t xml:space="preserve">V = 36, p = 0.0142662, Bonferroni p = 0.1997266</w:t>
       </w:r>
     </w:p>
     <w:p>
@@ -5066,7 +5048,7 @@
         <w:t xml:space="preserve"> </w:t>
       </w:r>
       <w:r>
-        <w:t xml:space="preserve">= 0.5352036, p = 0.4644273, Bonferroni p = 6.5019828</w:t>
+        <w:t xml:space="preserve">= 0.3146367, p = 0.5748488, Bonferroni p = 8.0478825</w:t>
       </w:r>
     </w:p>
     <w:p>
@@ -5076,108 +5058,63 @@
         </w:pict>
       </w:r>
     </w:p>
-    <w:bookmarkEnd w:id="69"/>
-    <w:bookmarkEnd w:id="70"/>
-    <w:bookmarkStart w:id="71" w:name="section-3"/>
-    <w:p>
-      <w:pPr>
-        <w:pStyle w:val="Heading1"/>
-      </w:pPr>
-    </w:p>
-    <w:bookmarkEnd w:id="71"/>
-    <w:bookmarkStart w:id="75" w:name="exploratory-analysis---ern-shifted"/>
-    <w:p>
-      <w:pPr>
-        <w:pStyle w:val="Heading1"/>
-      </w:pPr>
-      <w:r>
-        <w:t xml:space="preserve">Exploratory analysis - ERN shifted</w:t>
-      </w:r>
-    </w:p>
     <w:p>
       <w:pPr>
         <w:pStyle w:val="FirstParagraph"/>
       </w:pPr>
       <w:r>
-        <w:t xml:space="preserve">Is it the case that the difference disappears once the mean amplitude window is moved back?</w:t>
-      </w:r>
-    </w:p>
-    <w:p>
-      <w:pPr>
-        <w:pStyle w:val="SourceCode"/>
-      </w:pPr>
-      <w:r>
-        <w:rPr>
-          <w:rStyle w:val="VerbatimChar"/>
-        </w:rPr>
-        <w:t xml:space="preserve">## [1] -2.685649</w:t>
-      </w:r>
-    </w:p>
-    <w:p>
-      <w:pPr>
-        <w:pStyle w:val="SourceCode"/>
-      </w:pPr>
-      <w:r>
-        <w:rPr>
-          <w:rStyle w:val="VerbatimChar"/>
-        </w:rPr>
-        <w:t xml:space="preserve">## [1] -2.35449</w:t>
-      </w:r>
-    </w:p>
-    <w:p>
-      <w:pPr>
-        <w:pStyle w:val="SourceCode"/>
-      </w:pPr>
-      <w:r>
-        <w:rPr>
-          <w:rStyle w:val="VerbatimChar"/>
-        </w:rPr>
-        <w:t xml:space="preserve">## </w:t>
-      </w:r>
-      <w:r>
-        <w:br/>
-      </w:r>
-      <w:r>
-        <w:rPr>
-          <w:rStyle w:val="VerbatimChar"/>
-        </w:rPr>
-        <w:t xml:space="preserve">##  Wilcoxon signed rank exact test</w:t>
-      </w:r>
-      <w:r>
-        <w:br/>
-      </w:r>
-      <w:r>
-        <w:rPr>
-          <w:rStyle w:val="VerbatimChar"/>
-        </w:rPr>
-        <w:t xml:space="preserve">## </w:t>
-      </w:r>
-      <w:r>
-        <w:br/>
-      </w:r>
-      <w:r>
-        <w:rPr>
-          <w:rStyle w:val="VerbatimChar"/>
-        </w:rPr>
-        <w:t xml:space="preserve">## data:  df_ERN_shift$dif_E and df_ERN_shift$dif_M</w:t>
-      </w:r>
-      <w:r>
-        <w:br/>
-      </w:r>
-      <w:r>
-        <w:rPr>
-          <w:rStyle w:val="VerbatimChar"/>
-        </w:rPr>
-        <w:t xml:space="preserve">## V = 12, p-value = 0.25</w:t>
-      </w:r>
-      <w:r>
-        <w:br/>
-      </w:r>
-      <w:r>
-        <w:rPr>
-          <w:rStyle w:val="VerbatimChar"/>
-        </w:rPr>
-        <w:t xml:space="preserve">## alternative hypothesis: true location shift is not equal to 0</w:t>
+        <w:rPr>
+          <w:b/>
+        </w:rPr>
+        <w:t xml:space="preserve">Peak Amplitude</w:t>
+      </w:r>
+    </w:p>
+    <w:p>
+      <w:pPr>
+        <w:numPr>
+          <w:ilvl w:val="0"/>
+          <w:numId w:val="1017"/>
+        </w:numPr>
+        <w:pStyle w:val="Compact"/>
+      </w:pPr>
+      <w:r>
+        <w:t xml:space="preserve">Pirate Plot</w:t>
+      </w:r>
+    </w:p>
+    <w:p>
+      <w:pPr>
+        <w:numPr>
+          <w:ilvl w:val="0"/>
+          <w:numId w:val="1017"/>
+        </w:numPr>
+        <w:pStyle w:val="Compact"/>
+      </w:pPr>
+      <w:r>
+        <w:t xml:space="preserve">Median for Easy Cap</w:t>
+      </w:r>
+    </w:p>
+    <w:p>
+      <w:pPr>
+        <w:numPr>
+          <w:ilvl w:val="0"/>
+          <w:numId w:val="1017"/>
+        </w:numPr>
+        <w:pStyle w:val="Compact"/>
+      </w:pPr>
+      <w:r>
+        <w:t xml:space="preserve">Median for Mobita</w:t>
+      </w:r>
+    </w:p>
+    <w:p>
+      <w:pPr>
+        <w:numPr>
+          <w:ilvl w:val="0"/>
+          <w:numId w:val="1017"/>
+        </w:numPr>
+        <w:pStyle w:val="Compact"/>
+      </w:pPr>
+      <w:r>
+        <w:t xml:space="preserve">Wilcoxon test results</w:t>
       </w:r>
     </w:p>
     <w:p>
@@ -5194,13 +5131,13 @@
               <a:graphicData uri="http://schemas.openxmlformats.org/drawingml/2006/picture">
                 <pic:pic>
                   <pic:nvPicPr>
-                    <pic:cNvPr descr="tech_report_analyses_files/figure-docx/ERN%20shift-1.png" id="0" name="Picture"/>
+                    <pic:cNvPr descr="tech_report_analyses_files/figure-docx/ERN%20amplitude-1.png" id="0" name="Picture"/>
                     <pic:cNvPicPr>
                       <a:picLocks noChangeArrowheads="1" noChangeAspect="1"/>
                     </pic:cNvPicPr>
                   </pic:nvPicPr>
                   <pic:blipFill>
-                    <a:blip r:embed="rId72"/>
+                    <a:blip r:embed="rId69"/>
                     <a:stretch>
                       <a:fillRect/>
                     </a:stretch>
@@ -5232,6 +5169,258 @@
         <w:pStyle w:val="BodyText"/>
       </w:pPr>
       <w:r>
+        <w:t xml:space="preserve">The results are non-significant.</w:t>
+      </w:r>
+      <w:r>
+        <w:t xml:space="preserve"> </w:t>
+      </w:r>
+      <w:r>
+        <w:t xml:space="preserve">Bonferroni correction x14 as there are 2 types of ERPs with 7 tests used for each</w:t>
+      </w:r>
+    </w:p>
+    <w:p>
+      <w:pPr>
+        <w:pStyle w:val="BodyText"/>
+      </w:pPr>
+      <w:r>
+        <w:rPr>
+          <w:b/>
+        </w:rPr>
+        <w:t xml:space="preserve">Median EasyCap =</w:t>
+      </w:r>
+      <w:r>
+        <w:t xml:space="preserve"> </w:t>
+      </w:r>
+      <w:r>
+        <w:t xml:space="preserve">-3.95719</w:t>
+      </w:r>
+    </w:p>
+    <w:p>
+      <w:pPr>
+        <w:pStyle w:val="BodyText"/>
+      </w:pPr>
+      <w:r>
+        <w:rPr>
+          <w:b/>
+        </w:rPr>
+        <w:t xml:space="preserve">Median Mobita =</w:t>
+      </w:r>
+      <w:r>
+        <w:t xml:space="preserve"> </w:t>
+      </w:r>
+      <w:r>
+        <w:t xml:space="preserve">-4.557438</w:t>
+      </w:r>
+    </w:p>
+    <w:p>
+      <w:pPr>
+        <w:pStyle w:val="BodyText"/>
+      </w:pPr>
+      <w:r>
+        <w:rPr>
+          <w:b/>
+        </w:rPr>
+        <w:t xml:space="preserve">Wilcoxon:</w:t>
+      </w:r>
+      <w:r>
+        <w:t xml:space="preserve"> </w:t>
+      </w:r>
+      <w:r>
+        <w:t xml:space="preserve">V = 23, p = 1, Bonferroni p = 14</w:t>
+      </w:r>
+    </w:p>
+    <w:p>
+      <w:pPr>
+        <w:pStyle w:val="BodyText"/>
+      </w:pPr>
+      <w:r>
+        <w:rPr>
+          <w:b/>
+        </w:rPr>
+        <w:t xml:space="preserve">Fligner-Killeen:</w:t>
+      </w:r>
+      <w:r>
+        <w:t xml:space="preserve"> </w:t>
+      </w:r>
+      <w:r>
+        <w:t xml:space="preserve">X</w:t>
+      </w:r>
+      <w:r>
+        <w:rPr>
+          <w:vertAlign w:val="superscript"/>
+        </w:rPr>
+        <w:t xml:space="preserve">2</w:t>
+      </w:r>
+      <w:r>
+        <w:t xml:space="preserve"> </w:t>
+      </w:r>
+      <w:r>
+        <w:t xml:space="preserve">= 0.5352036, p = 0.4644273, Bonferroni p = 6.5019828</w:t>
+      </w:r>
+    </w:p>
+    <w:p>
+      <w:r>
+        <w:pict>
+          <v:rect style="width:0;height:1.5pt" o:hralign="center" o:hrstd="t" o:hr="t"/>
+        </w:pict>
+      </w:r>
+    </w:p>
+    <w:bookmarkEnd w:id="70"/>
+    <w:bookmarkEnd w:id="71"/>
+    <w:bookmarkStart w:id="72" w:name="section-3"/>
+    <w:p>
+      <w:pPr>
+        <w:pStyle w:val="Heading1"/>
+      </w:pPr>
+    </w:p>
+    <w:bookmarkEnd w:id="72"/>
+    <w:bookmarkStart w:id="76" w:name="exploratory-analysis---ern-shifted"/>
+    <w:p>
+      <w:pPr>
+        <w:pStyle w:val="Heading1"/>
+      </w:pPr>
+      <w:r>
+        <w:t xml:space="preserve">Exploratory analysis - ERN shifted</w:t>
+      </w:r>
+    </w:p>
+    <w:p>
+      <w:pPr>
+        <w:pStyle w:val="FirstParagraph"/>
+      </w:pPr>
+      <w:r>
+        <w:t xml:space="preserve">Is it the case that the difference disappears once the mean amplitude window is moved back?</w:t>
+      </w:r>
+    </w:p>
+    <w:p>
+      <w:pPr>
+        <w:pStyle w:val="SourceCode"/>
+      </w:pPr>
+      <w:r>
+        <w:rPr>
+          <w:rStyle w:val="VerbatimChar"/>
+        </w:rPr>
+        <w:t xml:space="preserve">## [1] -2.685649</w:t>
+      </w:r>
+    </w:p>
+    <w:p>
+      <w:pPr>
+        <w:pStyle w:val="SourceCode"/>
+      </w:pPr>
+      <w:r>
+        <w:rPr>
+          <w:rStyle w:val="VerbatimChar"/>
+        </w:rPr>
+        <w:t xml:space="preserve">## [1] -2.35449</w:t>
+      </w:r>
+    </w:p>
+    <w:p>
+      <w:pPr>
+        <w:pStyle w:val="SourceCode"/>
+      </w:pPr>
+      <w:r>
+        <w:rPr>
+          <w:rStyle w:val="VerbatimChar"/>
+        </w:rPr>
+        <w:t xml:space="preserve">## </w:t>
+      </w:r>
+      <w:r>
+        <w:br/>
+      </w:r>
+      <w:r>
+        <w:rPr>
+          <w:rStyle w:val="VerbatimChar"/>
+        </w:rPr>
+        <w:t xml:space="preserve">##  Wilcoxon signed rank exact test</w:t>
+      </w:r>
+      <w:r>
+        <w:br/>
+      </w:r>
+      <w:r>
+        <w:rPr>
+          <w:rStyle w:val="VerbatimChar"/>
+        </w:rPr>
+        <w:t xml:space="preserve">## </w:t>
+      </w:r>
+      <w:r>
+        <w:br/>
+      </w:r>
+      <w:r>
+        <w:rPr>
+          <w:rStyle w:val="VerbatimChar"/>
+        </w:rPr>
+        <w:t xml:space="preserve">## data:  df_ERN_shift$dif_E and df_ERN_shift$dif_M</w:t>
+      </w:r>
+      <w:r>
+        <w:br/>
+      </w:r>
+      <w:r>
+        <w:rPr>
+          <w:rStyle w:val="VerbatimChar"/>
+        </w:rPr>
+        <w:t xml:space="preserve">## V = 12, p-value = 0.25</w:t>
+      </w:r>
+      <w:r>
+        <w:br/>
+      </w:r>
+      <w:r>
+        <w:rPr>
+          <w:rStyle w:val="VerbatimChar"/>
+        </w:rPr>
+        <w:t xml:space="preserve">## alternative hypothesis: true location shift is not equal to 0</w:t>
+      </w:r>
+    </w:p>
+    <w:p>
+      <w:pPr>
+        <w:pStyle w:val="FirstParagraph"/>
+      </w:pPr>
+      <w:r>
+        <w:drawing>
+          <wp:inline>
+            <wp:extent cx="4620126" cy="3696101"/>
+            <wp:effectExtent b="0" l="0" r="0" t="0"/>
+            <wp:docPr descr="" title="" id="1" name="Picture"/>
+            <a:graphic>
+              <a:graphicData uri="http://schemas.openxmlformats.org/drawingml/2006/picture">
+                <pic:pic>
+                  <pic:nvPicPr>
+                    <pic:cNvPr descr="tech_report_analyses_files/figure-docx/ERN%20shift-1.png" id="0" name="Picture"/>
+                    <pic:cNvPicPr>
+                      <a:picLocks noChangeArrowheads="1" noChangeAspect="1"/>
+                    </pic:cNvPicPr>
+                  </pic:nvPicPr>
+                  <pic:blipFill>
+                    <a:blip r:embed="rId73"/>
+                    <a:stretch>
+                      <a:fillRect/>
+                    </a:stretch>
+                  </pic:blipFill>
+                  <pic:spPr bwMode="auto">
+                    <a:xfrm>
+                      <a:off x="0" y="0"/>
+                      <a:ext cx="4620126" cy="3696101"/>
+                    </a:xfrm>
+                    <a:prstGeom prst="rect">
+                      <a:avLst/>
+                    </a:prstGeom>
+                    <a:noFill/>
+                    <a:ln w="9525">
+                      <a:noFill/>
+                      <a:headEnd/>
+                      <a:tailEnd/>
+                    </a:ln>
+                  </pic:spPr>
+                </pic:pic>
+              </a:graphicData>
+            </a:graphic>
+          </wp:inline>
+        </w:drawing>
+      </w:r>
+    </w:p>
+    <w:p>
+      <w:pPr>
+        <w:pStyle w:val="BodyText"/>
+      </w:pPr>
+      <w:r>
         <w:t xml:space="preserve">The differences in distribution disappear and the test can no longer provide evidence that there is a difference between the mean ERN amplitudes of both systems.</w:t>
       </w:r>
     </w:p>
@@ -5266,7 +5455,7 @@
                     </pic:cNvPicPr>
                   </pic:nvPicPr>
                   <pic:blipFill>
-                    <a:blip r:embed="rId73"/>
+                    <a:blip r:embed="rId74"/>
                     <a:stretch>
                       <a:fillRect/>
                     </a:stretch>
@@ -5301,7 +5490,7 @@
         <w:t xml:space="preserve">Plots</w:t>
       </w:r>
     </w:p>
-    <w:bookmarkStart w:id="74" w:name="rejected-ica-components"/>
+    <w:bookmarkStart w:id="75" w:name="rejected-ica-components"/>
     <w:p>
       <w:pPr>
         <w:pStyle w:val="Heading2"/>
@@ -5441,8 +5630,8 @@
         <w:t xml:space="preserve">## alternative hypothesis: true location shift is not equal to 0</w:t>
       </w:r>
     </w:p>
-    <w:bookmarkEnd w:id="74"/>
     <w:bookmarkEnd w:id="75"/>
+    <w:bookmarkEnd w:id="76"/>
     <w:sectPr/>
   </w:body>
 </w:document>

</xml_diff>

<commit_message>
finalised analyses (mainly ERPs)
</commit_message>
<xml_diff>
--- a/tech_report_analyses.docx
+++ b/tech_report_analyses.docx
@@ -41,7 +41,7 @@
         <w:pStyle w:val="Date"/>
       </w:pPr>
       <w:r>
-        <w:t xml:space="preserve">11/04/2021</w:t>
+        <w:t xml:space="preserve">15/04/2021</w:t>
       </w:r>
     </w:p>
     <w:bookmarkStart w:id="25" w:name="X870f9730bd3c69b01e27de92b1f5bed1b9de015"/>
@@ -330,7 +330,7 @@
         <w:pStyle w:val="Compact"/>
       </w:pPr>
       <w:r>
-        <w:t xml:space="preserve">Piate Plot with IQR and median</w:t>
+        <w:t xml:space="preserve">Pirate Plot with IQR and median</w:t>
       </w:r>
     </w:p>
     <w:p>
@@ -1179,7 +1179,7 @@
         <w:pStyle w:val="FirstParagraph"/>
       </w:pPr>
       <w:r>
-        <w:t xml:space="preserve">There were three types of trials extracted for the analyses in this study. Stimulus locked trials, response locked trials with correct responses and response locked trials with incorrect responses. Proportion of rejected trials was calculated only for the stimulus-locked trials as the total number of trials was the largest in this type whereas for the response-locked trials, the total number was divided into two types.</w:t>
+        <w:t xml:space="preserve">There were three types of trials extracted for the analyses in this study. Stimulus locked trials, response locked trials with correct responses and response locked trials with incorrect responses. Proportion of rejected trials was calculated only for the stimulus-locked trials as the total number of trials was the largest in this type whereas for the response-locked trials, the total number was split (correct/incorrect).</w:t>
       </w:r>
     </w:p>
     <w:p>
@@ -1527,7 +1527,7 @@
         <w:br/>
       </w:r>
       <w:r>
-        <w:t xml:space="preserve">Bonferroni correction x4 as there are 2 tests and 2 measures of noise.</w:t>
+        <w:t xml:space="preserve">Bonferroni correction x4 as there are 2 tests and 2 measures of noise (SNR &amp; RMS).</w:t>
       </w:r>
     </w:p>
     <w:p>
@@ -1747,7 +1747,7 @@
         <w:br/>
       </w:r>
       <w:r>
-        <w:t xml:space="preserve">Bonferroni correction x4 as there are 2 tests and 2 measures of noise.</w:t>
+        <w:t xml:space="preserve">Bonferroni correction x4 as there are 2 tests and 2 measures of noise (SNR &amp; RS).</w:t>
       </w:r>
     </w:p>
     <w:p>
@@ -1840,7 +1840,7 @@
       </w:pPr>
     </w:p>
     <w:bookmarkEnd w:id="39"/>
-    <w:bookmarkStart w:id="58" w:name="Xe3e96bd27743c24c983688220e97a13523356fc"/>
+    <w:bookmarkStart w:id="54" w:name="Xe3e96bd27743c24c983688220e97a13523356fc"/>
     <w:p>
       <w:pPr>
         <w:pStyle w:val="Heading1"/>
@@ -1856,7 +1856,7 @@
         </w:pict>
       </w:r>
     </w:p>
-    <w:bookmarkStart w:id="43" w:name="theta-analysis"/>
+    <w:bookmarkStart w:id="42" w:name="theta-analysis"/>
     <w:p>
       <w:pPr>
         <w:pStyle w:val="Heading2"/>
@@ -1890,7 +1890,7 @@
         <w:br/>
       </w:r>
       <w:r>
-        <w:t xml:space="preserve">Select from a subset of frontal elecrodes only:</w:t>
+        <w:t xml:space="preserve">Select from a subset of the following electrodes only:</w:t>
       </w:r>
       <w:r>
         <w:br/>
@@ -1939,7 +1939,7 @@
         <w:pStyle w:val="Compact"/>
       </w:pPr>
       <w:r>
-        <w:t xml:space="preserve">Spearman Correlation</w:t>
+        <w:t xml:space="preserve">Kendall Correlation</w:t>
       </w:r>
     </w:p>
     <w:p>
@@ -2102,6 +2102,288 @@
           </wp:inline>
         </w:drawing>
       </w:r>
+    </w:p>
+    <w:p>
+      <w:pPr>
+        <w:pStyle w:val="BodyText"/>
+      </w:pPr>
+      <w:r>
+        <w:t xml:space="preserve">There are no statistically significant results in the data.</w:t>
+      </w:r>
+      <w:r>
+        <w:br/>
+      </w:r>
+      <w:r>
+        <w:t xml:space="preserve">Bonferroni correction x12 as there are 4 frequency bands and 3 tests each.</w:t>
+      </w:r>
+    </w:p>
+    <w:p>
+      <w:pPr>
+        <w:pStyle w:val="BodyText"/>
+      </w:pPr>
+      <w:r>
+        <w:rPr>
+          <w:b/>
+        </w:rPr>
+        <w:t xml:space="preserve">Median EasyCap =</w:t>
+      </w:r>
+      <w:r>
+        <w:t xml:space="preserve"> </w:t>
+      </w:r>
+      <w:r>
+        <w:t xml:space="preserve">-0.7805815(0.5875046)</w:t>
+      </w:r>
+    </w:p>
+    <w:p>
+      <w:pPr>
+        <w:pStyle w:val="BodyText"/>
+      </w:pPr>
+      <w:r>
+        <w:rPr>
+          <w:b/>
+        </w:rPr>
+        <w:t xml:space="preserve">Median Mobita =</w:t>
+      </w:r>
+      <w:r>
+        <w:t xml:space="preserve"> </w:t>
+      </w:r>
+      <w:r>
+        <w:t xml:space="preserve">0.0992178(1.0312601)</w:t>
+      </w:r>
+    </w:p>
+    <w:p>
+      <w:pPr>
+        <w:pStyle w:val="BodyText"/>
+      </w:pPr>
+      <w:r>
+        <w:rPr>
+          <w:b/>
+        </w:rPr>
+        <w:t xml:space="preserve">Correlation:</w:t>
+      </w:r>
+      <w:r>
+        <w:t xml:space="preserve"> </w:t>
+      </w:r>
+      <w:r>
+        <w:t xml:space="preserve">r = 0.1111111, p = 0.7274895, Bonferroni p = 8.7298743</w:t>
+      </w:r>
+    </w:p>
+    <w:p>
+      <w:pPr>
+        <w:pStyle w:val="BodyText"/>
+      </w:pPr>
+      <w:r>
+        <w:rPr>
+          <w:b/>
+        </w:rPr>
+        <w:t xml:space="preserve">Wilcoxon:</w:t>
+      </w:r>
+      <w:r>
+        <w:t xml:space="preserve"> </w:t>
+      </w:r>
+      <w:r>
+        <w:t xml:space="preserve">V = 12, p = 0.1308594, Bonferroni p = 1.5703125, r = 0.4996102 (moderate)</w:t>
+      </w:r>
+    </w:p>
+    <w:p>
+      <w:pPr>
+        <w:pStyle w:val="BodyText"/>
+      </w:pPr>
+      <w:r>
+        <w:rPr>
+          <w:b/>
+        </w:rPr>
+        <w:t xml:space="preserve">Fligner-Killeen:</w:t>
+      </w:r>
+      <w:r>
+        <w:t xml:space="preserve"> </w:t>
+      </w:r>
+      <w:r>
+        <w:t xml:space="preserve">X</w:t>
+      </w:r>
+      <w:r>
+        <w:rPr>
+          <w:vertAlign w:val="superscript"/>
+        </w:rPr>
+        <w:t xml:space="preserve">2</w:t>
+      </w:r>
+      <w:r>
+        <w:t xml:space="preserve"> </w:t>
+      </w:r>
+      <w:r>
+        <w:t xml:space="preserve">= 1.0309402, p = 0.3099379, Bonferroni p = 3.7192553</w:t>
+      </w:r>
+    </w:p>
+    <w:p>
+      <w:r>
+        <w:pict>
+          <v:rect style="width:0;height:1.5pt" o:hralign="center" o:hrstd="t" o:hr="t"/>
+        </w:pict>
+      </w:r>
+    </w:p>
+    <w:bookmarkEnd w:id="42"/>
+    <w:bookmarkStart w:id="45" w:name="alpha-analysis"/>
+    <w:p>
+      <w:pPr>
+        <w:pStyle w:val="Heading2"/>
+      </w:pPr>
+      <w:r>
+        <w:rPr>
+          <w:b/>
+        </w:rPr>
+        <w:t xml:space="preserve">Alpha analysis</w:t>
+      </w:r>
+    </w:p>
+    <w:p>
+      <w:pPr>
+        <w:pStyle w:val="FirstParagraph"/>
+      </w:pPr>
+      <w:r>
+        <w:rPr>
+          <w:b/>
+        </w:rPr>
+        <w:t xml:space="preserve">Electrode matching</w:t>
+      </w:r>
+    </w:p>
+    <w:p>
+      <w:pPr>
+        <w:pStyle w:val="BodyText"/>
+      </w:pPr>
+      <w:r>
+        <w:t xml:space="preserve">Select the electrodes that were identified to have strongest activity for theta band and which are overlapping between the two systems.</w:t>
+      </w:r>
+      <w:r>
+        <w:br/>
+      </w:r>
+      <w:r>
+        <w:t xml:space="preserve">Select from a subset of the following elecrodes only:</w:t>
+      </w:r>
+      <w:r>
+        <w:br/>
+      </w:r>
+      <w:r>
+        <w:t xml:space="preserve">F3, Fz, F4, FC5, FC1, FC2, FC6, C3, Cz, C4, CP5, CP1, CP2, CP6, P3, Pz, P4</w:t>
+      </w:r>
+      <w:r>
+        <w:br/>
+      </w:r>
+      <w:r>
+        <w:t xml:space="preserve">The above subset excludes electrodes located on the edges of the cap which are prone to noise and extreme values.</w:t>
+      </w:r>
+    </w:p>
+    <w:p>
+      <w:pPr>
+        <w:pStyle w:val="BodyText"/>
+      </w:pPr>
+      <w:r>
+        <w:t xml:space="preserve">Overlapping electrodes: Fz, Pz, P4</w:t>
+      </w:r>
+    </w:p>
+    <w:p>
+      <w:pPr>
+        <w:pStyle w:val="BodyText"/>
+      </w:pPr>
+      <w:r>
+        <w:rPr>
+          <w:b/>
+        </w:rPr>
+        <w:t xml:space="preserve">2. Results</w:t>
+      </w:r>
+      <w:r>
+        <w:rPr>
+          <w:b/>
+        </w:rPr>
+        <w:t xml:space="preserve"> </w:t>
+      </w:r>
+    </w:p>
+    <w:p>
+      <w:pPr>
+        <w:numPr>
+          <w:ilvl w:val="0"/>
+          <w:numId w:val="1009"/>
+        </w:numPr>
+        <w:pStyle w:val="Compact"/>
+      </w:pPr>
+      <w:r>
+        <w:t xml:space="preserve">Correlation Plot</w:t>
+      </w:r>
+    </w:p>
+    <w:p>
+      <w:pPr>
+        <w:numPr>
+          <w:ilvl w:val="0"/>
+          <w:numId w:val="1009"/>
+        </w:numPr>
+        <w:pStyle w:val="Compact"/>
+      </w:pPr>
+      <w:r>
+        <w:t xml:space="preserve">Pirate Plots</w:t>
+      </w:r>
+    </w:p>
+    <w:p>
+      <w:pPr>
+        <w:numPr>
+          <w:ilvl w:val="0"/>
+          <w:numId w:val="1009"/>
+        </w:numPr>
+        <w:pStyle w:val="Compact"/>
+      </w:pPr>
+      <w:r>
+        <w:t xml:space="preserve">Median (IQR) for EasyCap</w:t>
+      </w:r>
+    </w:p>
+    <w:p>
+      <w:pPr>
+        <w:numPr>
+          <w:ilvl w:val="0"/>
+          <w:numId w:val="1009"/>
+        </w:numPr>
+        <w:pStyle w:val="Compact"/>
+      </w:pPr>
+      <w:r>
+        <w:t xml:space="preserve">Median (IQR) for Mobita</w:t>
+      </w:r>
+    </w:p>
+    <w:p>
+      <w:pPr>
+        <w:numPr>
+          <w:ilvl w:val="0"/>
+          <w:numId w:val="1009"/>
+        </w:numPr>
+        <w:pStyle w:val="Compact"/>
+      </w:pPr>
+      <w:r>
+        <w:t xml:space="preserve">Kendall Correlation</w:t>
+      </w:r>
+    </w:p>
+    <w:p>
+      <w:pPr>
+        <w:numPr>
+          <w:ilvl w:val="0"/>
+          <w:numId w:val="1009"/>
+        </w:numPr>
+        <w:pStyle w:val="Compact"/>
+      </w:pPr>
+      <w:r>
+        <w:t xml:space="preserve">Wilcoxon Test</w:t>
+      </w:r>
+    </w:p>
+    <w:p>
+      <w:pPr>
+        <w:numPr>
+          <w:ilvl w:val="0"/>
+          <w:numId w:val="1009"/>
+        </w:numPr>
+        <w:pStyle w:val="Compact"/>
+      </w:pPr>
+      <w:r>
+        <w:t xml:space="preserve">Fligner-Killeen test</w:t>
+      </w:r>
+    </w:p>
+    <w:p>
+      <w:pPr>
+        <w:pStyle w:val="FirstParagraph"/>
+      </w:pPr>
       <w:r>
         <w:drawing>
           <wp:inline>
@@ -2112,13 +2394,13 @@
               <a:graphicData uri="http://schemas.openxmlformats.org/drawingml/2006/picture">
                 <pic:pic>
                   <pic:nvPicPr>
-                    <pic:cNvPr descr="tech_report_analyses_files/figure-docx/theta%20plot%20and%20test-3.png" id="0" name="Picture"/>
+                    <pic:cNvPr descr="tech_report_analyses_files/figure-docx/alpha%20plot%20and%20test-1.png" id="0" name="Picture"/>
                     <pic:cNvPicPr>
                       <a:picLocks noChangeArrowheads="1" noChangeAspect="1"/>
                     </pic:cNvPicPr>
                   </pic:nvPicPr>
                   <pic:blipFill>
-                    <a:blip r:embed="rId42"/>
+                    <a:blip r:embed="rId43"/>
                     <a:stretch>
                       <a:fillRect/>
                     </a:stretch>
@@ -2144,288 +2426,6 @@
           </wp:inline>
         </w:drawing>
       </w:r>
-    </w:p>
-    <w:p>
-      <w:pPr>
-        <w:pStyle w:val="BodyText"/>
-      </w:pPr>
-      <w:r>
-        <w:t xml:space="preserve">There are no statistically significant results in the data.</w:t>
-      </w:r>
-      <w:r>
-        <w:br/>
-      </w:r>
-      <w:r>
-        <w:t xml:space="preserve">Bonferroni correction x12 as there are 4 frequency bands and 3 tests each.</w:t>
-      </w:r>
-    </w:p>
-    <w:p>
-      <w:pPr>
-        <w:pStyle w:val="BodyText"/>
-      </w:pPr>
-      <w:r>
-        <w:rPr>
-          <w:b/>
-        </w:rPr>
-        <w:t xml:space="preserve">Median EasyCap =</w:t>
-      </w:r>
-      <w:r>
-        <w:t xml:space="preserve"> </w:t>
-      </w:r>
-      <w:r>
-        <w:t xml:space="preserve">-0.7805815(0.5875046)</w:t>
-      </w:r>
-    </w:p>
-    <w:p>
-      <w:pPr>
-        <w:pStyle w:val="BodyText"/>
-      </w:pPr>
-      <w:r>
-        <w:rPr>
-          <w:b/>
-        </w:rPr>
-        <w:t xml:space="preserve">Median Mobita =</w:t>
-      </w:r>
-      <w:r>
-        <w:t xml:space="preserve"> </w:t>
-      </w:r>
-      <w:r>
-        <w:t xml:space="preserve">0.0992178(1.0312601)</w:t>
-      </w:r>
-    </w:p>
-    <w:p>
-      <w:pPr>
-        <w:pStyle w:val="BodyText"/>
-      </w:pPr>
-      <w:r>
-        <w:rPr>
-          <w:b/>
-        </w:rPr>
-        <w:t xml:space="preserve">Correlation:</w:t>
-      </w:r>
-      <w:r>
-        <w:t xml:space="preserve"> </w:t>
-      </w:r>
-      <w:r>
-        <w:t xml:space="preserve">r = 0.1111111, p = 0.7274895, Bonferroni p = 8.7298743, BF10 = 0.4294626</w:t>
-      </w:r>
-    </w:p>
-    <w:p>
-      <w:pPr>
-        <w:pStyle w:val="BodyText"/>
-      </w:pPr>
-      <w:r>
-        <w:rPr>
-          <w:b/>
-        </w:rPr>
-        <w:t xml:space="preserve">Wilcoxon:</w:t>
-      </w:r>
-      <w:r>
-        <w:t xml:space="preserve"> </w:t>
-      </w:r>
-      <w:r>
-        <w:t xml:space="preserve">V = 12, p = 0.1308594, Bonferroni p = 1.5703125, r = 0.4996102 (moderate)</w:t>
-      </w:r>
-    </w:p>
-    <w:p>
-      <w:pPr>
-        <w:pStyle w:val="BodyText"/>
-      </w:pPr>
-      <w:r>
-        <w:rPr>
-          <w:b/>
-        </w:rPr>
-        <w:t xml:space="preserve">Fligner-Killeen:</w:t>
-      </w:r>
-      <w:r>
-        <w:t xml:space="preserve"> </w:t>
-      </w:r>
-      <w:r>
-        <w:t xml:space="preserve">X</w:t>
-      </w:r>
-      <w:r>
-        <w:rPr>
-          <w:vertAlign w:val="superscript"/>
-        </w:rPr>
-        <w:t xml:space="preserve">2</w:t>
-      </w:r>
-      <w:r>
-        <w:t xml:space="preserve"> </w:t>
-      </w:r>
-      <w:r>
-        <w:t xml:space="preserve">= 1.0309402, p = 0.3099379, Bonferroni p = 3.7192553</w:t>
-      </w:r>
-    </w:p>
-    <w:p>
-      <w:r>
-        <w:pict>
-          <v:rect style="width:0;height:1.5pt" o:hralign="center" o:hrstd="t" o:hr="t"/>
-        </w:pict>
-      </w:r>
-    </w:p>
-    <w:bookmarkEnd w:id="43"/>
-    <w:bookmarkStart w:id="47" w:name="alpha-analysis"/>
-    <w:p>
-      <w:pPr>
-        <w:pStyle w:val="Heading2"/>
-      </w:pPr>
-      <w:r>
-        <w:rPr>
-          <w:b/>
-        </w:rPr>
-        <w:t xml:space="preserve">Alpha analysis</w:t>
-      </w:r>
-    </w:p>
-    <w:p>
-      <w:pPr>
-        <w:pStyle w:val="FirstParagraph"/>
-      </w:pPr>
-      <w:r>
-        <w:rPr>
-          <w:b/>
-        </w:rPr>
-        <w:t xml:space="preserve">Electrode matching</w:t>
-      </w:r>
-    </w:p>
-    <w:p>
-      <w:pPr>
-        <w:pStyle w:val="BodyText"/>
-      </w:pPr>
-      <w:r>
-        <w:t xml:space="preserve">Select the electrodes that were identified to have strongest activity for theta band and which are overlapping between the two systems.</w:t>
-      </w:r>
-      <w:r>
-        <w:br/>
-      </w:r>
-      <w:r>
-        <w:t xml:space="preserve">Select from a subset of frontal elecrodes only:</w:t>
-      </w:r>
-      <w:r>
-        <w:br/>
-      </w:r>
-      <w:r>
-        <w:t xml:space="preserve">F3, Fz, F4, FC5, FC1, FC2, FC6, C3, Cz, C4, CP5, CP1, CP2, CP6, P3, Pz, P4</w:t>
-      </w:r>
-      <w:r>
-        <w:br/>
-      </w:r>
-      <w:r>
-        <w:t xml:space="preserve">The above subset excludes electrodes located on the edges of the cap which are prone to noise and extreme values.</w:t>
-      </w:r>
-    </w:p>
-    <w:p>
-      <w:pPr>
-        <w:pStyle w:val="BodyText"/>
-      </w:pPr>
-      <w:r>
-        <w:t xml:space="preserve">Overlapping electrodes: Fz, Pz, P4</w:t>
-      </w:r>
-    </w:p>
-    <w:p>
-      <w:pPr>
-        <w:pStyle w:val="BodyText"/>
-      </w:pPr>
-      <w:r>
-        <w:rPr>
-          <w:b/>
-        </w:rPr>
-        <w:t xml:space="preserve">2. Results</w:t>
-      </w:r>
-      <w:r>
-        <w:rPr>
-          <w:b/>
-        </w:rPr>
-        <w:t xml:space="preserve"> </w:t>
-      </w:r>
-    </w:p>
-    <w:p>
-      <w:pPr>
-        <w:numPr>
-          <w:ilvl w:val="0"/>
-          <w:numId w:val="1009"/>
-        </w:numPr>
-        <w:pStyle w:val="Compact"/>
-      </w:pPr>
-      <w:r>
-        <w:t xml:space="preserve">Correlation Plot</w:t>
-      </w:r>
-    </w:p>
-    <w:p>
-      <w:pPr>
-        <w:numPr>
-          <w:ilvl w:val="0"/>
-          <w:numId w:val="1009"/>
-        </w:numPr>
-        <w:pStyle w:val="Compact"/>
-      </w:pPr>
-      <w:r>
-        <w:t xml:space="preserve">Pirate Plots</w:t>
-      </w:r>
-    </w:p>
-    <w:p>
-      <w:pPr>
-        <w:numPr>
-          <w:ilvl w:val="0"/>
-          <w:numId w:val="1009"/>
-        </w:numPr>
-        <w:pStyle w:val="Compact"/>
-      </w:pPr>
-      <w:r>
-        <w:t xml:space="preserve">Median (IQR) for EasyCap</w:t>
-      </w:r>
-    </w:p>
-    <w:p>
-      <w:pPr>
-        <w:numPr>
-          <w:ilvl w:val="0"/>
-          <w:numId w:val="1009"/>
-        </w:numPr>
-        <w:pStyle w:val="Compact"/>
-      </w:pPr>
-      <w:r>
-        <w:t xml:space="preserve">Median (IQR) for Mobita</w:t>
-      </w:r>
-    </w:p>
-    <w:p>
-      <w:pPr>
-        <w:numPr>
-          <w:ilvl w:val="0"/>
-          <w:numId w:val="1009"/>
-        </w:numPr>
-        <w:pStyle w:val="Compact"/>
-      </w:pPr>
-      <w:r>
-        <w:t xml:space="preserve">Spearman Correlation</w:t>
-      </w:r>
-    </w:p>
-    <w:p>
-      <w:pPr>
-        <w:numPr>
-          <w:ilvl w:val="0"/>
-          <w:numId w:val="1009"/>
-        </w:numPr>
-        <w:pStyle w:val="Compact"/>
-      </w:pPr>
-      <w:r>
-        <w:t xml:space="preserve">Wilcoxon Test</w:t>
-      </w:r>
-    </w:p>
-    <w:p>
-      <w:pPr>
-        <w:numPr>
-          <w:ilvl w:val="0"/>
-          <w:numId w:val="1009"/>
-        </w:numPr>
-        <w:pStyle w:val="Compact"/>
-      </w:pPr>
-      <w:r>
-        <w:t xml:space="preserve">Fligner-Killeen test</w:t>
-      </w:r>
-    </w:p>
-    <w:p>
-      <w:pPr>
-        <w:pStyle w:val="FirstParagraph"/>
-      </w:pPr>
       <w:r>
         <w:drawing>
           <wp:inline>
@@ -2436,7 +2436,7 @@
               <a:graphicData uri="http://schemas.openxmlformats.org/drawingml/2006/picture">
                 <pic:pic>
                   <pic:nvPicPr>
-                    <pic:cNvPr descr="tech_report_analyses_files/figure-docx/alpha%20plot%20and%20test-1.png" id="0" name="Picture"/>
+                    <pic:cNvPr descr="tech_report_analyses_files/figure-docx/alpha%20plot%20and%20test-2.png" id="0" name="Picture"/>
                     <pic:cNvPicPr>
                       <a:picLocks noChangeArrowheads="1" noChangeAspect="1"/>
                     </pic:cNvPicPr>
@@ -2468,6 +2468,288 @@
           </wp:inline>
         </w:drawing>
       </w:r>
+    </w:p>
+    <w:p>
+      <w:pPr>
+        <w:pStyle w:val="BodyText"/>
+      </w:pPr>
+      <w:r>
+        <w:t xml:space="preserve">There are no statistically significant results in the data.</w:t>
+      </w:r>
+      <w:r>
+        <w:br/>
+      </w:r>
+      <w:r>
+        <w:t xml:space="preserve">Bonferroni correction x12 as there are 4 frequency bands and 3 tests each.</w:t>
+      </w:r>
+    </w:p>
+    <w:p>
+      <w:pPr>
+        <w:pStyle w:val="BodyText"/>
+      </w:pPr>
+      <w:r>
+        <w:rPr>
+          <w:b/>
+        </w:rPr>
+        <w:t xml:space="preserve">Median EasyCap =</w:t>
+      </w:r>
+      <w:r>
+        <w:t xml:space="preserve"> </w:t>
+      </w:r>
+      <w:r>
+        <w:t xml:space="preserve">-1.1508447(0.8791393)</w:t>
+      </w:r>
+    </w:p>
+    <w:p>
+      <w:pPr>
+        <w:pStyle w:val="BodyText"/>
+      </w:pPr>
+      <w:r>
+        <w:rPr>
+          <w:b/>
+        </w:rPr>
+        <w:t xml:space="preserve">Median Mobita =</w:t>
+      </w:r>
+      <w:r>
+        <w:t xml:space="preserve"> </w:t>
+      </w:r>
+      <w:r>
+        <w:t xml:space="preserve">-0.3762333(1.8190568)</w:t>
+      </w:r>
+    </w:p>
+    <w:p>
+      <w:pPr>
+        <w:pStyle w:val="BodyText"/>
+      </w:pPr>
+      <w:r>
+        <w:rPr>
+          <w:b/>
+        </w:rPr>
+        <w:t xml:space="preserve">Correlation:</w:t>
+      </w:r>
+      <w:r>
+        <w:t xml:space="preserve"> </w:t>
+      </w:r>
+      <w:r>
+        <w:t xml:space="preserve">r = 0.4222222, p = 0.1083135, Bonferroni p = 1.2997619</w:t>
+      </w:r>
+    </w:p>
+    <w:p>
+      <w:pPr>
+        <w:pStyle w:val="BodyText"/>
+      </w:pPr>
+      <w:r>
+        <w:rPr>
+          <w:b/>
+        </w:rPr>
+        <w:t xml:space="preserve">Wilcoxon:</w:t>
+      </w:r>
+      <w:r>
+        <w:t xml:space="preserve"> </w:t>
+      </w:r>
+      <w:r>
+        <w:t xml:space="preserve">V = 18, p = 0.375, Bonferroni p = 4.5, r = 0.3062127 (moderate)</w:t>
+      </w:r>
+    </w:p>
+    <w:p>
+      <w:pPr>
+        <w:pStyle w:val="BodyText"/>
+      </w:pPr>
+      <w:r>
+        <w:rPr>
+          <w:b/>
+        </w:rPr>
+        <w:t xml:space="preserve">Fligner-Killeen:</w:t>
+      </w:r>
+      <w:r>
+        <w:t xml:space="preserve"> </w:t>
+      </w:r>
+      <w:r>
+        <w:t xml:space="preserve">X</w:t>
+      </w:r>
+      <w:r>
+        <w:rPr>
+          <w:vertAlign w:val="superscript"/>
+        </w:rPr>
+        <w:t xml:space="preserve">2</w:t>
+      </w:r>
+      <w:r>
+        <w:t xml:space="preserve"> </w:t>
+      </w:r>
+      <w:r>
+        <w:t xml:space="preserve">= 1.2295939, p = 0.267486, Bonferroni p = 3.2098323</w:t>
+      </w:r>
+    </w:p>
+    <w:p>
+      <w:r>
+        <w:pict>
+          <v:rect style="width:0;height:1.5pt" o:hralign="center" o:hrstd="t" o:hr="t"/>
+        </w:pict>
+      </w:r>
+    </w:p>
+    <w:bookmarkEnd w:id="45"/>
+    <w:bookmarkStart w:id="48" w:name="low-beta-analysis"/>
+    <w:p>
+      <w:pPr>
+        <w:pStyle w:val="Heading2"/>
+      </w:pPr>
+      <w:r>
+        <w:rPr>
+          <w:b/>
+        </w:rPr>
+        <w:t xml:space="preserve">Low Beta Analysis</w:t>
+      </w:r>
+    </w:p>
+    <w:p>
+      <w:pPr>
+        <w:pStyle w:val="FirstParagraph"/>
+      </w:pPr>
+      <w:r>
+        <w:rPr>
+          <w:b/>
+        </w:rPr>
+        <w:t xml:space="preserve">1. Electrode matching</w:t>
+      </w:r>
+    </w:p>
+    <w:p>
+      <w:pPr>
+        <w:pStyle w:val="BodyText"/>
+      </w:pPr>
+      <w:r>
+        <w:t xml:space="preserve">Select the electrodes that were identified to have strongest activity for theta band and which are overlapping between the two systems.</w:t>
+      </w:r>
+      <w:r>
+        <w:br/>
+      </w:r>
+      <w:r>
+        <w:t xml:space="preserve">Select from a subset the following elecrodes only:</w:t>
+      </w:r>
+      <w:r>
+        <w:br/>
+      </w:r>
+      <w:r>
+        <w:t xml:space="preserve">F3, Fz, F4, FC5, FC1, FC2, FC6, C3, Cz, C4, CP5, CP1, CP2, CP6, P3, Pz, P4</w:t>
+      </w:r>
+      <w:r>
+        <w:br/>
+      </w:r>
+      <w:r>
+        <w:t xml:space="preserve">The above subset excludes electrodes located on the edges of the cap which are prone to noise and extreme values.</w:t>
+      </w:r>
+    </w:p>
+    <w:p>
+      <w:pPr>
+        <w:pStyle w:val="BodyText"/>
+      </w:pPr>
+      <w:r>
+        <w:t xml:space="preserve">Overlapping electrodes: F4</w:t>
+      </w:r>
+    </w:p>
+    <w:p>
+      <w:pPr>
+        <w:pStyle w:val="BodyText"/>
+      </w:pPr>
+      <w:r>
+        <w:rPr>
+          <w:b/>
+        </w:rPr>
+        <w:t xml:space="preserve">2. Results</w:t>
+      </w:r>
+      <w:r>
+        <w:rPr>
+          <w:b/>
+        </w:rPr>
+        <w:t xml:space="preserve"> </w:t>
+      </w:r>
+    </w:p>
+    <w:p>
+      <w:pPr>
+        <w:numPr>
+          <w:ilvl w:val="0"/>
+          <w:numId w:val="1010"/>
+        </w:numPr>
+        <w:pStyle w:val="Compact"/>
+      </w:pPr>
+      <w:r>
+        <w:t xml:space="preserve">Correlation Plot</w:t>
+      </w:r>
+    </w:p>
+    <w:p>
+      <w:pPr>
+        <w:numPr>
+          <w:ilvl w:val="0"/>
+          <w:numId w:val="1010"/>
+        </w:numPr>
+        <w:pStyle w:val="Compact"/>
+      </w:pPr>
+      <w:r>
+        <w:t xml:space="preserve">Pirate Plots</w:t>
+      </w:r>
+    </w:p>
+    <w:p>
+      <w:pPr>
+        <w:numPr>
+          <w:ilvl w:val="0"/>
+          <w:numId w:val="1010"/>
+        </w:numPr>
+        <w:pStyle w:val="Compact"/>
+      </w:pPr>
+      <w:r>
+        <w:t xml:space="preserve">Median (IQR) for EasyCap</w:t>
+      </w:r>
+    </w:p>
+    <w:p>
+      <w:pPr>
+        <w:numPr>
+          <w:ilvl w:val="0"/>
+          <w:numId w:val="1010"/>
+        </w:numPr>
+        <w:pStyle w:val="Compact"/>
+      </w:pPr>
+      <w:r>
+        <w:t xml:space="preserve">Median (IQR) for Mobita</w:t>
+      </w:r>
+    </w:p>
+    <w:p>
+      <w:pPr>
+        <w:numPr>
+          <w:ilvl w:val="0"/>
+          <w:numId w:val="1010"/>
+        </w:numPr>
+        <w:pStyle w:val="Compact"/>
+      </w:pPr>
+      <w:r>
+        <w:t xml:space="preserve">Kendall Correlation</w:t>
+      </w:r>
+    </w:p>
+    <w:p>
+      <w:pPr>
+        <w:numPr>
+          <w:ilvl w:val="0"/>
+          <w:numId w:val="1010"/>
+        </w:numPr>
+        <w:pStyle w:val="Compact"/>
+      </w:pPr>
+      <w:r>
+        <w:t xml:space="preserve">Wilcoxcon Test</w:t>
+      </w:r>
+    </w:p>
+    <w:p>
+      <w:pPr>
+        <w:numPr>
+          <w:ilvl w:val="0"/>
+          <w:numId w:val="1010"/>
+        </w:numPr>
+        <w:pStyle w:val="Compact"/>
+      </w:pPr>
+      <w:r>
+        <w:t xml:space="preserve">Fligner-Killeen test</w:t>
+      </w:r>
+    </w:p>
+    <w:p>
+      <w:pPr>
+        <w:pStyle w:val="FirstParagraph"/>
+      </w:pPr>
       <w:r>
         <w:drawing>
           <wp:inline>
@@ -2478,49 +2760,7 @@
               <a:graphicData uri="http://schemas.openxmlformats.org/drawingml/2006/picture">
                 <pic:pic>
                   <pic:nvPicPr>
-                    <pic:cNvPr descr="tech_report_analyses_files/figure-docx/alpha%20plot%20and%20test-2.png" id="0" name="Picture"/>
-                    <pic:cNvPicPr>
-                      <a:picLocks noChangeArrowheads="1" noChangeAspect="1"/>
-                    </pic:cNvPicPr>
-                  </pic:nvPicPr>
-                  <pic:blipFill>
-                    <a:blip r:embed="rId45"/>
-                    <a:stretch>
-                      <a:fillRect/>
-                    </a:stretch>
-                  </pic:blipFill>
-                  <pic:spPr bwMode="auto">
-                    <a:xfrm>
-                      <a:off x="0" y="0"/>
-                      <a:ext cx="4620126" cy="3696101"/>
-                    </a:xfrm>
-                    <a:prstGeom prst="rect">
-                      <a:avLst/>
-                    </a:prstGeom>
-                    <a:noFill/>
-                    <a:ln w="9525">
-                      <a:noFill/>
-                      <a:headEnd/>
-                      <a:tailEnd/>
-                    </a:ln>
-                  </pic:spPr>
-                </pic:pic>
-              </a:graphicData>
-            </a:graphic>
-          </wp:inline>
-        </w:drawing>
-      </w:r>
-      <w:r>
-        <w:drawing>
-          <wp:inline>
-            <wp:extent cx="4620126" cy="3696101"/>
-            <wp:effectExtent b="0" l="0" r="0" t="0"/>
-            <wp:docPr descr="" title="" id="1" name="Picture"/>
-            <a:graphic>
-              <a:graphicData uri="http://schemas.openxmlformats.org/drawingml/2006/picture">
-                <pic:pic>
-                  <pic:nvPicPr>
-                    <pic:cNvPr descr="tech_report_analyses_files/figure-docx/alpha%20plot%20and%20test-3.png" id="0" name="Picture"/>
+                    <pic:cNvPr descr="tech_report_analyses_files/figure-docx/lbeta%20plot%20and%20test-1.png" id="0" name="Picture"/>
                     <pic:cNvPicPr>
                       <a:picLocks noChangeArrowheads="1" noChangeAspect="1"/>
                     </pic:cNvPicPr>
@@ -2552,288 +2792,6 @@
           </wp:inline>
         </w:drawing>
       </w:r>
-    </w:p>
-    <w:p>
-      <w:pPr>
-        <w:pStyle w:val="BodyText"/>
-      </w:pPr>
-      <w:r>
-        <w:t xml:space="preserve">There are no statistically significant results in the data.</w:t>
-      </w:r>
-      <w:r>
-        <w:br/>
-      </w:r>
-      <w:r>
-        <w:t xml:space="preserve">Bonferroni correction x12 as there are 4 frequency bands and 3 tests each.</w:t>
-      </w:r>
-    </w:p>
-    <w:p>
-      <w:pPr>
-        <w:pStyle w:val="BodyText"/>
-      </w:pPr>
-      <w:r>
-        <w:rPr>
-          <w:b/>
-        </w:rPr>
-        <w:t xml:space="preserve">Median EasyCap =</w:t>
-      </w:r>
-      <w:r>
-        <w:t xml:space="preserve"> </w:t>
-      </w:r>
-      <w:r>
-        <w:t xml:space="preserve">-1.1508447(0.8791393)</w:t>
-      </w:r>
-    </w:p>
-    <w:p>
-      <w:pPr>
-        <w:pStyle w:val="BodyText"/>
-      </w:pPr>
-      <w:r>
-        <w:rPr>
-          <w:b/>
-        </w:rPr>
-        <w:t xml:space="preserve">Median Mobita =</w:t>
-      </w:r>
-      <w:r>
-        <w:t xml:space="preserve"> </w:t>
-      </w:r>
-      <w:r>
-        <w:t xml:space="preserve">-0.3762333(1.8190568)</w:t>
-      </w:r>
-    </w:p>
-    <w:p>
-      <w:pPr>
-        <w:pStyle w:val="BodyText"/>
-      </w:pPr>
-      <w:r>
-        <w:rPr>
-          <w:b/>
-        </w:rPr>
-        <w:t xml:space="preserve">Correlation:</w:t>
-      </w:r>
-      <w:r>
-        <w:t xml:space="preserve"> </w:t>
-      </w:r>
-      <w:r>
-        <w:t xml:space="preserve">r = 0.4222222, p = 0.1083135, Bonferroni p = 1.2997619, BF10 = 1.4083617</w:t>
-      </w:r>
-    </w:p>
-    <w:p>
-      <w:pPr>
-        <w:pStyle w:val="BodyText"/>
-      </w:pPr>
-      <w:r>
-        <w:rPr>
-          <w:b/>
-        </w:rPr>
-        <w:t xml:space="preserve">Wilcoxon:</w:t>
-      </w:r>
-      <w:r>
-        <w:t xml:space="preserve"> </w:t>
-      </w:r>
-      <w:r>
-        <w:t xml:space="preserve">V = 18, p = 0.375, Bonferroni p = 4.5, r = 0.3062127 (moderate)</w:t>
-      </w:r>
-    </w:p>
-    <w:p>
-      <w:pPr>
-        <w:pStyle w:val="BodyText"/>
-      </w:pPr>
-      <w:r>
-        <w:rPr>
-          <w:b/>
-        </w:rPr>
-        <w:t xml:space="preserve">Fligner-Killeen:</w:t>
-      </w:r>
-      <w:r>
-        <w:t xml:space="preserve"> </w:t>
-      </w:r>
-      <w:r>
-        <w:t xml:space="preserve">X</w:t>
-      </w:r>
-      <w:r>
-        <w:rPr>
-          <w:vertAlign w:val="superscript"/>
-        </w:rPr>
-        <w:t xml:space="preserve">2</w:t>
-      </w:r>
-      <w:r>
-        <w:t xml:space="preserve"> </w:t>
-      </w:r>
-      <w:r>
-        <w:t xml:space="preserve">= 1.2295939, p = 0.267486, Bonferroni p = 3.2098323</w:t>
-      </w:r>
-    </w:p>
-    <w:p>
-      <w:r>
-        <w:pict>
-          <v:rect style="width:0;height:1.5pt" o:hralign="center" o:hrstd="t" o:hr="t"/>
-        </w:pict>
-      </w:r>
-    </w:p>
-    <w:bookmarkEnd w:id="47"/>
-    <w:bookmarkStart w:id="51" w:name="low-beta-analysis"/>
-    <w:p>
-      <w:pPr>
-        <w:pStyle w:val="Heading2"/>
-      </w:pPr>
-      <w:r>
-        <w:rPr>
-          <w:b/>
-        </w:rPr>
-        <w:t xml:space="preserve">Low Beta Analysis</w:t>
-      </w:r>
-    </w:p>
-    <w:p>
-      <w:pPr>
-        <w:pStyle w:val="FirstParagraph"/>
-      </w:pPr>
-      <w:r>
-        <w:rPr>
-          <w:b/>
-        </w:rPr>
-        <w:t xml:space="preserve">1. Electrode matching</w:t>
-      </w:r>
-    </w:p>
-    <w:p>
-      <w:pPr>
-        <w:pStyle w:val="BodyText"/>
-      </w:pPr>
-      <w:r>
-        <w:t xml:space="preserve">Select the electrodes that were identified to have strongest activity for theta band and which are overlapping between the two systems.</w:t>
-      </w:r>
-      <w:r>
-        <w:br/>
-      </w:r>
-      <w:r>
-        <w:t xml:space="preserve">Select from a subset of frontal elecrodes only:</w:t>
-      </w:r>
-      <w:r>
-        <w:br/>
-      </w:r>
-      <w:r>
-        <w:t xml:space="preserve">F3, Fz, F4, FC5, FC1, FC2, FC6, C3, Cz, C4, CP5, CP1, CP2, CP6, P3, Pz, P4</w:t>
-      </w:r>
-      <w:r>
-        <w:br/>
-      </w:r>
-      <w:r>
-        <w:t xml:space="preserve">The above subset excludes electrodes located on the edges of the cap which are prone to noise and extreme values.</w:t>
-      </w:r>
-    </w:p>
-    <w:p>
-      <w:pPr>
-        <w:pStyle w:val="BodyText"/>
-      </w:pPr>
-      <w:r>
-        <w:t xml:space="preserve">Overlapping electrodes: F4</w:t>
-      </w:r>
-    </w:p>
-    <w:p>
-      <w:pPr>
-        <w:pStyle w:val="BodyText"/>
-      </w:pPr>
-      <w:r>
-        <w:rPr>
-          <w:b/>
-        </w:rPr>
-        <w:t xml:space="preserve">2. Results</w:t>
-      </w:r>
-      <w:r>
-        <w:rPr>
-          <w:b/>
-        </w:rPr>
-        <w:t xml:space="preserve"> </w:t>
-      </w:r>
-    </w:p>
-    <w:p>
-      <w:pPr>
-        <w:numPr>
-          <w:ilvl w:val="0"/>
-          <w:numId w:val="1010"/>
-        </w:numPr>
-        <w:pStyle w:val="Compact"/>
-      </w:pPr>
-      <w:r>
-        <w:t xml:space="preserve">Correlation Plot</w:t>
-      </w:r>
-    </w:p>
-    <w:p>
-      <w:pPr>
-        <w:numPr>
-          <w:ilvl w:val="0"/>
-          <w:numId w:val="1010"/>
-        </w:numPr>
-        <w:pStyle w:val="Compact"/>
-      </w:pPr>
-      <w:r>
-        <w:t xml:space="preserve">Pirate Plots</w:t>
-      </w:r>
-    </w:p>
-    <w:p>
-      <w:pPr>
-        <w:numPr>
-          <w:ilvl w:val="0"/>
-          <w:numId w:val="1010"/>
-        </w:numPr>
-        <w:pStyle w:val="Compact"/>
-      </w:pPr>
-      <w:r>
-        <w:t xml:space="preserve">Median (IQR) for EasyCap</w:t>
-      </w:r>
-    </w:p>
-    <w:p>
-      <w:pPr>
-        <w:numPr>
-          <w:ilvl w:val="0"/>
-          <w:numId w:val="1010"/>
-        </w:numPr>
-        <w:pStyle w:val="Compact"/>
-      </w:pPr>
-      <w:r>
-        <w:t xml:space="preserve">Median (IQR) for Mobita</w:t>
-      </w:r>
-    </w:p>
-    <w:p>
-      <w:pPr>
-        <w:numPr>
-          <w:ilvl w:val="0"/>
-          <w:numId w:val="1010"/>
-        </w:numPr>
-        <w:pStyle w:val="Compact"/>
-      </w:pPr>
-      <w:r>
-        <w:t xml:space="preserve">Spearman Correlation</w:t>
-      </w:r>
-    </w:p>
-    <w:p>
-      <w:pPr>
-        <w:numPr>
-          <w:ilvl w:val="0"/>
-          <w:numId w:val="1010"/>
-        </w:numPr>
-        <w:pStyle w:val="Compact"/>
-      </w:pPr>
-      <w:r>
-        <w:t xml:space="preserve">Wilcoxcon Test</w:t>
-      </w:r>
-    </w:p>
-    <w:p>
-      <w:pPr>
-        <w:numPr>
-          <w:ilvl w:val="0"/>
-          <w:numId w:val="1010"/>
-        </w:numPr>
-        <w:pStyle w:val="Compact"/>
-      </w:pPr>
-      <w:r>
-        <w:t xml:space="preserve">Fligner-Killeen test</w:t>
-      </w:r>
-    </w:p>
-    <w:p>
-      <w:pPr>
-        <w:pStyle w:val="FirstParagraph"/>
-      </w:pPr>
       <w:r>
         <w:drawing>
           <wp:inline>
@@ -2844,13 +2802,13 @@
               <a:graphicData uri="http://schemas.openxmlformats.org/drawingml/2006/picture">
                 <pic:pic>
                   <pic:nvPicPr>
-                    <pic:cNvPr descr="tech_report_analyses_files/figure-docx/lbeta%20plot%20and%20test-1.png" id="0" name="Picture"/>
+                    <pic:cNvPr descr="tech_report_analyses_files/figure-docx/lbeta%20plot%20and%20test-2.png" id="0" name="Picture"/>
                     <pic:cNvPicPr>
                       <a:picLocks noChangeArrowheads="1" noChangeAspect="1"/>
                     </pic:cNvPicPr>
                   </pic:nvPicPr>
                   <pic:blipFill>
-                    <a:blip r:embed="rId48"/>
+                    <a:blip r:embed="rId47"/>
                     <a:stretch>
                       <a:fillRect/>
                     </a:stretch>
@@ -2876,6 +2834,288 @@
           </wp:inline>
         </w:drawing>
       </w:r>
+    </w:p>
+    <w:p>
+      <w:pPr>
+        <w:pStyle w:val="BodyText"/>
+      </w:pPr>
+      <w:r>
+        <w:t xml:space="preserve">There are no statistically significant results in the data.</w:t>
+      </w:r>
+      <w:r>
+        <w:br/>
+      </w:r>
+      <w:r>
+        <w:t xml:space="preserve">Bonferroni correction x12 as there are 4 frequency bands and 3 tests each.</w:t>
+      </w:r>
+    </w:p>
+    <w:p>
+      <w:pPr>
+        <w:pStyle w:val="BodyText"/>
+      </w:pPr>
+      <w:r>
+        <w:rPr>
+          <w:b/>
+        </w:rPr>
+        <w:t xml:space="preserve">Median EasyCap =</w:t>
+      </w:r>
+      <w:r>
+        <w:t xml:space="preserve"> </w:t>
+      </w:r>
+      <w:r>
+        <w:t xml:space="preserve">-2.3538236(0.661799)</w:t>
+      </w:r>
+    </w:p>
+    <w:p>
+      <w:pPr>
+        <w:pStyle w:val="BodyText"/>
+      </w:pPr>
+      <w:r>
+        <w:rPr>
+          <w:b/>
+        </w:rPr>
+        <w:t xml:space="preserve">Median Mobita =</w:t>
+      </w:r>
+      <w:r>
+        <w:t xml:space="preserve"> </w:t>
+      </w:r>
+      <w:r>
+        <w:t xml:space="preserve">-1.6482623(0.8218626)</w:t>
+      </w:r>
+    </w:p>
+    <w:p>
+      <w:pPr>
+        <w:pStyle w:val="BodyText"/>
+      </w:pPr>
+      <w:r>
+        <w:rPr>
+          <w:b/>
+        </w:rPr>
+        <w:t xml:space="preserve">Correlation:</w:t>
+      </w:r>
+      <w:r>
+        <w:t xml:space="preserve"> </w:t>
+      </w:r>
+      <w:r>
+        <w:t xml:space="preserve">r = 0.4666667, p = 0.0725502, Bonferroni p = 0.8706019</w:t>
+      </w:r>
+    </w:p>
+    <w:p>
+      <w:pPr>
+        <w:pStyle w:val="BodyText"/>
+      </w:pPr>
+      <w:r>
+        <w:rPr>
+          <w:b/>
+        </w:rPr>
+        <w:t xml:space="preserve">Wilcoxon:</w:t>
+      </w:r>
+      <w:r>
+        <w:t xml:space="preserve"> </w:t>
+      </w:r>
+      <w:r>
+        <w:t xml:space="preserve">V = 7, p = 0.0371094, Bonferroni p = 0.4453125, r = 0.6607748 (large)</w:t>
+      </w:r>
+    </w:p>
+    <w:p>
+      <w:pPr>
+        <w:pStyle w:val="BodyText"/>
+      </w:pPr>
+      <w:r>
+        <w:rPr>
+          <w:b/>
+        </w:rPr>
+        <w:t xml:space="preserve">Fligner-Killeen:</w:t>
+      </w:r>
+      <w:r>
+        <w:t xml:space="preserve"> </w:t>
+      </w:r>
+      <w:r>
+        <w:t xml:space="preserve">X</w:t>
+      </w:r>
+      <w:r>
+        <w:rPr>
+          <w:vertAlign w:val="superscript"/>
+        </w:rPr>
+        <w:t xml:space="preserve">2</w:t>
+      </w:r>
+      <w:r>
+        <w:t xml:space="preserve"> </w:t>
+      </w:r>
+      <w:r>
+        <w:t xml:space="preserve">= 0.0166712, p = 0.897265, Bonferroni p = 10.7671804</w:t>
+      </w:r>
+    </w:p>
+    <w:p>
+      <w:r>
+        <w:pict>
+          <v:rect style="width:0;height:1.5pt" o:hralign="center" o:hrstd="t" o:hr="t"/>
+        </w:pict>
+      </w:r>
+    </w:p>
+    <w:bookmarkEnd w:id="48"/>
+    <w:bookmarkStart w:id="51" w:name="high-beta-analysis"/>
+    <w:p>
+      <w:pPr>
+        <w:pStyle w:val="Heading2"/>
+      </w:pPr>
+      <w:r>
+        <w:rPr>
+          <w:b/>
+        </w:rPr>
+        <w:t xml:space="preserve">High Beta Analysis</w:t>
+      </w:r>
+    </w:p>
+    <w:p>
+      <w:pPr>
+        <w:pStyle w:val="FirstParagraph"/>
+      </w:pPr>
+      <w:r>
+        <w:rPr>
+          <w:b/>
+        </w:rPr>
+        <w:t xml:space="preserve">Electrode matching</w:t>
+      </w:r>
+    </w:p>
+    <w:p>
+      <w:pPr>
+        <w:pStyle w:val="BodyText"/>
+      </w:pPr>
+      <w:r>
+        <w:t xml:space="preserve">Select the electrodes that were identified to have strongest activity for theta band and which are overlapping between the two systems.</w:t>
+      </w:r>
+      <w:r>
+        <w:br/>
+      </w:r>
+      <w:r>
+        <w:t xml:space="preserve">Select from a subset of the following electrodes only:</w:t>
+      </w:r>
+      <w:r>
+        <w:br/>
+      </w:r>
+      <w:r>
+        <w:t xml:space="preserve">F3, Fz, F4, FC5, FC1, FC2, FC6, C3, Cz, C4, CP5, CP1, CP2, CP6, P3, Pz, P4</w:t>
+      </w:r>
+      <w:r>
+        <w:br/>
+      </w:r>
+      <w:r>
+        <w:t xml:space="preserve">The above subset excludes electrodes located on the edges of the cap which are prone to noise and extreme values.</w:t>
+      </w:r>
+    </w:p>
+    <w:p>
+      <w:pPr>
+        <w:pStyle w:val="BodyText"/>
+      </w:pPr>
+      <w:r>
+        <w:t xml:space="preserve">Overlapping electrodes: CP1, CP2, Pz, P4</w:t>
+      </w:r>
+    </w:p>
+    <w:p>
+      <w:pPr>
+        <w:pStyle w:val="BodyText"/>
+      </w:pPr>
+      <w:r>
+        <w:rPr>
+          <w:b/>
+        </w:rPr>
+        <w:t xml:space="preserve">2. Results</w:t>
+      </w:r>
+      <w:r>
+        <w:rPr>
+          <w:b/>
+        </w:rPr>
+        <w:t xml:space="preserve"> </w:t>
+      </w:r>
+    </w:p>
+    <w:p>
+      <w:pPr>
+        <w:numPr>
+          <w:ilvl w:val="0"/>
+          <w:numId w:val="1011"/>
+        </w:numPr>
+        <w:pStyle w:val="Compact"/>
+      </w:pPr>
+      <w:r>
+        <w:t xml:space="preserve">Correlation Plot</w:t>
+      </w:r>
+    </w:p>
+    <w:p>
+      <w:pPr>
+        <w:numPr>
+          <w:ilvl w:val="0"/>
+          <w:numId w:val="1011"/>
+        </w:numPr>
+        <w:pStyle w:val="Compact"/>
+      </w:pPr>
+      <w:r>
+        <w:t xml:space="preserve">Pirate Plots</w:t>
+      </w:r>
+    </w:p>
+    <w:p>
+      <w:pPr>
+        <w:numPr>
+          <w:ilvl w:val="0"/>
+          <w:numId w:val="1011"/>
+        </w:numPr>
+        <w:pStyle w:val="Compact"/>
+      </w:pPr>
+      <w:r>
+        <w:t xml:space="preserve">Median (IQR) for EasyCap</w:t>
+      </w:r>
+    </w:p>
+    <w:p>
+      <w:pPr>
+        <w:numPr>
+          <w:ilvl w:val="0"/>
+          <w:numId w:val="1011"/>
+        </w:numPr>
+        <w:pStyle w:val="Compact"/>
+      </w:pPr>
+      <w:r>
+        <w:t xml:space="preserve">Median (IQR) for Mobita</w:t>
+      </w:r>
+    </w:p>
+    <w:p>
+      <w:pPr>
+        <w:numPr>
+          <w:ilvl w:val="0"/>
+          <w:numId w:val="1011"/>
+        </w:numPr>
+        <w:pStyle w:val="Compact"/>
+      </w:pPr>
+      <w:r>
+        <w:t xml:space="preserve">Kendall Correlation</w:t>
+      </w:r>
+    </w:p>
+    <w:p>
+      <w:pPr>
+        <w:numPr>
+          <w:ilvl w:val="0"/>
+          <w:numId w:val="1011"/>
+        </w:numPr>
+        <w:pStyle w:val="Compact"/>
+      </w:pPr>
+      <w:r>
+        <w:t xml:space="preserve">Wilcoxon Test</w:t>
+      </w:r>
+    </w:p>
+    <w:p>
+      <w:pPr>
+        <w:numPr>
+          <w:ilvl w:val="0"/>
+          <w:numId w:val="1011"/>
+        </w:numPr>
+        <w:pStyle w:val="Compact"/>
+      </w:pPr>
+      <w:r>
+        <w:t xml:space="preserve">Fligner-Killeen test</w:t>
+      </w:r>
+    </w:p>
+    <w:p>
+      <w:pPr>
+        <w:pStyle w:val="FirstParagraph"/>
+      </w:pPr>
       <w:r>
         <w:drawing>
           <wp:inline>
@@ -2886,7 +3126,7 @@
               <a:graphicData uri="http://schemas.openxmlformats.org/drawingml/2006/picture">
                 <pic:pic>
                   <pic:nvPicPr>
-                    <pic:cNvPr descr="tech_report_analyses_files/figure-docx/lbeta%20plot%20and%20test-2.png" id="0" name="Picture"/>
+                    <pic:cNvPr descr="tech_report_analyses_files/figure-docx/hbeta%20plot%20and%20test-1.png" id="0" name="Picture"/>
                     <pic:cNvPicPr>
                       <a:picLocks noChangeArrowheads="1" noChangeAspect="1"/>
                     </pic:cNvPicPr>
@@ -2928,7 +3168,7 @@
               <a:graphicData uri="http://schemas.openxmlformats.org/drawingml/2006/picture">
                 <pic:pic>
                   <pic:nvPicPr>
-                    <pic:cNvPr descr="tech_report_analyses_files/figure-docx/lbeta%20plot%20and%20test-3.png" id="0" name="Picture"/>
+                    <pic:cNvPr descr="tech_report_analyses_files/figure-docx/hbeta%20plot%20and%20test-2.png" id="0" name="Picture"/>
                     <pic:cNvPicPr>
                       <a:picLocks noChangeArrowheads="1" noChangeAspect="1"/>
                     </pic:cNvPicPr>
@@ -2989,7 +3229,7 @@
         <w:t xml:space="preserve"> </w:t>
       </w:r>
       <w:r>
-        <w:t xml:space="preserve">-2.3538236(0.661799)</w:t>
+        <w:t xml:space="preserve">-3.6691439(0.8376614)</w:t>
       </w:r>
     </w:p>
     <w:p>
@@ -3006,7 +3246,7 @@
         <w:t xml:space="preserve"> </w:t>
       </w:r>
       <w:r>
-        <w:t xml:space="preserve">-1.6482623(0.8218626)</w:t>
+        <w:t xml:space="preserve">-3.1071446(0.6716112)</w:t>
       </w:r>
     </w:p>
     <w:p>
@@ -3023,7 +3263,7 @@
         <w:t xml:space="preserve"> </w:t>
       </w:r>
       <w:r>
-        <w:t xml:space="preserve">r = 0.4666667, p = 0.0725502, Bonferroni p = 0.8706019, BF10 = 1.8638949</w:t>
+        <w:t xml:space="preserve">r = 0.5111111, p = 0.0466226, Bonferroni p = 0.5594709</w:t>
       </w:r>
     </w:p>
     <w:p>
@@ -3040,7 +3280,7 @@
         <w:t xml:space="preserve"> </w:t>
       </w:r>
       <w:r>
-        <w:t xml:space="preserve">V = 7, p = 0.0371094, Bonferroni p = 0.4453125, r = 0.6607748 (large)</w:t>
+        <w:t xml:space="preserve">V = 3, p = 0.0097656, Bonferroni p = 0.1171875, r = 0.7897065 (large)</w:t>
       </w:r>
     </w:p>
     <w:p>
@@ -3069,7 +3309,7 @@
         <w:t xml:space="preserve"> </w:t>
       </w:r>
       <w:r>
-        <w:t xml:space="preserve">= 0.0166712, p = 0.897265, Bonferroni p = 10.7671804</w:t>
+        <w:t xml:space="preserve">= 0.0728059, p = 0.7872944, Bonferroni p = 9.4475326</w:t>
       </w:r>
     </w:p>
     <w:p>
@@ -3080,7 +3320,7 @@
       </w:r>
     </w:p>
     <w:bookmarkEnd w:id="51"/>
-    <w:bookmarkStart w:id="55" w:name="high-beta-analysis"/>
+    <w:bookmarkStart w:id="53" w:name="frequency-topographies"/>
     <w:p>
       <w:pPr>
         <w:pStyle w:val="Heading2"/>
@@ -3089,7 +3329,92 @@
         <w:rPr>
           <w:b/>
         </w:rPr>
-        <w:t xml:space="preserve">High Beta Analysis</w:t>
+        <w:t xml:space="preserve">Frequency Topographies</w:t>
+      </w:r>
+    </w:p>
+    <w:p>
+      <w:pPr>
+        <w:pStyle w:val="CaptionedFigure"/>
+      </w:pPr>
+      <w:r>
+        <w:drawing>
+          <wp:inline>
+            <wp:extent cx="5334000" cy="3779639"/>
+            <wp:effectExtent b="0" l="0" r="0" t="0"/>
+            <wp:docPr descr="Plots" title="" id="1" name="Picture"/>
+            <a:graphic>
+              <a:graphicData uri="http://schemas.openxmlformats.org/drawingml/2006/picture">
+                <pic:pic>
+                  <pic:nvPicPr>
+                    <pic:cNvPr descr="C:\Users\marta\OneDrive%20-%20University%20of%20Surrey\Documents\All%20working%20docs\PhD\Tech%20Report\EasyCap_Mobita_Report\freq_topographies.jpg" id="0" name="Picture"/>
+                    <pic:cNvPicPr>
+                      <a:picLocks noChangeArrowheads="1" noChangeAspect="1"/>
+                    </pic:cNvPicPr>
+                  </pic:nvPicPr>
+                  <pic:blipFill>
+                    <a:blip r:embed="rId52"/>
+                    <a:stretch>
+                      <a:fillRect/>
+                    </a:stretch>
+                  </pic:blipFill>
+                  <pic:spPr bwMode="auto">
+                    <a:xfrm>
+                      <a:off x="0" y="0"/>
+                      <a:ext cx="5334000" cy="3779639"/>
+                    </a:xfrm>
+                    <a:prstGeom prst="rect">
+                      <a:avLst/>
+                    </a:prstGeom>
+                    <a:noFill/>
+                    <a:ln w="9525">
+                      <a:noFill/>
+                      <a:headEnd/>
+                      <a:tailEnd/>
+                    </a:ln>
+                  </pic:spPr>
+                </pic:pic>
+              </a:graphicData>
+            </a:graphic>
+          </wp:inline>
+        </w:drawing>
+      </w:r>
+    </w:p>
+    <w:p>
+      <w:pPr>
+        <w:pStyle w:val="ImageCaption"/>
+      </w:pPr>
+      <w:r>
+        <w:t xml:space="preserve">Plots</w:t>
+      </w:r>
+    </w:p>
+    <w:bookmarkEnd w:id="53"/>
+    <w:bookmarkEnd w:id="54"/>
+    <w:bookmarkStart w:id="55" w:name="section-2"/>
+    <w:p>
+      <w:pPr>
+        <w:pStyle w:val="Heading1"/>
+      </w:pPr>
+    </w:p>
+    <w:bookmarkEnd w:id="55"/>
+    <w:bookmarkStart w:id="71" w:name="Xdd1cb9336e2cbde74af57b0aba14e8ea39b67aa"/>
+    <w:p>
+      <w:pPr>
+        <w:pStyle w:val="Heading1"/>
+      </w:pPr>
+      <w:r>
+        <w:t xml:space="preserve">Comparison of Event-Related Potentials between the two systems</w:t>
+      </w:r>
+    </w:p>
+    <w:bookmarkStart w:id="61" w:name="p300"/>
+    <w:p>
+      <w:pPr>
+        <w:pStyle w:val="Heading2"/>
+      </w:pPr>
+      <w:r>
+        <w:rPr>
+          <w:b/>
+        </w:rPr>
+        <w:t xml:space="preserve">P300</w:t>
       </w:r>
     </w:p>
     <w:p>
@@ -3100,65 +3425,14 @@
         <w:rPr>
           <w:b/>
         </w:rPr>
-        <w:t xml:space="preserve">Electrode matching</w:t>
-      </w:r>
-    </w:p>
-    <w:p>
-      <w:pPr>
-        <w:pStyle w:val="BodyText"/>
-      </w:pPr>
-      <w:r>
-        <w:t xml:space="preserve">Select the electrodes that were identified to have strongest activity for theta band and which are overlapping between the two systems.</w:t>
-      </w:r>
-      <w:r>
-        <w:br/>
-      </w:r>
-      <w:r>
-        <w:t xml:space="preserve">Select from a subset of frontal elecrodes only:</w:t>
-      </w:r>
-      <w:r>
-        <w:br/>
-      </w:r>
-      <w:r>
-        <w:t xml:space="preserve">F3, Fz, F4, FC5, FC1, FC2, FC6, C3, Cz, C4, CP5, CP1, CP2, CP6, P3, Pz, P4</w:t>
-      </w:r>
-      <w:r>
-        <w:br/>
-      </w:r>
-      <w:r>
-        <w:t xml:space="preserve">The above subset excludes electrodes located on the edges of the cap which are prone to noise and extreme values.</w:t>
-      </w:r>
-    </w:p>
-    <w:p>
-      <w:pPr>
-        <w:pStyle w:val="BodyText"/>
-      </w:pPr>
-      <w:r>
-        <w:t xml:space="preserve">Overlapping electrodes: CP1, CP2, Pz, P4</w:t>
-      </w:r>
-    </w:p>
-    <w:p>
-      <w:pPr>
-        <w:pStyle w:val="BodyText"/>
-      </w:pPr>
-      <w:r>
-        <w:rPr>
-          <w:b/>
-        </w:rPr>
-        <w:t xml:space="preserve">2. Results</w:t>
-      </w:r>
-      <w:r>
-        <w:rPr>
-          <w:b/>
-        </w:rPr>
-        <w:t xml:space="preserve"> </w:t>
-      </w:r>
-    </w:p>
-    <w:p>
-      <w:pPr>
-        <w:numPr>
-          <w:ilvl w:val="0"/>
-          <w:numId w:val="1011"/>
+        <w:t xml:space="preserve">Mean Amplitude</w:t>
+      </w:r>
+    </w:p>
+    <w:p>
+      <w:pPr>
+        <w:numPr>
+          <w:ilvl w:val="0"/>
+          <w:numId w:val="1012"/>
         </w:numPr>
         <w:pStyle w:val="Compact"/>
       </w:pPr>
@@ -3170,31 +3444,31 @@
       <w:pPr>
         <w:numPr>
           <w:ilvl w:val="0"/>
-          <w:numId w:val="1011"/>
-        </w:numPr>
-        <w:pStyle w:val="Compact"/>
-      </w:pPr>
-      <w:r>
-        <w:t xml:space="preserve">Pirate Plots</w:t>
-      </w:r>
-    </w:p>
-    <w:p>
-      <w:pPr>
-        <w:numPr>
-          <w:ilvl w:val="0"/>
-          <w:numId w:val="1011"/>
-        </w:numPr>
-        <w:pStyle w:val="Compact"/>
-      </w:pPr>
-      <w:r>
-        <w:t xml:space="preserve">Median (IQR) for EasyCap</w:t>
-      </w:r>
-    </w:p>
-    <w:p>
-      <w:pPr>
-        <w:numPr>
-          <w:ilvl w:val="0"/>
-          <w:numId w:val="1011"/>
+          <w:numId w:val="1012"/>
+        </w:numPr>
+        <w:pStyle w:val="Compact"/>
+      </w:pPr>
+      <w:r>
+        <w:t xml:space="preserve">Pirate Plot</w:t>
+      </w:r>
+    </w:p>
+    <w:p>
+      <w:pPr>
+        <w:numPr>
+          <w:ilvl w:val="0"/>
+          <w:numId w:val="1012"/>
+        </w:numPr>
+        <w:pStyle w:val="Compact"/>
+      </w:pPr>
+      <w:r>
+        <w:t xml:space="preserve">Median (IQR) for Easy Cap</w:t>
+      </w:r>
+    </w:p>
+    <w:p>
+      <w:pPr>
+        <w:numPr>
+          <w:ilvl w:val="0"/>
+          <w:numId w:val="1012"/>
         </w:numPr>
         <w:pStyle w:val="Compact"/>
       </w:pPr>
@@ -3206,31 +3480,31 @@
       <w:pPr>
         <w:numPr>
           <w:ilvl w:val="0"/>
-          <w:numId w:val="1011"/>
-        </w:numPr>
-        <w:pStyle w:val="Compact"/>
-      </w:pPr>
-      <w:r>
-        <w:t xml:space="preserve">Spearman Correlation</w:t>
-      </w:r>
-    </w:p>
-    <w:p>
-      <w:pPr>
-        <w:numPr>
-          <w:ilvl w:val="0"/>
-          <w:numId w:val="1011"/>
-        </w:numPr>
-        <w:pStyle w:val="Compact"/>
-      </w:pPr>
-      <w:r>
-        <w:t xml:space="preserve">Wilcoxon Test</w:t>
-      </w:r>
-    </w:p>
-    <w:p>
-      <w:pPr>
-        <w:numPr>
-          <w:ilvl w:val="0"/>
-          <w:numId w:val="1011"/>
+          <w:numId w:val="1012"/>
+        </w:numPr>
+        <w:pStyle w:val="Compact"/>
+      </w:pPr>
+      <w:r>
+        <w:t xml:space="preserve">Correlation Test</w:t>
+      </w:r>
+    </w:p>
+    <w:p>
+      <w:pPr>
+        <w:numPr>
+          <w:ilvl w:val="0"/>
+          <w:numId w:val="1012"/>
+        </w:numPr>
+        <w:pStyle w:val="Compact"/>
+      </w:pPr>
+      <w:r>
+        <w:t xml:space="preserve">Wilcoxon test results</w:t>
+      </w:r>
+    </w:p>
+    <w:p>
+      <w:pPr>
+        <w:numPr>
+          <w:ilvl w:val="0"/>
+          <w:numId w:val="1012"/>
         </w:numPr>
         <w:pStyle w:val="Compact"/>
       </w:pPr>
@@ -3252,13 +3526,13 @@
               <a:graphicData uri="http://schemas.openxmlformats.org/drawingml/2006/picture">
                 <pic:pic>
                   <pic:nvPicPr>
-                    <pic:cNvPr descr="tech_report_analyses_files/figure-docx/hbeta%20plot%20and%20test-1.png" id="0" name="Picture"/>
+                    <pic:cNvPr descr="tech_report_analyses_files/figure-docx/P300-1.png" id="0" name="Picture"/>
                     <pic:cNvPicPr>
                       <a:picLocks noChangeArrowheads="1" noChangeAspect="1"/>
                     </pic:cNvPicPr>
                   </pic:nvPicPr>
                   <pic:blipFill>
-                    <a:blip r:embed="rId52"/>
+                    <a:blip r:embed="rId56"/>
                     <a:stretch>
                       <a:fillRect/>
                     </a:stretch>
@@ -3294,13 +3568,13 @@
               <a:graphicData uri="http://schemas.openxmlformats.org/drawingml/2006/picture">
                 <pic:pic>
                   <pic:nvPicPr>
-                    <pic:cNvPr descr="tech_report_analyses_files/figure-docx/hbeta%20plot%20and%20test-2.png" id="0" name="Picture"/>
+                    <pic:cNvPr descr="tech_report_analyses_files/figure-docx/P300-2.png" id="0" name="Picture"/>
                     <pic:cNvPicPr>
                       <a:picLocks noChangeArrowheads="1" noChangeAspect="1"/>
                     </pic:cNvPicPr>
                   </pic:nvPicPr>
                   <pic:blipFill>
-                    <a:blip r:embed="rId53"/>
+                    <a:blip r:embed="rId57"/>
                     <a:stretch>
                       <a:fillRect/>
                     </a:stretch>
@@ -3327,6 +3601,198 @@
         </w:drawing>
       </w:r>
       <w:r>
+        <w:t xml:space="preserve"> </w:t>
+      </w:r>
+      <w:r>
+        <w:t xml:space="preserve">The results are non-significant.</w:t>
+      </w:r>
+      <w:r>
+        <w:t xml:space="preserve"> </w:t>
+      </w:r>
+      <w:r>
+        <w:t xml:space="preserve">Bonferroni correction x14 as there are 2 types of ERPs with 7 tests used for each</w:t>
+      </w:r>
+    </w:p>
+    <w:p>
+      <w:pPr>
+        <w:pStyle w:val="BodyText"/>
+      </w:pPr>
+      <w:r>
+        <w:rPr>
+          <w:b/>
+        </w:rPr>
+        <w:t xml:space="preserve">Median EasyCap =</w:t>
+      </w:r>
+      <w:r>
+        <w:t xml:space="preserve"> </w:t>
+      </w:r>
+      <w:r>
+        <w:t xml:space="preserve">2.397499(1.6327702)</w:t>
+      </w:r>
+    </w:p>
+    <w:p>
+      <w:pPr>
+        <w:pStyle w:val="BodyText"/>
+      </w:pPr>
+      <w:r>
+        <w:rPr>
+          <w:b/>
+        </w:rPr>
+        <w:t xml:space="preserve">Median Mobita =</w:t>
+      </w:r>
+      <w:r>
+        <w:t xml:space="preserve"> </w:t>
+      </w:r>
+      <w:r>
+        <w:t xml:space="preserve">1.6918165(2.387292)</w:t>
+      </w:r>
+    </w:p>
+    <w:p>
+      <w:pPr>
+        <w:pStyle w:val="BodyText"/>
+      </w:pPr>
+      <w:r>
+        <w:rPr>
+          <w:b/>
+        </w:rPr>
+        <w:t xml:space="preserve">Correlation:</w:t>
+      </w:r>
+      <w:r>
+        <w:t xml:space="preserve"> </w:t>
+      </w:r>
+      <w:r>
+        <w:t xml:space="preserve">r = 0.2444444, p = 0.3807198, Bonferroni p = 5.3300772</w:t>
+      </w:r>
+    </w:p>
+    <w:p>
+      <w:pPr>
+        <w:pStyle w:val="BodyText"/>
+      </w:pPr>
+      <w:r>
+        <w:rPr>
+          <w:b/>
+        </w:rPr>
+        <w:t xml:space="preserve">Wilcoxon:</w:t>
+      </w:r>
+      <w:r>
+        <w:t xml:space="preserve"> </w:t>
+      </w:r>
+      <w:r>
+        <w:t xml:space="preserve">V = 31, p = 0.7695312, Bonferroni p = 10.7734375, r = 0.1128152 (small)</w:t>
+      </w:r>
+    </w:p>
+    <w:p>
+      <w:pPr>
+        <w:pStyle w:val="BodyText"/>
+      </w:pPr>
+      <w:r>
+        <w:rPr>
+          <w:b/>
+        </w:rPr>
+        <w:t xml:space="preserve">Fligner-Killeen:</w:t>
+      </w:r>
+      <w:r>
+        <w:t xml:space="preserve"> </w:t>
+      </w:r>
+      <w:r>
+        <w:t xml:space="preserve">X</w:t>
+      </w:r>
+      <w:r>
+        <w:rPr>
+          <w:vertAlign w:val="superscript"/>
+        </w:rPr>
+        <w:t xml:space="preserve">2</w:t>
+      </w:r>
+      <w:r>
+        <w:t xml:space="preserve"> </w:t>
+      </w:r>
+      <w:r>
+        <w:t xml:space="preserve">= 1.531328, p = 0.2159132, Bonferroni p = 3.0227854</w:t>
+      </w:r>
+    </w:p>
+    <w:p>
+      <w:r>
+        <w:pict>
+          <v:rect style="width:0;height:1.5pt" o:hralign="center" o:hrstd="t" o:hr="t"/>
+        </w:pict>
+      </w:r>
+    </w:p>
+    <w:p>
+      <w:pPr>
+        <w:pStyle w:val="FirstParagraph"/>
+      </w:pPr>
+      <w:r>
+        <w:rPr>
+          <w:b/>
+        </w:rPr>
+        <w:t xml:space="preserve">Latency</w:t>
+      </w:r>
+    </w:p>
+    <w:p>
+      <w:pPr>
+        <w:numPr>
+          <w:ilvl w:val="0"/>
+          <w:numId w:val="1013"/>
+        </w:numPr>
+        <w:pStyle w:val="Compact"/>
+      </w:pPr>
+      <w:r>
+        <w:t xml:space="preserve">Pirate Plot</w:t>
+      </w:r>
+    </w:p>
+    <w:p>
+      <w:pPr>
+        <w:numPr>
+          <w:ilvl w:val="0"/>
+          <w:numId w:val="1013"/>
+        </w:numPr>
+        <w:pStyle w:val="Compact"/>
+      </w:pPr>
+      <w:r>
+        <w:t xml:space="preserve">Median (IQR) for Easy Cap</w:t>
+      </w:r>
+    </w:p>
+    <w:p>
+      <w:pPr>
+        <w:numPr>
+          <w:ilvl w:val="0"/>
+          <w:numId w:val="1013"/>
+        </w:numPr>
+        <w:pStyle w:val="Compact"/>
+      </w:pPr>
+      <w:r>
+        <w:t xml:space="preserve">Median (IQR) for Mobita</w:t>
+      </w:r>
+    </w:p>
+    <w:p>
+      <w:pPr>
+        <w:numPr>
+          <w:ilvl w:val="0"/>
+          <w:numId w:val="1013"/>
+        </w:numPr>
+        <w:pStyle w:val="Compact"/>
+      </w:pPr>
+      <w:r>
+        <w:t xml:space="preserve">Wilcoxon test results</w:t>
+      </w:r>
+    </w:p>
+    <w:p>
+      <w:pPr>
+        <w:numPr>
+          <w:ilvl w:val="0"/>
+          <w:numId w:val="1013"/>
+        </w:numPr>
+        <w:pStyle w:val="Compact"/>
+      </w:pPr>
+      <w:r>
+        <w:t xml:space="preserve">Fligner-Killeen test</w:t>
+      </w:r>
+    </w:p>
+    <w:p>
+      <w:pPr>
+        <w:pStyle w:val="FirstParagraph"/>
+      </w:pPr>
+      <w:r>
         <w:drawing>
           <wp:inline>
             <wp:extent cx="4620126" cy="3696101"/>
@@ -3336,13 +3802,13 @@
               <a:graphicData uri="http://schemas.openxmlformats.org/drawingml/2006/picture">
                 <pic:pic>
                   <pic:nvPicPr>
-                    <pic:cNvPr descr="tech_report_analyses_files/figure-docx/hbeta%20plot%20and%20test-3.png" id="0" name="Picture"/>
+                    <pic:cNvPr descr="tech_report_analyses_files/figure-docx/P300%20latency-1.png" id="0" name="Picture"/>
                     <pic:cNvPicPr>
                       <a:picLocks noChangeArrowheads="1" noChangeAspect="1"/>
                     </pic:cNvPicPr>
                   </pic:nvPicPr>
                   <pic:blipFill>
-                    <a:blip r:embed="rId54"/>
+                    <a:blip r:embed="rId58"/>
                     <a:stretch>
                       <a:fillRect/>
                     </a:stretch>
@@ -3374,13 +3840,13 @@
         <w:pStyle w:val="BodyText"/>
       </w:pPr>
       <w:r>
-        <w:t xml:space="preserve">There are no statistically significant results in the data.</w:t>
-      </w:r>
-      <w:r>
-        <w:br/>
-      </w:r>
-      <w:r>
-        <w:t xml:space="preserve">Bonferroni correction x12 as there are 4 frequency bands and 3 tests each.</w:t>
+        <w:t xml:space="preserve">The results are non-significant.</w:t>
+      </w:r>
+      <w:r>
+        <w:t xml:space="preserve"> </w:t>
+      </w:r>
+      <w:r>
+        <w:t xml:space="preserve">Bonferroni correction x14 as there are 2 types of ERPs with 7 tests used for each</w:t>
       </w:r>
     </w:p>
     <w:p>
@@ -3397,7 +3863,7 @@
         <w:t xml:space="preserve"> </w:t>
       </w:r>
       <w:r>
-        <w:t xml:space="preserve">-3.6691439(0.8376614)</w:t>
+        <w:t xml:space="preserve">345.70313(37.5976575)</w:t>
       </w:r>
     </w:p>
     <w:p>
@@ -3414,24 +3880,7 @@
         <w:t xml:space="preserve"> </w:t>
       </w:r>
       <w:r>
-        <w:t xml:space="preserve">-3.1071446(0.6716112)</w:t>
-      </w:r>
-    </w:p>
-    <w:p>
-      <w:pPr>
-        <w:pStyle w:val="BodyText"/>
-      </w:pPr>
-      <w:r>
-        <w:rPr>
-          <w:b/>
-        </w:rPr>
-        <w:t xml:space="preserve">Correlation:</w:t>
-      </w:r>
-      <w:r>
-        <w:t xml:space="preserve"> </w:t>
-      </w:r>
-      <w:r>
-        <w:t xml:space="preserve">r = 0.5111111, p = 0.0466226, Bonferroni p = 0.5594709, BF = 2.5337401</w:t>
+        <w:t xml:space="preserve">342.77344(66.8945275)</w:t>
       </w:r>
     </w:p>
     <w:p>
@@ -3448,7 +3897,7 @@
         <w:t xml:space="preserve"> </w:t>
       </w:r>
       <w:r>
-        <w:t xml:space="preserve">V = 3, p = 0.0097656, Bonferroni p = 0.1171875, r = 0.7897065 (large)</w:t>
+        <w:t xml:space="preserve">V = 21, p = 0.7262861, Bonferroni p = 10.1680061, r = 0.1622214 (small)</w:t>
       </w:r>
     </w:p>
     <w:p>
@@ -3477,7 +3926,7 @@
         <w:t xml:space="preserve"> </w:t>
       </w:r>
       <w:r>
-        <w:t xml:space="preserve">= 0.0728059, p = 0.7872944, Bonferroni p = 9.4475326</w:t>
+        <w:t xml:space="preserve">= 1.6883725, p = 0.1938156, Bonferroni p = 2.713419</w:t>
       </w:r>
     </w:p>
     <w:p>
@@ -3487,104 +3936,6 @@
         </w:pict>
       </w:r>
     </w:p>
-    <w:bookmarkEnd w:id="55"/>
-    <w:bookmarkStart w:id="57" w:name="frequency-topographies"/>
-    <w:p>
-      <w:pPr>
-        <w:pStyle w:val="Heading2"/>
-      </w:pPr>
-      <w:r>
-        <w:rPr>
-          <w:b/>
-        </w:rPr>
-        <w:t xml:space="preserve">Frequency Topographies</w:t>
-      </w:r>
-    </w:p>
-    <w:p>
-      <w:pPr>
-        <w:pStyle w:val="CaptionedFigure"/>
-      </w:pPr>
-      <w:r>
-        <w:drawing>
-          <wp:inline>
-            <wp:extent cx="5334000" cy="3779639"/>
-            <wp:effectExtent b="0" l="0" r="0" t="0"/>
-            <wp:docPr descr="Plots" title="" id="1" name="Picture"/>
-            <a:graphic>
-              <a:graphicData uri="http://schemas.openxmlformats.org/drawingml/2006/picture">
-                <pic:pic>
-                  <pic:nvPicPr>
-                    <pic:cNvPr descr="C:\Users\marta\OneDrive%20-%20University%20of%20Surrey\Documents\All%20working%20docs\PhD\Tech%20Report\EasyCap_Mobita_Report\freq_topographies.jpg" id="0" name="Picture"/>
-                    <pic:cNvPicPr>
-                      <a:picLocks noChangeArrowheads="1" noChangeAspect="1"/>
-                    </pic:cNvPicPr>
-                  </pic:nvPicPr>
-                  <pic:blipFill>
-                    <a:blip r:embed="rId56"/>
-                    <a:stretch>
-                      <a:fillRect/>
-                    </a:stretch>
-                  </pic:blipFill>
-                  <pic:spPr bwMode="auto">
-                    <a:xfrm>
-                      <a:off x="0" y="0"/>
-                      <a:ext cx="5334000" cy="3779639"/>
-                    </a:xfrm>
-                    <a:prstGeom prst="rect">
-                      <a:avLst/>
-                    </a:prstGeom>
-                    <a:noFill/>
-                    <a:ln w="9525">
-                      <a:noFill/>
-                      <a:headEnd/>
-                      <a:tailEnd/>
-                    </a:ln>
-                  </pic:spPr>
-                </pic:pic>
-              </a:graphicData>
-            </a:graphic>
-          </wp:inline>
-        </w:drawing>
-      </w:r>
-    </w:p>
-    <w:p>
-      <w:pPr>
-        <w:pStyle w:val="ImageCaption"/>
-      </w:pPr>
-      <w:r>
-        <w:t xml:space="preserve">Plots</w:t>
-      </w:r>
-    </w:p>
-    <w:bookmarkEnd w:id="57"/>
-    <w:bookmarkEnd w:id="58"/>
-    <w:bookmarkStart w:id="59" w:name="section-2"/>
-    <w:p>
-      <w:pPr>
-        <w:pStyle w:val="Heading1"/>
-      </w:pPr>
-    </w:p>
-    <w:bookmarkEnd w:id="59"/>
-    <w:bookmarkStart w:id="74" w:name="Xdd1cb9336e2cbde74af57b0aba14e8ea39b67aa"/>
-    <w:p>
-      <w:pPr>
-        <w:pStyle w:val="Heading1"/>
-      </w:pPr>
-      <w:r>
-        <w:t xml:space="preserve">Comparison of Event-Related Potentials between the two systems</w:t>
-      </w:r>
-    </w:p>
-    <w:bookmarkStart w:id="65" w:name="p300"/>
-    <w:p>
-      <w:pPr>
-        <w:pStyle w:val="Heading2"/>
-      </w:pPr>
-      <w:r>
-        <w:rPr>
-          <w:b/>
-        </w:rPr>
-        <w:t xml:space="preserve">P300</w:t>
-      </w:r>
-    </w:p>
     <w:p>
       <w:pPr>
         <w:pStyle w:val="FirstParagraph"/>
@@ -3593,26 +3944,14 @@
         <w:rPr>
           <w:b/>
         </w:rPr>
-        <w:t xml:space="preserve">Mean Amplitude</w:t>
-      </w:r>
-    </w:p>
-    <w:p>
-      <w:pPr>
-        <w:numPr>
-          <w:ilvl w:val="0"/>
-          <w:numId w:val="1012"/>
-        </w:numPr>
-        <w:pStyle w:val="Compact"/>
-      </w:pPr>
-      <w:r>
-        <w:t xml:space="preserve">Correlation Plot</w:t>
-      </w:r>
-    </w:p>
-    <w:p>
-      <w:pPr>
-        <w:numPr>
-          <w:ilvl w:val="0"/>
-          <w:numId w:val="1012"/>
+        <w:t xml:space="preserve">Amplitude</w:t>
+      </w:r>
+    </w:p>
+    <w:p>
+      <w:pPr>
+        <w:numPr>
+          <w:ilvl w:val="0"/>
+          <w:numId w:val="1014"/>
         </w:numPr>
         <w:pStyle w:val="Compact"/>
       </w:pPr>
@@ -3624,43 +3963,31 @@
       <w:pPr>
         <w:numPr>
           <w:ilvl w:val="0"/>
-          <w:numId w:val="1012"/>
-        </w:numPr>
-        <w:pStyle w:val="Compact"/>
-      </w:pPr>
-      <w:r>
-        <w:t xml:space="preserve">Median for Easy Cap</w:t>
-      </w:r>
-    </w:p>
-    <w:p>
-      <w:pPr>
-        <w:numPr>
-          <w:ilvl w:val="0"/>
-          <w:numId w:val="1012"/>
-        </w:numPr>
-        <w:pStyle w:val="Compact"/>
-      </w:pPr>
-      <w:r>
-        <w:t xml:space="preserve">Median for Mobita</w:t>
-      </w:r>
-    </w:p>
-    <w:p>
-      <w:pPr>
-        <w:numPr>
-          <w:ilvl w:val="0"/>
-          <w:numId w:val="1012"/>
-        </w:numPr>
-        <w:pStyle w:val="Compact"/>
-      </w:pPr>
-      <w:r>
-        <w:t xml:space="preserve">Correlation Test</w:t>
-      </w:r>
-    </w:p>
-    <w:p>
-      <w:pPr>
-        <w:numPr>
-          <w:ilvl w:val="0"/>
-          <w:numId w:val="1012"/>
+          <w:numId w:val="1014"/>
+        </w:numPr>
+        <w:pStyle w:val="Compact"/>
+      </w:pPr>
+      <w:r>
+        <w:t xml:space="preserve">Median (IQR) for Easy Cap</w:t>
+      </w:r>
+    </w:p>
+    <w:p>
+      <w:pPr>
+        <w:numPr>
+          <w:ilvl w:val="0"/>
+          <w:numId w:val="1014"/>
+        </w:numPr>
+        <w:pStyle w:val="Compact"/>
+      </w:pPr>
+      <w:r>
+        <w:t xml:space="preserve">Median (IQR) for Mobita</w:t>
+      </w:r>
+    </w:p>
+    <w:p>
+      <w:pPr>
+        <w:numPr>
+          <w:ilvl w:val="0"/>
+          <w:numId w:val="1014"/>
         </w:numPr>
         <w:pStyle w:val="Compact"/>
       </w:pPr>
@@ -3672,7 +3999,7 @@
       <w:pPr>
         <w:numPr>
           <w:ilvl w:val="0"/>
-          <w:numId w:val="1012"/>
+          <w:numId w:val="1014"/>
         </w:numPr>
         <w:pStyle w:val="Compact"/>
       </w:pPr>
@@ -3694,13 +4021,13 @@
               <a:graphicData uri="http://schemas.openxmlformats.org/drawingml/2006/picture">
                 <pic:pic>
                   <pic:nvPicPr>
-                    <pic:cNvPr descr="tech_report_analyses_files/figure-docx/P300-1.png" id="0" name="Picture"/>
+                    <pic:cNvPr descr="tech_report_analyses_files/figure-docx/P300%20amplitude-1.png" id="0" name="Picture"/>
                     <pic:cNvPicPr>
                       <a:picLocks noChangeArrowheads="1" noChangeAspect="1"/>
                     </pic:cNvPicPr>
                   </pic:nvPicPr>
                   <pic:blipFill>
-                    <a:blip r:embed="rId60"/>
+                    <a:blip r:embed="rId59"/>
                     <a:stretch>
                       <a:fillRect/>
                     </a:stretch>
@@ -3726,23 +4053,138 @@
           </wp:inline>
         </w:drawing>
       </w:r>
+    </w:p>
+    <w:p>
+      <w:pPr>
+        <w:pStyle w:val="BodyText"/>
+      </w:pPr>
+      <w:r>
+        <w:t xml:space="preserve">The results are non-significant.</w:t>
+      </w:r>
+      <w:r>
+        <w:t xml:space="preserve"> </w:t>
+      </w:r>
+      <w:r>
+        <w:t xml:space="preserve">Bonferroni correction x14 as there are 2 types of ERPs with 7 tests used for each</w:t>
+      </w:r>
+    </w:p>
+    <w:p>
+      <w:pPr>
+        <w:pStyle w:val="BodyText"/>
+      </w:pPr>
+      <w:r>
+        <w:rPr>
+          <w:b/>
+        </w:rPr>
+        <w:t xml:space="preserve">Median EasyCap =</w:t>
+      </w:r>
+      <w:r>
+        <w:t xml:space="preserve"> </w:t>
+      </w:r>
+      <w:r>
+        <w:t xml:space="preserve">2.5396665(1.7545155)</w:t>
+      </w:r>
+    </w:p>
+    <w:p>
+      <w:pPr>
+        <w:pStyle w:val="BodyText"/>
+      </w:pPr>
+      <w:r>
+        <w:rPr>
+          <w:b/>
+        </w:rPr>
+        <w:t xml:space="preserve">Median Mobita =</w:t>
+      </w:r>
+      <w:r>
+        <w:t xml:space="preserve"> </w:t>
+      </w:r>
+      <w:r>
+        <w:t xml:space="preserve">2.4892555(3.2208377)</w:t>
+      </w:r>
+    </w:p>
+    <w:p>
+      <w:pPr>
+        <w:pStyle w:val="BodyText"/>
+      </w:pPr>
+      <w:r>
+        <w:rPr>
+          <w:b/>
+        </w:rPr>
+        <w:t xml:space="preserve">Wilcoxon:</w:t>
+      </w:r>
+      <w:r>
+        <w:t xml:space="preserve"> </w:t>
+      </w:r>
+      <w:r>
+        <w:t xml:space="preserve">V = 23, p = 0.6953125, Bonferroni p = 9.734375, r = 0.1450481 (small)</w:t>
+      </w:r>
+    </w:p>
+    <w:p>
+      <w:pPr>
+        <w:pStyle w:val="BodyText"/>
+      </w:pPr>
+      <w:r>
+        <w:rPr>
+          <w:b/>
+        </w:rPr>
+        <w:t xml:space="preserve">Fligner-Killeen:</w:t>
+      </w:r>
+      <w:r>
+        <w:t xml:space="preserve"> </w:t>
+      </w:r>
+      <w:r>
+        <w:t xml:space="preserve">X</w:t>
+      </w:r>
+      <w:r>
+        <w:rPr>
+          <w:vertAlign w:val="superscript"/>
+        </w:rPr>
+        <w:t xml:space="preserve">2</w:t>
+      </w:r>
+      <w:r>
+        <w:t xml:space="preserve"> </w:t>
+      </w:r>
+      <w:r>
+        <w:t xml:space="preserve">= 2.8537179, p = 0.0911629, Bonferroni p = 1.2762805</w:t>
+      </w:r>
+    </w:p>
+    <w:p>
+      <w:r>
+        <w:pict>
+          <v:rect style="width:0;height:1.5pt" o:hralign="center" o:hrstd="t" o:hr="t"/>
+        </w:pict>
+      </w:r>
+    </w:p>
+    <w:p>
+      <w:pPr>
+        <w:pStyle w:val="FirstParagraph"/>
+      </w:pPr>
+      <w:r>
+        <w:rPr>
+          <w:b/>
+        </w:rPr>
+        <w:t xml:space="preserve">P300 Plots</w:t>
+      </w:r>
+      <w:r>
+        <w:br/>
+      </w:r>
       <w:r>
         <w:drawing>
           <wp:inline>
-            <wp:extent cx="4620126" cy="3696101"/>
+            <wp:extent cx="5334000" cy="4517868"/>
             <wp:effectExtent b="0" l="0" r="0" t="0"/>
-            <wp:docPr descr="" title="" id="1" name="Picture"/>
+            <wp:docPr descr="Plots" title="" id="1" name="Picture"/>
             <a:graphic>
               <a:graphicData uri="http://schemas.openxmlformats.org/drawingml/2006/picture">
                 <pic:pic>
                   <pic:nvPicPr>
-                    <pic:cNvPr descr="tech_report_analyses_files/figure-docx/P300-2.png" id="0" name="Picture"/>
+                    <pic:cNvPr descr="C:\Users\marta\OneDrive%20-%20University%20of%20Surrey\Documents\All%20working%20docs\PhD\Tech%20Report\EasyCap_Mobita_Report\P300.jpg" id="0" name="Picture"/>
                     <pic:cNvPicPr>
                       <a:picLocks noChangeArrowheads="1" noChangeAspect="1"/>
                     </pic:cNvPicPr>
                   </pic:nvPicPr>
                   <pic:blipFill>
-                    <a:blip r:embed="rId61"/>
+                    <a:blip r:embed="rId60"/>
                     <a:stretch>
                       <a:fillRect/>
                     </a:stretch>
@@ -3750,7 +4192,7 @@
                   <pic:spPr bwMode="auto">
                     <a:xfrm>
                       <a:off x="0" y="0"/>
-                      <a:ext cx="4620126" cy="3696101"/>
+                      <a:ext cx="5334000" cy="4517868"/>
                     </a:xfrm>
                     <a:prstGeom prst="rect">
                       <a:avLst/>
@@ -3768,121 +4210,18 @@
           </wp:inline>
         </w:drawing>
       </w:r>
-      <w:r>
-        <w:t xml:space="preserve"> </w:t>
-      </w:r>
-      <w:r>
-        <w:t xml:space="preserve">The results are non-significant.</w:t>
-      </w:r>
-      <w:r>
-        <w:t xml:space="preserve"> </w:t>
-      </w:r>
-      <w:r>
-        <w:t xml:space="preserve">Bonferroni correction x14 as there are 2 types of ERPs with 7 tests used for each</w:t>
-      </w:r>
-    </w:p>
-    <w:p>
-      <w:pPr>
-        <w:pStyle w:val="BodyText"/>
-      </w:pPr>
-      <w:r>
-        <w:rPr>
-          <w:b/>
-        </w:rPr>
-        <w:t xml:space="preserve">Median EasyCap =</w:t>
-      </w:r>
-      <w:r>
-        <w:t xml:space="preserve"> </w:t>
-      </w:r>
-      <w:r>
-        <w:t xml:space="preserve">2.397499</w:t>
-      </w:r>
-    </w:p>
-    <w:p>
-      <w:pPr>
-        <w:pStyle w:val="BodyText"/>
-      </w:pPr>
-      <w:r>
-        <w:rPr>
-          <w:b/>
-        </w:rPr>
-        <w:t xml:space="preserve">Median Mobita =</w:t>
-      </w:r>
-      <w:r>
-        <w:t xml:space="preserve"> </w:t>
-      </w:r>
-      <w:r>
-        <w:t xml:space="preserve">1.6918165</w:t>
-      </w:r>
-    </w:p>
-    <w:p>
-      <w:pPr>
-        <w:pStyle w:val="BodyText"/>
-      </w:pPr>
-      <w:r>
-        <w:rPr>
-          <w:b/>
-        </w:rPr>
-        <w:t xml:space="preserve">Correlation:</w:t>
-      </w:r>
-      <w:r>
-        <w:t xml:space="preserve"> </w:t>
-      </w:r>
-      <w:r>
-        <w:t xml:space="preserve">r = 0.3333333, p = 0.3488462, Bonferroni p = 4.8838474</w:t>
-      </w:r>
-    </w:p>
-    <w:p>
-      <w:pPr>
-        <w:pStyle w:val="BodyText"/>
-      </w:pPr>
-      <w:r>
-        <w:rPr>
-          <w:b/>
-        </w:rPr>
-        <w:t xml:space="preserve">Wilcoxon:</w:t>
-      </w:r>
-      <w:r>
-        <w:t xml:space="preserve"> </w:t>
-      </w:r>
-      <w:r>
-        <w:t xml:space="preserve">V = 31, p = 0.7695312, Bonferroni p = 10.7734375</w:t>
-      </w:r>
-    </w:p>
-    <w:p>
-      <w:pPr>
-        <w:pStyle w:val="BodyText"/>
-      </w:pPr>
-      <w:r>
-        <w:rPr>
-          <w:b/>
-        </w:rPr>
-        <w:t xml:space="preserve">Fligner-Killeen:</w:t>
-      </w:r>
-      <w:r>
-        <w:t xml:space="preserve"> </w:t>
-      </w:r>
-      <w:r>
-        <w:t xml:space="preserve">X</w:t>
-      </w:r>
-      <w:r>
-        <w:rPr>
-          <w:vertAlign w:val="superscript"/>
-        </w:rPr>
-        <w:t xml:space="preserve">2</w:t>
-      </w:r>
-      <w:r>
-        <w:t xml:space="preserve"> </w:t>
-      </w:r>
-      <w:r>
-        <w:t xml:space="preserve">= 1.531328, p = 0.2159132, Bonferroni p = 3.0227854</w:t>
-      </w:r>
-    </w:p>
-    <w:p>
-      <w:r>
-        <w:pict>
-          <v:rect style="width:0;height:1.5pt" o:hralign="center" o:hrstd="t" o:hr="t"/>
-        </w:pict>
+    </w:p>
+    <w:bookmarkEnd w:id="61"/>
+    <w:bookmarkStart w:id="67" w:name="ern"/>
+    <w:p>
+      <w:pPr>
+        <w:pStyle w:val="Heading2"/>
+      </w:pPr>
+      <w:r>
+        <w:rPr>
+          <w:b/>
+        </w:rPr>
+        <w:t xml:space="preserve">ERN</w:t>
       </w:r>
     </w:p>
     <w:p>
@@ -3893,14 +4232,26 @@
         <w:rPr>
           <w:b/>
         </w:rPr>
-        <w:t xml:space="preserve">Latency</w:t>
-      </w:r>
-    </w:p>
-    <w:p>
-      <w:pPr>
-        <w:numPr>
-          <w:ilvl w:val="0"/>
-          <w:numId w:val="1013"/>
+        <w:t xml:space="preserve">Mean Amplitude</w:t>
+      </w:r>
+    </w:p>
+    <w:p>
+      <w:pPr>
+        <w:numPr>
+          <w:ilvl w:val="0"/>
+          <w:numId w:val="1015"/>
+        </w:numPr>
+        <w:pStyle w:val="Compact"/>
+      </w:pPr>
+      <w:r>
+        <w:t xml:space="preserve">Correlation Plot</w:t>
+      </w:r>
+    </w:p>
+    <w:p>
+      <w:pPr>
+        <w:numPr>
+          <w:ilvl w:val="0"/>
+          <w:numId w:val="1015"/>
         </w:numPr>
         <w:pStyle w:val="Compact"/>
       </w:pPr>
@@ -3912,31 +4263,43 @@
       <w:pPr>
         <w:numPr>
           <w:ilvl w:val="0"/>
-          <w:numId w:val="1013"/>
-        </w:numPr>
-        <w:pStyle w:val="Compact"/>
-      </w:pPr>
-      <w:r>
-        <w:t xml:space="preserve">Median for Easy Cap</w:t>
-      </w:r>
-    </w:p>
-    <w:p>
-      <w:pPr>
-        <w:numPr>
-          <w:ilvl w:val="0"/>
-          <w:numId w:val="1013"/>
-        </w:numPr>
-        <w:pStyle w:val="Compact"/>
-      </w:pPr>
-      <w:r>
-        <w:t xml:space="preserve">Median for Mobita</w:t>
-      </w:r>
-    </w:p>
-    <w:p>
-      <w:pPr>
-        <w:numPr>
-          <w:ilvl w:val="0"/>
-          <w:numId w:val="1013"/>
+          <w:numId w:val="1015"/>
+        </w:numPr>
+        <w:pStyle w:val="Compact"/>
+      </w:pPr>
+      <w:r>
+        <w:t xml:space="preserve">Median (IQR) for Easy Cap</w:t>
+      </w:r>
+    </w:p>
+    <w:p>
+      <w:pPr>
+        <w:numPr>
+          <w:ilvl w:val="0"/>
+          <w:numId w:val="1015"/>
+        </w:numPr>
+        <w:pStyle w:val="Compact"/>
+      </w:pPr>
+      <w:r>
+        <w:t xml:space="preserve">Median (IQR) for Mobita</w:t>
+      </w:r>
+    </w:p>
+    <w:p>
+      <w:pPr>
+        <w:numPr>
+          <w:ilvl w:val="0"/>
+          <w:numId w:val="1015"/>
+        </w:numPr>
+        <w:pStyle w:val="Compact"/>
+      </w:pPr>
+      <w:r>
+        <w:t xml:space="preserve">Correlation Test</w:t>
+      </w:r>
+    </w:p>
+    <w:p>
+      <w:pPr>
+        <w:numPr>
+          <w:ilvl w:val="0"/>
+          <w:numId w:val="1015"/>
         </w:numPr>
         <w:pStyle w:val="Compact"/>
       </w:pPr>
@@ -3948,7 +4311,7 @@
       <w:pPr>
         <w:numPr>
           <w:ilvl w:val="0"/>
-          <w:numId w:val="1013"/>
+          <w:numId w:val="1015"/>
         </w:numPr>
         <w:pStyle w:val="Compact"/>
       </w:pPr>
@@ -3970,7 +4333,7 @@
               <a:graphicData uri="http://schemas.openxmlformats.org/drawingml/2006/picture">
                 <pic:pic>
                   <pic:nvPicPr>
-                    <pic:cNvPr descr="tech_report_analyses_files/figure-docx/P300%20latency-1.png" id="0" name="Picture"/>
+                    <pic:cNvPr descr="tech_report_analyses_files/figure-docx/ERN-1.png" id="0" name="Picture"/>
                     <pic:cNvPicPr>
                       <a:picLocks noChangeArrowheads="1" noChangeAspect="1"/>
                     </pic:cNvPicPr>
@@ -4002,183 +4365,6 @@
           </wp:inline>
         </w:drawing>
       </w:r>
-    </w:p>
-    <w:p>
-      <w:pPr>
-        <w:pStyle w:val="BodyText"/>
-      </w:pPr>
-      <w:r>
-        <w:t xml:space="preserve">The results are non-significant.</w:t>
-      </w:r>
-      <w:r>
-        <w:t xml:space="preserve"> </w:t>
-      </w:r>
-      <w:r>
-        <w:t xml:space="preserve">Bonferroni correction x14 as there are 2 types of ERPs with 7 tests used for each</w:t>
-      </w:r>
-    </w:p>
-    <w:p>
-      <w:pPr>
-        <w:pStyle w:val="BodyText"/>
-      </w:pPr>
-      <w:r>
-        <w:rPr>
-          <w:b/>
-        </w:rPr>
-        <w:t xml:space="preserve">Median EasyCap =</w:t>
-      </w:r>
-      <w:r>
-        <w:t xml:space="preserve"> </w:t>
-      </w:r>
-      <w:r>
-        <w:t xml:space="preserve">345.70313</w:t>
-      </w:r>
-    </w:p>
-    <w:p>
-      <w:pPr>
-        <w:pStyle w:val="BodyText"/>
-      </w:pPr>
-      <w:r>
-        <w:rPr>
-          <w:b/>
-        </w:rPr>
-        <w:t xml:space="preserve">Median Mobita =</w:t>
-      </w:r>
-      <w:r>
-        <w:t xml:space="preserve"> </w:t>
-      </w:r>
-      <w:r>
-        <w:t xml:space="preserve">342.77344</w:t>
-      </w:r>
-    </w:p>
-    <w:p>
-      <w:pPr>
-        <w:pStyle w:val="BodyText"/>
-      </w:pPr>
-      <w:r>
-        <w:rPr>
-          <w:b/>
-        </w:rPr>
-        <w:t xml:space="preserve">Wilcoxon:</w:t>
-      </w:r>
-      <w:r>
-        <w:t xml:space="preserve"> </w:t>
-      </w:r>
-      <w:r>
-        <w:t xml:space="preserve">V = 21, p = 0.7262861, Bonferroni p = 10.1680061</w:t>
-      </w:r>
-    </w:p>
-    <w:p>
-      <w:pPr>
-        <w:pStyle w:val="BodyText"/>
-      </w:pPr>
-      <w:r>
-        <w:rPr>
-          <w:b/>
-        </w:rPr>
-        <w:t xml:space="preserve">Fligner-Killeen:</w:t>
-      </w:r>
-      <w:r>
-        <w:t xml:space="preserve"> </w:t>
-      </w:r>
-      <w:r>
-        <w:t xml:space="preserve">X</w:t>
-      </w:r>
-      <w:r>
-        <w:rPr>
-          <w:vertAlign w:val="superscript"/>
-        </w:rPr>
-        <w:t xml:space="preserve">2</w:t>
-      </w:r>
-      <w:r>
-        <w:t xml:space="preserve"> </w:t>
-      </w:r>
-      <w:r>
-        <w:t xml:space="preserve">= 1.6883725, p = 0.1938156, Bonferroni p = 2.713419</w:t>
-      </w:r>
-    </w:p>
-    <w:p>
-      <w:r>
-        <w:pict>
-          <v:rect style="width:0;height:1.5pt" o:hralign="center" o:hrstd="t" o:hr="t"/>
-        </w:pict>
-      </w:r>
-    </w:p>
-    <w:p>
-      <w:pPr>
-        <w:pStyle w:val="FirstParagraph"/>
-      </w:pPr>
-      <w:r>
-        <w:rPr>
-          <w:b/>
-        </w:rPr>
-        <w:t xml:space="preserve">Amplitude</w:t>
-      </w:r>
-    </w:p>
-    <w:p>
-      <w:pPr>
-        <w:numPr>
-          <w:ilvl w:val="0"/>
-          <w:numId w:val="1014"/>
-        </w:numPr>
-        <w:pStyle w:val="Compact"/>
-      </w:pPr>
-      <w:r>
-        <w:t xml:space="preserve">Pirate Plot</w:t>
-      </w:r>
-    </w:p>
-    <w:p>
-      <w:pPr>
-        <w:numPr>
-          <w:ilvl w:val="0"/>
-          <w:numId w:val="1014"/>
-        </w:numPr>
-        <w:pStyle w:val="Compact"/>
-      </w:pPr>
-      <w:r>
-        <w:t xml:space="preserve">Median for Easy Cap</w:t>
-      </w:r>
-    </w:p>
-    <w:p>
-      <w:pPr>
-        <w:numPr>
-          <w:ilvl w:val="0"/>
-          <w:numId w:val="1014"/>
-        </w:numPr>
-        <w:pStyle w:val="Compact"/>
-      </w:pPr>
-      <w:r>
-        <w:t xml:space="preserve">Median for Mobita</w:t>
-      </w:r>
-    </w:p>
-    <w:p>
-      <w:pPr>
-        <w:numPr>
-          <w:ilvl w:val="0"/>
-          <w:numId w:val="1014"/>
-        </w:numPr>
-        <w:pStyle w:val="Compact"/>
-      </w:pPr>
-      <w:r>
-        <w:t xml:space="preserve">Wilcoxon test results</w:t>
-      </w:r>
-    </w:p>
-    <w:p>
-      <w:pPr>
-        <w:numPr>
-          <w:ilvl w:val="0"/>
-          <w:numId w:val="1014"/>
-        </w:numPr>
-        <w:pStyle w:val="Compact"/>
-      </w:pPr>
-      <w:r>
-        <w:t xml:space="preserve">Fligner-Killeen test</w:t>
-      </w:r>
-    </w:p>
-    <w:p>
-      <w:pPr>
-        <w:pStyle w:val="FirstParagraph"/>
-      </w:pPr>
       <w:r>
         <w:drawing>
           <wp:inline>
@@ -4189,7 +4375,7 @@
               <a:graphicData uri="http://schemas.openxmlformats.org/drawingml/2006/picture">
                 <pic:pic>
                   <pic:nvPicPr>
-                    <pic:cNvPr descr="tech_report_analyses_files/figure-docx/P300%20amplitude-1.png" id="0" name="Picture"/>
+                    <pic:cNvPr descr="tech_report_analyses_files/figure-docx/ERN-2.png" id="0" name="Picture"/>
                     <pic:cNvPicPr>
                       <a:picLocks noChangeArrowheads="1" noChangeAspect="1"/>
                     </pic:cNvPicPr>
@@ -4250,7 +4436,7 @@
         <w:t xml:space="preserve"> </w:t>
       </w:r>
       <w:r>
-        <w:t xml:space="preserve">2.5396665</w:t>
+        <w:t xml:space="preserve">-2.685649(5.464662)</w:t>
       </w:r>
     </w:p>
     <w:p>
@@ -4267,7 +4453,24 @@
         <w:t xml:space="preserve"> </w:t>
       </w:r>
       <w:r>
-        <w:t xml:space="preserve">2.4892555</w:t>
+        <w:t xml:space="preserve">-0.894613(1.61772)</w:t>
+      </w:r>
+    </w:p>
+    <w:p>
+      <w:pPr>
+        <w:pStyle w:val="BodyText"/>
+      </w:pPr>
+      <w:r>
+        <w:rPr>
+          <w:b/>
+        </w:rPr>
+        <w:t xml:space="preserve">Correlation:</w:t>
+      </w:r>
+      <w:r>
+        <w:t xml:space="preserve"> </w:t>
+      </w:r>
+      <w:r>
+        <w:t xml:space="preserve">r = 0.2777778, p = 0.3584877, Bonferroni p = 5.0188272</w:t>
       </w:r>
     </w:p>
     <w:p>
@@ -4284,7 +4487,7 @@
         <w:t xml:space="preserve"> </w:t>
       </w:r>
       <w:r>
-        <w:t xml:space="preserve">V = 23, p = 0.6953125, Bonferroni p = 9.734375</w:t>
+        <w:t xml:space="preserve">V = 1, p = 0.0078125, Bonferroni p = 0.109375, r = 0.8490334 (large)</w:t>
       </w:r>
     </w:p>
     <w:p>
@@ -4313,7 +4516,7 @@
         <w:t xml:space="preserve"> </w:t>
       </w:r>
       <w:r>
-        <w:t xml:space="preserve">= 2.8537179, p = 0.0911629, Bonferroni p = 1.2762805</w:t>
+        <w:t xml:space="preserve">= 1.0369341, p = 0.3085356, Bonferroni p = 4.3194984</w:t>
       </w:r>
     </w:p>
     <w:p>
@@ -4331,11 +4534,444 @@
         <w:rPr>
           <w:b/>
         </w:rPr>
-        <w:t xml:space="preserve">P300 Plots</w:t>
-      </w:r>
-      <w:r>
-        <w:br/>
-      </w:r>
+        <w:t xml:space="preserve">Peak Latency</w:t>
+      </w:r>
+    </w:p>
+    <w:p>
+      <w:pPr>
+        <w:numPr>
+          <w:ilvl w:val="0"/>
+          <w:numId w:val="1016"/>
+        </w:numPr>
+        <w:pStyle w:val="Compact"/>
+      </w:pPr>
+      <w:r>
+        <w:t xml:space="preserve">Pirate Plot</w:t>
+      </w:r>
+    </w:p>
+    <w:p>
+      <w:pPr>
+        <w:numPr>
+          <w:ilvl w:val="0"/>
+          <w:numId w:val="1016"/>
+        </w:numPr>
+        <w:pStyle w:val="Compact"/>
+      </w:pPr>
+      <w:r>
+        <w:t xml:space="preserve">Median (IQR) for Easy Cap</w:t>
+      </w:r>
+    </w:p>
+    <w:p>
+      <w:pPr>
+        <w:numPr>
+          <w:ilvl w:val="0"/>
+          <w:numId w:val="1016"/>
+        </w:numPr>
+        <w:pStyle w:val="Compact"/>
+      </w:pPr>
+      <w:r>
+        <w:t xml:space="preserve">Median (IQR) for Mobita</w:t>
+      </w:r>
+    </w:p>
+    <w:p>
+      <w:pPr>
+        <w:numPr>
+          <w:ilvl w:val="0"/>
+          <w:numId w:val="1016"/>
+        </w:numPr>
+        <w:pStyle w:val="Compact"/>
+      </w:pPr>
+      <w:r>
+        <w:t xml:space="preserve">Wilcoxon test results</w:t>
+      </w:r>
+    </w:p>
+    <w:p>
+      <w:pPr>
+        <w:numPr>
+          <w:ilvl w:val="0"/>
+          <w:numId w:val="1016"/>
+        </w:numPr>
+        <w:pStyle w:val="Compact"/>
+      </w:pPr>
+      <w:r>
+        <w:t xml:space="preserve">Fligner-Killeen test</w:t>
+      </w:r>
+    </w:p>
+    <w:p>
+      <w:pPr>
+        <w:pStyle w:val="FirstParagraph"/>
+      </w:pPr>
+      <w:r>
+        <w:drawing>
+          <wp:inline>
+            <wp:extent cx="4620126" cy="3696101"/>
+            <wp:effectExtent b="0" l="0" r="0" t="0"/>
+            <wp:docPr descr="" title="" id="1" name="Picture"/>
+            <a:graphic>
+              <a:graphicData uri="http://schemas.openxmlformats.org/drawingml/2006/picture">
+                <pic:pic>
+                  <pic:nvPicPr>
+                    <pic:cNvPr descr="tech_report_analyses_files/figure-docx/ERN%20latency-1.png" id="0" name="Picture"/>
+                    <pic:cNvPicPr>
+                      <a:picLocks noChangeArrowheads="1" noChangeAspect="1"/>
+                    </pic:cNvPicPr>
+                  </pic:nvPicPr>
+                  <pic:blipFill>
+                    <a:blip r:embed="rId64"/>
+                    <a:stretch>
+                      <a:fillRect/>
+                    </a:stretch>
+                  </pic:blipFill>
+                  <pic:spPr bwMode="auto">
+                    <a:xfrm>
+                      <a:off x="0" y="0"/>
+                      <a:ext cx="4620126" cy="3696101"/>
+                    </a:xfrm>
+                    <a:prstGeom prst="rect">
+                      <a:avLst/>
+                    </a:prstGeom>
+                    <a:noFill/>
+                    <a:ln w="9525">
+                      <a:noFill/>
+                      <a:headEnd/>
+                      <a:tailEnd/>
+                    </a:ln>
+                  </pic:spPr>
+                </pic:pic>
+              </a:graphicData>
+            </a:graphic>
+          </wp:inline>
+        </w:drawing>
+      </w:r>
+    </w:p>
+    <w:p>
+      <w:pPr>
+        <w:pStyle w:val="BodyText"/>
+      </w:pPr>
+      <w:r>
+        <w:t xml:space="preserve">The results are non-significant.</w:t>
+      </w:r>
+      <w:r>
+        <w:t xml:space="preserve"> </w:t>
+      </w:r>
+      <w:r>
+        <w:t xml:space="preserve">Bonferroni correction x14 as there are 2 types of ERPs with 7 tests used for each</w:t>
+      </w:r>
+    </w:p>
+    <w:p>
+      <w:pPr>
+        <w:pStyle w:val="BodyText"/>
+      </w:pPr>
+      <w:r>
+        <w:rPr>
+          <w:b/>
+        </w:rPr>
+        <w:t xml:space="preserve">Median EasyCap =</w:t>
+      </w:r>
+      <w:r>
+        <w:t xml:space="preserve"> </w:t>
+      </w:r>
+      <w:r>
+        <w:t xml:space="preserve">41.01563(15.625)</w:t>
+      </w:r>
+    </w:p>
+    <w:p>
+      <w:pPr>
+        <w:pStyle w:val="BodyText"/>
+      </w:pPr>
+      <w:r>
+        <w:rPr>
+          <w:b/>
+        </w:rPr>
+        <w:t xml:space="preserve">Median Mobita =</w:t>
+      </w:r>
+      <w:r>
+        <w:t xml:space="preserve"> </w:t>
+      </w:r>
+      <w:r>
+        <w:t xml:space="preserve">5.85938(29.29688)</w:t>
+      </w:r>
+    </w:p>
+    <w:p>
+      <w:pPr>
+        <w:pStyle w:val="BodyText"/>
+      </w:pPr>
+      <w:r>
+        <w:rPr>
+          <w:b/>
+        </w:rPr>
+        <w:t xml:space="preserve">Wilcoxon:</w:t>
+      </w:r>
+      <w:r>
+        <w:t xml:space="preserve"> </w:t>
+      </w:r>
+      <w:r>
+        <w:t xml:space="preserve">V = 36, p = 0.0142662, Bonferroni p = 0.1997266, r = 0.8703065 (large)</w:t>
+      </w:r>
+    </w:p>
+    <w:p>
+      <w:pPr>
+        <w:pStyle w:val="BodyText"/>
+      </w:pPr>
+      <w:r>
+        <w:rPr>
+          <w:b/>
+        </w:rPr>
+        <w:t xml:space="preserve">Fligner-Killeen:</w:t>
+      </w:r>
+      <w:r>
+        <w:t xml:space="preserve"> </w:t>
+      </w:r>
+      <w:r>
+        <w:t xml:space="preserve">X</w:t>
+      </w:r>
+      <w:r>
+        <w:rPr>
+          <w:vertAlign w:val="superscript"/>
+        </w:rPr>
+        <w:t xml:space="preserve">2</w:t>
+      </w:r>
+      <w:r>
+        <w:t xml:space="preserve"> </w:t>
+      </w:r>
+      <w:r>
+        <w:t xml:space="preserve">= 0.3146367, p = 0.5748488, Bonferroni p = 8.0478825</w:t>
+      </w:r>
+    </w:p>
+    <w:p>
+      <w:r>
+        <w:pict>
+          <v:rect style="width:0;height:1.5pt" o:hralign="center" o:hrstd="t" o:hr="t"/>
+        </w:pict>
+      </w:r>
+    </w:p>
+    <w:p>
+      <w:pPr>
+        <w:pStyle w:val="FirstParagraph"/>
+      </w:pPr>
+      <w:r>
+        <w:rPr>
+          <w:b/>
+        </w:rPr>
+        <w:t xml:space="preserve">Peak Amplitude</w:t>
+      </w:r>
+    </w:p>
+    <w:p>
+      <w:pPr>
+        <w:numPr>
+          <w:ilvl w:val="0"/>
+          <w:numId w:val="1017"/>
+        </w:numPr>
+        <w:pStyle w:val="Compact"/>
+      </w:pPr>
+      <w:r>
+        <w:t xml:space="preserve">Pirate Plot</w:t>
+      </w:r>
+    </w:p>
+    <w:p>
+      <w:pPr>
+        <w:numPr>
+          <w:ilvl w:val="0"/>
+          <w:numId w:val="1017"/>
+        </w:numPr>
+        <w:pStyle w:val="Compact"/>
+      </w:pPr>
+      <w:r>
+        <w:t xml:space="preserve">Median (IQR) for Easy Cap</w:t>
+      </w:r>
+    </w:p>
+    <w:p>
+      <w:pPr>
+        <w:numPr>
+          <w:ilvl w:val="0"/>
+          <w:numId w:val="1017"/>
+        </w:numPr>
+        <w:pStyle w:val="Compact"/>
+      </w:pPr>
+      <w:r>
+        <w:t xml:space="preserve">Median (IQR) for Mobita</w:t>
+      </w:r>
+    </w:p>
+    <w:p>
+      <w:pPr>
+        <w:numPr>
+          <w:ilvl w:val="0"/>
+          <w:numId w:val="1017"/>
+        </w:numPr>
+        <w:pStyle w:val="Compact"/>
+      </w:pPr>
+      <w:r>
+        <w:t xml:space="preserve">Wilcoxon test results</w:t>
+      </w:r>
+    </w:p>
+    <w:p>
+      <w:pPr>
+        <w:numPr>
+          <w:ilvl w:val="0"/>
+          <w:numId w:val="1017"/>
+        </w:numPr>
+        <w:pStyle w:val="Compact"/>
+      </w:pPr>
+      <w:r>
+        <w:t xml:space="preserve">Fligner-Killeen test</w:t>
+      </w:r>
+    </w:p>
+    <w:p>
+      <w:pPr>
+        <w:pStyle w:val="FirstParagraph"/>
+      </w:pPr>
+      <w:r>
+        <w:drawing>
+          <wp:inline>
+            <wp:extent cx="4620126" cy="3696101"/>
+            <wp:effectExtent b="0" l="0" r="0" t="0"/>
+            <wp:docPr descr="" title="" id="1" name="Picture"/>
+            <a:graphic>
+              <a:graphicData uri="http://schemas.openxmlformats.org/drawingml/2006/picture">
+                <pic:pic>
+                  <pic:nvPicPr>
+                    <pic:cNvPr descr="tech_report_analyses_files/figure-docx/ERN%20amplitude-1.png" id="0" name="Picture"/>
+                    <pic:cNvPicPr>
+                      <a:picLocks noChangeArrowheads="1" noChangeAspect="1"/>
+                    </pic:cNvPicPr>
+                  </pic:nvPicPr>
+                  <pic:blipFill>
+                    <a:blip r:embed="rId65"/>
+                    <a:stretch>
+                      <a:fillRect/>
+                    </a:stretch>
+                  </pic:blipFill>
+                  <pic:spPr bwMode="auto">
+                    <a:xfrm>
+                      <a:off x="0" y="0"/>
+                      <a:ext cx="4620126" cy="3696101"/>
+                    </a:xfrm>
+                    <a:prstGeom prst="rect">
+                      <a:avLst/>
+                    </a:prstGeom>
+                    <a:noFill/>
+                    <a:ln w="9525">
+                      <a:noFill/>
+                      <a:headEnd/>
+                      <a:tailEnd/>
+                    </a:ln>
+                  </pic:spPr>
+                </pic:pic>
+              </a:graphicData>
+            </a:graphic>
+          </wp:inline>
+        </w:drawing>
+      </w:r>
+    </w:p>
+    <w:p>
+      <w:pPr>
+        <w:pStyle w:val="BodyText"/>
+      </w:pPr>
+      <w:r>
+        <w:t xml:space="preserve">The results are non-significant.</w:t>
+      </w:r>
+      <w:r>
+        <w:t xml:space="preserve"> </w:t>
+      </w:r>
+      <w:r>
+        <w:t xml:space="preserve">Bonferroni correction x14 as there are 2 types of ERPs with 7 tests used for each</w:t>
+      </w:r>
+    </w:p>
+    <w:p>
+      <w:pPr>
+        <w:pStyle w:val="BodyText"/>
+      </w:pPr>
+      <w:r>
+        <w:rPr>
+          <w:b/>
+        </w:rPr>
+        <w:t xml:space="preserve">Median EasyCap =</w:t>
+      </w:r>
+      <w:r>
+        <w:t xml:space="preserve"> </w:t>
+      </w:r>
+      <w:r>
+        <w:t xml:space="preserve">-3.95719(7.964275)</w:t>
+      </w:r>
+    </w:p>
+    <w:p>
+      <w:pPr>
+        <w:pStyle w:val="BodyText"/>
+      </w:pPr>
+      <w:r>
+        <w:rPr>
+          <w:b/>
+        </w:rPr>
+        <w:t xml:space="preserve">Median Mobita =</w:t>
+      </w:r>
+      <w:r>
+        <w:t xml:space="preserve"> </w:t>
+      </w:r>
+      <w:r>
+        <w:t xml:space="preserve">-4.557438(0.977197)</w:t>
+      </w:r>
+    </w:p>
+    <w:p>
+      <w:pPr>
+        <w:pStyle w:val="BodyText"/>
+      </w:pPr>
+      <w:r>
+        <w:rPr>
+          <w:b/>
+        </w:rPr>
+        <w:t xml:space="preserve">Wilcoxon:</w:t>
+      </w:r>
+      <w:r>
+        <w:t xml:space="preserve"> </w:t>
+      </w:r>
+      <w:r>
+        <w:t xml:space="preserve">V = 23, p = 1, Bonferroni p = 14, r = 0.019745 (small)</w:t>
+      </w:r>
+    </w:p>
+    <w:p>
+      <w:pPr>
+        <w:pStyle w:val="BodyText"/>
+      </w:pPr>
+      <w:r>
+        <w:rPr>
+          <w:b/>
+        </w:rPr>
+        <w:t xml:space="preserve">Fligner-Killeen:</w:t>
+      </w:r>
+      <w:r>
+        <w:t xml:space="preserve"> </w:t>
+      </w:r>
+      <w:r>
+        <w:t xml:space="preserve">X</w:t>
+      </w:r>
+      <w:r>
+        <w:rPr>
+          <w:vertAlign w:val="superscript"/>
+        </w:rPr>
+        <w:t xml:space="preserve">2</w:t>
+      </w:r>
+      <w:r>
+        <w:t xml:space="preserve"> </w:t>
+      </w:r>
+      <w:r>
+        <w:t xml:space="preserve">= 1.4818293, p = 0.2234885, Bonferroni p = 3.1288394</w:t>
+      </w:r>
+    </w:p>
+    <w:p>
+      <w:pPr>
+        <w:pStyle w:val="BodyText"/>
+      </w:pPr>
+      <w:r>
+        <w:rPr>
+          <w:b/>
+        </w:rPr>
+        <w:t xml:space="preserve">ERN Plots</w:t>
+      </w:r>
+    </w:p>
+    <w:p>
+      <w:pPr>
+        <w:pStyle w:val="CaptionedFigure"/>
+      </w:pPr>
       <w:r>
         <w:drawing>
           <wp:inline>
@@ -4346,13 +4982,13 @@
               <a:graphicData uri="http://schemas.openxmlformats.org/drawingml/2006/picture">
                 <pic:pic>
                   <pic:nvPicPr>
-                    <pic:cNvPr descr="C:\Users\marta\OneDrive%20-%20University%20of%20Surrey\Documents\All%20working%20docs\PhD\Tech%20Report\EasyCap_Mobita_Report\P300.jpg" id="0" name="Picture"/>
+                    <pic:cNvPr descr="C:\Users\marta\OneDrive%20-%20University%20of%20Surrey\Documents\All%20working%20docs\PhD\Tech%20Report\EasyCap_Mobita_Report\ERN.jpg" id="0" name="Picture"/>
                     <pic:cNvPicPr>
                       <a:picLocks noChangeArrowheads="1" noChangeAspect="1"/>
                     </pic:cNvPicPr>
                   </pic:nvPicPr>
                   <pic:blipFill>
-                    <a:blip r:embed="rId64"/>
+                    <a:blip r:embed="rId66"/>
                     <a:stretch>
                       <a:fillRect/>
                     </a:stretch>
@@ -4379,8 +5015,23 @@
         </w:drawing>
       </w:r>
     </w:p>
-    <w:bookmarkEnd w:id="65"/>
-    <w:bookmarkStart w:id="68" w:name="Xc846f5b83f3ebcf5341911886fd8a4824e9d1a5"/>
+    <w:p>
+      <w:pPr>
+        <w:pStyle w:val="ImageCaption"/>
+      </w:pPr>
+      <w:r>
+        <w:t xml:space="preserve">Plots</w:t>
+      </w:r>
+    </w:p>
+    <w:p>
+      <w:r>
+        <w:pict>
+          <v:rect style="width:0;height:1.5pt" o:hralign="center" o:hrstd="t" o:hr="t"/>
+        </w:pict>
+      </w:r>
+    </w:p>
+    <w:bookmarkEnd w:id="67"/>
+    <w:bookmarkStart w:id="70" w:name="Xc846f5b83f3ebcf5341911886fd8a4824e9d1a5"/>
     <w:p>
       <w:pPr>
         <w:pStyle w:val="Heading2"/>
@@ -4429,7 +5080,7 @@
                     </pic:cNvPicPr>
                   </pic:nvPicPr>
                   <pic:blipFill>
-                    <a:blip r:embed="rId66"/>
+                    <a:blip r:embed="rId68"/>
                     <a:stretch>
                       <a:fillRect/>
                     </a:stretch>
@@ -4477,14 +5128,6 @@
         <w:pStyle w:val="BodyText"/>
       </w:pPr>
       <w:r>
-        <w:t xml:space="preserve">I have checked referencing and it seems that the references are the same. The only difference is that in EasyCap, the mastoid electrodes that were implicitly recorded are included in the mean whereas in Mobita I did not include the masoid electodes for the mean calculation (as I thought they would not be included in EasyCap).</w:t>
-      </w:r>
-    </w:p>
-    <w:p>
-      <w:pPr>
-        <w:pStyle w:val="BodyText"/>
-      </w:pPr>
-      <w:r>
         <w:rPr>
           <w:b/>
         </w:rPr>
@@ -4494,7 +5137,7 @@
         <w:br/>
       </w:r>
       <w:r>
-        <w:t xml:space="preserve">#The electrodes will be divided into 3 areas and the mean SNR values for those areas will be compared using the Wilcoxon and Fligner-Killeen tests.</w:t>
+        <w:t xml:space="preserve">The electrodes will be divided into 3 areas and the mean SNR values for those areas will be compared using the Wilcoxon and Fligner-Killeen tests.</w:t>
       </w:r>
     </w:p>
     <w:p>
@@ -4532,238 +5175,6 @@
                 <pic:pic>
                   <pic:nvPicPr>
                     <pic:cNvPr descr="tech_report_analyses_files/figure-docx/SNR%20distribution-1.png" id="0" name="Picture"/>
-                    <pic:cNvPicPr>
-                      <a:picLocks noChangeArrowheads="1" noChangeAspect="1"/>
-                    </pic:cNvPicPr>
-                  </pic:nvPicPr>
-                  <pic:blipFill>
-                    <a:blip r:embed="rId67"/>
-                    <a:stretch>
-                      <a:fillRect/>
-                    </a:stretch>
-                  </pic:blipFill>
-                  <pic:spPr bwMode="auto">
-                    <a:xfrm>
-                      <a:off x="0" y="0"/>
-                      <a:ext cx="4620126" cy="3696101"/>
-                    </a:xfrm>
-                    <a:prstGeom prst="rect">
-                      <a:avLst/>
-                    </a:prstGeom>
-                    <a:noFill/>
-                    <a:ln w="9525">
-                      <a:noFill/>
-                      <a:headEnd/>
-                      <a:tailEnd/>
-                    </a:ln>
-                  </pic:spPr>
-                </pic:pic>
-              </a:graphicData>
-            </a:graphic>
-          </wp:inline>
-        </w:drawing>
-      </w:r>
-    </w:p>
-    <w:p>
-      <w:pPr>
-        <w:pStyle w:val="BodyText"/>
-      </w:pPr>
-      <w:r>
-        <w:t xml:space="preserve">The results from Wilcoxon test are significant for the posterior electrodes. All other tests are non-significant.</w:t>
-      </w:r>
-      <w:r>
-        <w:br/>
-      </w:r>
-      <w:r>
-        <w:t xml:space="preserve">Because there are 4 other tests looking at noise in the data, p-value will be multiplied by 10.</w:t>
-      </w:r>
-      <w:r>
-        <w:br/>
-      </w:r>
-      <w:r>
-        <w:t xml:space="preserve">Bonferroni correction x10.</w:t>
-      </w:r>
-    </w:p>
-    <w:p>
-      <w:pPr>
-        <w:pStyle w:val="BodyText"/>
-      </w:pPr>
-      <w:r>
-        <w:rPr>
-          <w:b/>
-        </w:rPr>
-        <w:t xml:space="preserve">Frontal electrodes</w:t>
-      </w:r>
-      <w:r>
-        <w:br/>
-      </w:r>
-      <w:r>
-        <w:t xml:space="preserve">Wilcoxon: 47, p-value = 0.0488281, Bonferroni p-value: 0.4882812</w:t>
-      </w:r>
-      <w:r>
-        <w:br/>
-      </w:r>
-      <w:r>
-        <w:t xml:space="preserve">Fligner-Killeen: 0.4554226, p-value = 0.499771, Bonferroni p-value: 4.9977105</w:t>
-      </w:r>
-    </w:p>
-    <w:p>
-      <w:pPr>
-        <w:pStyle w:val="BodyText"/>
-      </w:pPr>
-      <w:r>
-        <w:rPr>
-          <w:b/>
-        </w:rPr>
-        <w:t xml:space="preserve">Central electrodes</w:t>
-      </w:r>
-      <w:r>
-        <w:br/>
-      </w:r>
-      <w:r>
-        <w:t xml:space="preserve">Wilcoxon: 46, p-value = 0.0644531, Bonferroni p-value: 0.6445312</w:t>
-      </w:r>
-      <w:r>
-        <w:br/>
-      </w:r>
-      <w:r>
-        <w:t xml:space="preserve">Fligner-Killeen: 0.3278975, p-value = 0.5668998, Bonferroni p-value: 5.6689976</w:t>
-      </w:r>
-    </w:p>
-    <w:p>
-      <w:pPr>
-        <w:pStyle w:val="BodyText"/>
-      </w:pPr>
-      <w:r>
-        <w:rPr>
-          <w:b/>
-        </w:rPr>
-        <w:t xml:space="preserve">Posterior electrodes</w:t>
-      </w:r>
-      <w:r>
-        <w:br/>
-      </w:r>
-      <w:r>
-        <w:t xml:space="preserve">Wilcoxon: 54, p-value = 0.0039063, Bonferroni p-value: 0.0390625</w:t>
-      </w:r>
-      <w:r>
-        <w:br/>
-      </w:r>
-      <w:r>
-        <w:t xml:space="preserve">Fligner-Killeen: 0.091518, p-value = 0.7622562, Bonferroni p-value: 7.6225617</w:t>
-      </w:r>
-    </w:p>
-    <w:bookmarkEnd w:id="68"/>
-    <w:bookmarkStart w:id="73" w:name="ern"/>
-    <w:p>
-      <w:pPr>
-        <w:pStyle w:val="Heading2"/>
-      </w:pPr>
-      <w:r>
-        <w:rPr>
-          <w:b/>
-        </w:rPr>
-        <w:t xml:space="preserve">ERN</w:t>
-      </w:r>
-    </w:p>
-    <w:p>
-      <w:pPr>
-        <w:pStyle w:val="FirstParagraph"/>
-      </w:pPr>
-      <w:r>
-        <w:rPr>
-          <w:b/>
-        </w:rPr>
-        <w:t xml:space="preserve">Mean Amplitude</w:t>
-      </w:r>
-    </w:p>
-    <w:p>
-      <w:pPr>
-        <w:numPr>
-          <w:ilvl w:val="0"/>
-          <w:numId w:val="1015"/>
-        </w:numPr>
-        <w:pStyle w:val="Compact"/>
-      </w:pPr>
-      <w:r>
-        <w:t xml:space="preserve">Correlation Plot</w:t>
-      </w:r>
-    </w:p>
-    <w:p>
-      <w:pPr>
-        <w:numPr>
-          <w:ilvl w:val="0"/>
-          <w:numId w:val="1015"/>
-        </w:numPr>
-        <w:pStyle w:val="Compact"/>
-      </w:pPr>
-      <w:r>
-        <w:t xml:space="preserve">Pirate Plot</w:t>
-      </w:r>
-    </w:p>
-    <w:p>
-      <w:pPr>
-        <w:numPr>
-          <w:ilvl w:val="0"/>
-          <w:numId w:val="1015"/>
-        </w:numPr>
-        <w:pStyle w:val="Compact"/>
-      </w:pPr>
-      <w:r>
-        <w:t xml:space="preserve">Median for Easy Cap</w:t>
-      </w:r>
-    </w:p>
-    <w:p>
-      <w:pPr>
-        <w:numPr>
-          <w:ilvl w:val="0"/>
-          <w:numId w:val="1015"/>
-        </w:numPr>
-        <w:pStyle w:val="Compact"/>
-      </w:pPr>
-      <w:r>
-        <w:t xml:space="preserve">Median for Mobita</w:t>
-      </w:r>
-    </w:p>
-    <w:p>
-      <w:pPr>
-        <w:numPr>
-          <w:ilvl w:val="0"/>
-          <w:numId w:val="1015"/>
-        </w:numPr>
-        <w:pStyle w:val="Compact"/>
-      </w:pPr>
-      <w:r>
-        <w:t xml:space="preserve">Correlation Test</w:t>
-      </w:r>
-    </w:p>
-    <w:p>
-      <w:pPr>
-        <w:numPr>
-          <w:ilvl w:val="0"/>
-          <w:numId w:val="1015"/>
-        </w:numPr>
-        <w:pStyle w:val="Compact"/>
-      </w:pPr>
-      <w:r>
-        <w:t xml:space="preserve">Wilcoxon test results</w:t>
-      </w:r>
-    </w:p>
-    <w:p>
-      <w:pPr>
-        <w:pStyle w:val="FirstParagraph"/>
-      </w:pPr>
-      <w:r>
-        <w:drawing>
-          <wp:inline>
-            <wp:extent cx="4620126" cy="3696101"/>
-            <wp:effectExtent b="0" l="0" r="0" t="0"/>
-            <wp:docPr descr="" title="" id="1" name="Picture"/>
-            <a:graphic>
-              <a:graphicData uri="http://schemas.openxmlformats.org/drawingml/2006/picture">
-                <pic:pic>
-                  <pic:nvPicPr>
-                    <pic:cNvPr descr="tech_report_analyses_files/figure-docx/ERN-1.png" id="0" name="Picture"/>
                     <pic:cNvPicPr>
                       <a:picLocks noChangeArrowheads="1" noChangeAspect="1"/>
                     </pic:cNvPicPr>
@@ -4795,931 +5206,134 @@
           </wp:inline>
         </w:drawing>
       </w:r>
-      <w:r>
-        <w:drawing>
-          <wp:inline>
-            <wp:extent cx="4620126" cy="3696101"/>
-            <wp:effectExtent b="0" l="0" r="0" t="0"/>
-            <wp:docPr descr="" title="" id="1" name="Picture"/>
-            <a:graphic>
-              <a:graphicData uri="http://schemas.openxmlformats.org/drawingml/2006/picture">
-                <pic:pic>
-                  <pic:nvPicPr>
-                    <pic:cNvPr descr="tech_report_analyses_files/figure-docx/ERN-2.png" id="0" name="Picture"/>
-                    <pic:cNvPicPr>
-                      <a:picLocks noChangeArrowheads="1" noChangeAspect="1"/>
-                    </pic:cNvPicPr>
-                  </pic:nvPicPr>
-                  <pic:blipFill>
-                    <a:blip r:embed="rId70"/>
-                    <a:stretch>
-                      <a:fillRect/>
-                    </a:stretch>
-                  </pic:blipFill>
-                  <pic:spPr bwMode="auto">
-                    <a:xfrm>
-                      <a:off x="0" y="0"/>
-                      <a:ext cx="4620126" cy="3696101"/>
-                    </a:xfrm>
-                    <a:prstGeom prst="rect">
-                      <a:avLst/>
-                    </a:prstGeom>
-                    <a:noFill/>
-                    <a:ln w="9525">
-                      <a:noFill/>
-                      <a:headEnd/>
-                      <a:tailEnd/>
-                    </a:ln>
-                  </pic:spPr>
-                </pic:pic>
-              </a:graphicData>
-            </a:graphic>
-          </wp:inline>
-        </w:drawing>
-      </w:r>
-    </w:p>
-    <w:p>
-      <w:pPr>
-        <w:pStyle w:val="BodyText"/>
-      </w:pPr>
-      <w:r>
-        <w:t xml:space="preserve">The results are non-significant.</w:t>
-      </w:r>
-      <w:r>
-        <w:t xml:space="preserve"> </w:t>
-      </w:r>
-      <w:r>
-        <w:t xml:space="preserve">Bonferroni correction x14 as there are 2 types of ERPs with 7 tests used for each</w:t>
-      </w:r>
-    </w:p>
-    <w:p>
-      <w:pPr>
-        <w:pStyle w:val="BodyText"/>
-      </w:pPr>
-      <w:r>
-        <w:rPr>
-          <w:b/>
-        </w:rPr>
-        <w:t xml:space="preserve">Median EasyCap =</w:t>
-      </w:r>
-      <w:r>
-        <w:t xml:space="preserve"> </w:t>
-      </w:r>
-      <w:r>
-        <w:t xml:space="preserve">-2.685649</w:t>
-      </w:r>
-    </w:p>
-    <w:p>
-      <w:pPr>
-        <w:pStyle w:val="BodyText"/>
-      </w:pPr>
-      <w:r>
-        <w:rPr>
-          <w:b/>
-        </w:rPr>
-        <w:t xml:space="preserve">Median Mobita =</w:t>
-      </w:r>
-      <w:r>
-        <w:t xml:space="preserve"> </w:t>
-      </w:r>
-      <w:r>
-        <w:t xml:space="preserve">-0.894613</w:t>
-      </w:r>
-    </w:p>
-    <w:p>
-      <w:pPr>
-        <w:pStyle w:val="BodyText"/>
-      </w:pPr>
-      <w:r>
-        <w:rPr>
-          <w:b/>
-        </w:rPr>
-        <w:t xml:space="preserve">Wilcoxon:</w:t>
-      </w:r>
-      <w:r>
-        <w:t xml:space="preserve"> </w:t>
-      </w:r>
-      <w:r>
-        <w:t xml:space="preserve">V = 1, p = 0.0078125, Bonferroni p = 0.109375</w:t>
-      </w:r>
-    </w:p>
-    <w:p>
-      <w:pPr>
-        <w:pStyle w:val="BodyText"/>
-      </w:pPr>
-      <w:r>
-        <w:rPr>
-          <w:b/>
-        </w:rPr>
-        <w:t xml:space="preserve">Fligner-Killeen:</w:t>
-      </w:r>
-      <w:r>
-        <w:t xml:space="preserve"> </w:t>
-      </w:r>
-      <w:r>
-        <w:t xml:space="preserve">X</w:t>
-      </w:r>
-      <w:r>
-        <w:rPr>
-          <w:vertAlign w:val="superscript"/>
-        </w:rPr>
-        <w:t xml:space="preserve">2</w:t>
-      </w:r>
-      <w:r>
-        <w:t xml:space="preserve"> </w:t>
-      </w:r>
-      <w:r>
-        <w:t xml:space="preserve">= 1.0369341, p = 0.3085356, Bonferroni p = 4.3194984</w:t>
-      </w:r>
-    </w:p>
-    <w:p>
-      <w:r>
-        <w:pict>
-          <v:rect style="width:0;height:1.5pt" o:hralign="center" o:hrstd="t" o:hr="t"/>
-        </w:pict>
-      </w:r>
-    </w:p>
-    <w:p>
-      <w:pPr>
-        <w:pStyle w:val="FirstParagraph"/>
-      </w:pPr>
-      <w:r>
-        <w:rPr>
-          <w:b/>
-        </w:rPr>
-        <w:t xml:space="preserve">Peak Latency</w:t>
-      </w:r>
-    </w:p>
-    <w:p>
-      <w:pPr>
-        <w:numPr>
-          <w:ilvl w:val="0"/>
-          <w:numId w:val="1016"/>
-        </w:numPr>
-        <w:pStyle w:val="Compact"/>
-      </w:pPr>
-      <w:r>
-        <w:t xml:space="preserve">Pirate Plot</w:t>
-      </w:r>
-    </w:p>
-    <w:p>
-      <w:pPr>
-        <w:numPr>
-          <w:ilvl w:val="0"/>
-          <w:numId w:val="1016"/>
-        </w:numPr>
-        <w:pStyle w:val="Compact"/>
-      </w:pPr>
-      <w:r>
-        <w:t xml:space="preserve">Median for Easy Cap</w:t>
-      </w:r>
-    </w:p>
-    <w:p>
-      <w:pPr>
-        <w:numPr>
-          <w:ilvl w:val="0"/>
-          <w:numId w:val="1016"/>
-        </w:numPr>
-        <w:pStyle w:val="Compact"/>
-      </w:pPr>
-      <w:r>
-        <w:t xml:space="preserve">Median for Mobita</w:t>
-      </w:r>
-    </w:p>
-    <w:p>
-      <w:pPr>
-        <w:numPr>
-          <w:ilvl w:val="0"/>
-          <w:numId w:val="1016"/>
-        </w:numPr>
-        <w:pStyle w:val="Compact"/>
-      </w:pPr>
-      <w:r>
-        <w:t xml:space="preserve">Wilcoxon test results</w:t>
-      </w:r>
-    </w:p>
-    <w:p>
-      <w:pPr>
-        <w:pStyle w:val="FirstParagraph"/>
-      </w:pPr>
-      <w:r>
-        <w:drawing>
-          <wp:inline>
-            <wp:extent cx="4620126" cy="3696101"/>
-            <wp:effectExtent b="0" l="0" r="0" t="0"/>
-            <wp:docPr descr="" title="" id="1" name="Picture"/>
-            <a:graphic>
-              <a:graphicData uri="http://schemas.openxmlformats.org/drawingml/2006/picture">
-                <pic:pic>
-                  <pic:nvPicPr>
-                    <pic:cNvPr descr="tech_report_analyses_files/figure-docx/ERN%20latency-1.png" id="0" name="Picture"/>
-                    <pic:cNvPicPr>
-                      <a:picLocks noChangeArrowheads="1" noChangeAspect="1"/>
-                    </pic:cNvPicPr>
-                  </pic:nvPicPr>
-                  <pic:blipFill>
-                    <a:blip r:embed="rId71"/>
-                    <a:stretch>
-                      <a:fillRect/>
-                    </a:stretch>
-                  </pic:blipFill>
-                  <pic:spPr bwMode="auto">
-                    <a:xfrm>
-                      <a:off x="0" y="0"/>
-                      <a:ext cx="4620126" cy="3696101"/>
-                    </a:xfrm>
-                    <a:prstGeom prst="rect">
-                      <a:avLst/>
-                    </a:prstGeom>
-                    <a:noFill/>
-                    <a:ln w="9525">
-                      <a:noFill/>
-                      <a:headEnd/>
-                      <a:tailEnd/>
-                    </a:ln>
-                  </pic:spPr>
-                </pic:pic>
-              </a:graphicData>
-            </a:graphic>
-          </wp:inline>
-        </w:drawing>
-      </w:r>
-    </w:p>
-    <w:p>
-      <w:pPr>
-        <w:pStyle w:val="BodyText"/>
-      </w:pPr>
-      <w:r>
-        <w:t xml:space="preserve">The results are non-significant.</w:t>
-      </w:r>
-      <w:r>
-        <w:t xml:space="preserve"> </w:t>
-      </w:r>
-      <w:r>
-        <w:t xml:space="preserve">Bonferroni correction x14 as there are 2 types of ERPs with 7 tests used for each</w:t>
-      </w:r>
-    </w:p>
-    <w:p>
-      <w:pPr>
-        <w:pStyle w:val="BodyText"/>
-      </w:pPr>
-      <w:r>
-        <w:rPr>
-          <w:b/>
-        </w:rPr>
-        <w:t xml:space="preserve">Median EasyCap =</w:t>
-      </w:r>
-      <w:r>
-        <w:t xml:space="preserve"> </w:t>
-      </w:r>
-      <w:r>
-        <w:t xml:space="preserve">41.01563</w:t>
-      </w:r>
-    </w:p>
-    <w:p>
-      <w:pPr>
-        <w:pStyle w:val="BodyText"/>
-      </w:pPr>
-      <w:r>
-        <w:rPr>
-          <w:b/>
-        </w:rPr>
-        <w:t xml:space="preserve">Median Mobita =</w:t>
-      </w:r>
-      <w:r>
-        <w:t xml:space="preserve"> </w:t>
-      </w:r>
-      <w:r>
-        <w:t xml:space="preserve">5.85938</w:t>
-      </w:r>
-    </w:p>
-    <w:p>
-      <w:pPr>
-        <w:pStyle w:val="BodyText"/>
-      </w:pPr>
-      <w:r>
-        <w:rPr>
-          <w:b/>
-        </w:rPr>
-        <w:t xml:space="preserve">Wilcoxon:</w:t>
-      </w:r>
-      <w:r>
-        <w:t xml:space="preserve"> </w:t>
-      </w:r>
-      <w:r>
-        <w:t xml:space="preserve">V = 36, p = 0.0142662, Bonferroni p = 0.1997266</w:t>
-      </w:r>
-    </w:p>
-    <w:p>
-      <w:pPr>
-        <w:pStyle w:val="BodyText"/>
-      </w:pPr>
-      <w:r>
-        <w:rPr>
-          <w:b/>
-        </w:rPr>
-        <w:t xml:space="preserve">Fligner-Killeen:</w:t>
-      </w:r>
-      <w:r>
-        <w:t xml:space="preserve"> </w:t>
-      </w:r>
-      <w:r>
-        <w:t xml:space="preserve">X</w:t>
-      </w:r>
-      <w:r>
-        <w:rPr>
-          <w:vertAlign w:val="superscript"/>
-        </w:rPr>
-        <w:t xml:space="preserve">2</w:t>
-      </w:r>
-      <w:r>
-        <w:t xml:space="preserve"> </w:t>
-      </w:r>
-      <w:r>
-        <w:t xml:space="preserve">= 0.3146367, p = 0.5748488, Bonferroni p = 8.0478825</w:t>
-      </w:r>
-    </w:p>
-    <w:p>
-      <w:r>
-        <w:pict>
-          <v:rect style="width:0;height:1.5pt" o:hralign="center" o:hrstd="t" o:hr="t"/>
-        </w:pict>
-      </w:r>
-    </w:p>
-    <w:p>
-      <w:pPr>
-        <w:pStyle w:val="FirstParagraph"/>
-      </w:pPr>
-      <w:r>
-        <w:rPr>
-          <w:b/>
-        </w:rPr>
-        <w:t xml:space="preserve">Peak Amplitude</w:t>
-      </w:r>
-    </w:p>
-    <w:p>
-      <w:pPr>
-        <w:numPr>
-          <w:ilvl w:val="0"/>
-          <w:numId w:val="1017"/>
-        </w:numPr>
-        <w:pStyle w:val="Compact"/>
-      </w:pPr>
-      <w:r>
-        <w:t xml:space="preserve">Pirate Plot</w:t>
-      </w:r>
-    </w:p>
-    <w:p>
-      <w:pPr>
-        <w:numPr>
-          <w:ilvl w:val="0"/>
-          <w:numId w:val="1017"/>
-        </w:numPr>
-        <w:pStyle w:val="Compact"/>
-      </w:pPr>
-      <w:r>
-        <w:t xml:space="preserve">Median for Easy Cap</w:t>
-      </w:r>
-    </w:p>
-    <w:p>
-      <w:pPr>
-        <w:numPr>
-          <w:ilvl w:val="0"/>
-          <w:numId w:val="1017"/>
-        </w:numPr>
-        <w:pStyle w:val="Compact"/>
-      </w:pPr>
-      <w:r>
-        <w:t xml:space="preserve">Median for Mobita</w:t>
-      </w:r>
-    </w:p>
-    <w:p>
-      <w:pPr>
-        <w:numPr>
-          <w:ilvl w:val="0"/>
-          <w:numId w:val="1017"/>
-        </w:numPr>
-        <w:pStyle w:val="Compact"/>
-      </w:pPr>
-      <w:r>
-        <w:t xml:space="preserve">Wilcoxon test results</w:t>
-      </w:r>
-    </w:p>
-    <w:p>
-      <w:pPr>
-        <w:pStyle w:val="FirstParagraph"/>
-      </w:pPr>
-      <w:r>
-        <w:drawing>
-          <wp:inline>
-            <wp:extent cx="4620126" cy="3696101"/>
-            <wp:effectExtent b="0" l="0" r="0" t="0"/>
-            <wp:docPr descr="" title="" id="1" name="Picture"/>
-            <a:graphic>
-              <a:graphicData uri="http://schemas.openxmlformats.org/drawingml/2006/picture">
-                <pic:pic>
-                  <pic:nvPicPr>
-                    <pic:cNvPr descr="tech_report_analyses_files/figure-docx/ERN%20amplitude-1.png" id="0" name="Picture"/>
-                    <pic:cNvPicPr>
-                      <a:picLocks noChangeArrowheads="1" noChangeAspect="1"/>
-                    </pic:cNvPicPr>
-                  </pic:nvPicPr>
-                  <pic:blipFill>
-                    <a:blip r:embed="rId72"/>
-                    <a:stretch>
-                      <a:fillRect/>
-                    </a:stretch>
-                  </pic:blipFill>
-                  <pic:spPr bwMode="auto">
-                    <a:xfrm>
-                      <a:off x="0" y="0"/>
-                      <a:ext cx="4620126" cy="3696101"/>
-                    </a:xfrm>
-                    <a:prstGeom prst="rect">
-                      <a:avLst/>
-                    </a:prstGeom>
-                    <a:noFill/>
-                    <a:ln w="9525">
-                      <a:noFill/>
-                      <a:headEnd/>
-                      <a:tailEnd/>
-                    </a:ln>
-                  </pic:spPr>
-                </pic:pic>
-              </a:graphicData>
-            </a:graphic>
-          </wp:inline>
-        </w:drawing>
-      </w:r>
-    </w:p>
-    <w:p>
-      <w:pPr>
-        <w:pStyle w:val="BodyText"/>
-      </w:pPr>
-      <w:r>
-        <w:t xml:space="preserve">The results are non-significant.</w:t>
-      </w:r>
-      <w:r>
-        <w:t xml:space="preserve"> </w:t>
-      </w:r>
-      <w:r>
-        <w:t xml:space="preserve">Bonferroni correction x14 as there are 2 types of ERPs with 7 tests used for each</w:t>
-      </w:r>
-    </w:p>
-    <w:p>
-      <w:pPr>
-        <w:pStyle w:val="BodyText"/>
-      </w:pPr>
-      <w:r>
-        <w:rPr>
-          <w:b/>
-        </w:rPr>
-        <w:t xml:space="preserve">Median EasyCap =</w:t>
-      </w:r>
-      <w:r>
-        <w:t xml:space="preserve"> </w:t>
-      </w:r>
-      <w:r>
-        <w:t xml:space="preserve">-3.95719</w:t>
-      </w:r>
-    </w:p>
-    <w:p>
-      <w:pPr>
-        <w:pStyle w:val="BodyText"/>
-      </w:pPr>
-      <w:r>
-        <w:rPr>
-          <w:b/>
-        </w:rPr>
-        <w:t xml:space="preserve">Median Mobita =</w:t>
-      </w:r>
-      <w:r>
-        <w:t xml:space="preserve"> </w:t>
-      </w:r>
-      <w:r>
-        <w:t xml:space="preserve">-4.557438</w:t>
-      </w:r>
-    </w:p>
-    <w:p>
-      <w:pPr>
-        <w:pStyle w:val="BodyText"/>
-      </w:pPr>
-      <w:r>
-        <w:rPr>
-          <w:b/>
-        </w:rPr>
-        <w:t xml:space="preserve">Wilcoxon:</w:t>
-      </w:r>
-      <w:r>
-        <w:t xml:space="preserve"> </w:t>
-      </w:r>
-      <w:r>
-        <w:t xml:space="preserve">V = 23, p = 1, Bonferroni p = 14</w:t>
-      </w:r>
-    </w:p>
-    <w:p>
-      <w:pPr>
-        <w:pStyle w:val="BodyText"/>
-      </w:pPr>
-      <w:r>
-        <w:rPr>
-          <w:b/>
-        </w:rPr>
-        <w:t xml:space="preserve">Fligner-Killeen:</w:t>
-      </w:r>
-      <w:r>
-        <w:t xml:space="preserve"> </w:t>
-      </w:r>
-      <w:r>
-        <w:t xml:space="preserve">X</w:t>
-      </w:r>
-      <w:r>
-        <w:rPr>
-          <w:vertAlign w:val="superscript"/>
-        </w:rPr>
-        <w:t xml:space="preserve">2</w:t>
-      </w:r>
-      <w:r>
-        <w:t xml:space="preserve"> </w:t>
-      </w:r>
-      <w:r>
-        <w:t xml:space="preserve">= 0.5352036, p = 0.4644273, Bonferroni p = 6.5019828</w:t>
-      </w:r>
-    </w:p>
-    <w:p>
-      <w:r>
-        <w:pict>
-          <v:rect style="width:0;height:1.5pt" o:hralign="center" o:hrstd="t" o:hr="t"/>
-        </w:pict>
-      </w:r>
-    </w:p>
-    <w:bookmarkEnd w:id="73"/>
-    <w:bookmarkEnd w:id="74"/>
-    <w:bookmarkStart w:id="75" w:name="section-3"/>
-    <w:p>
-      <w:pPr>
-        <w:pStyle w:val="Heading1"/>
-      </w:pPr>
-    </w:p>
-    <w:bookmarkEnd w:id="75"/>
-    <w:bookmarkStart w:id="79" w:name="exploratory-analysis---ern-shifted"/>
-    <w:p>
-      <w:pPr>
-        <w:pStyle w:val="Heading1"/>
-      </w:pPr>
-      <w:r>
-        <w:t xml:space="preserve">Exploratory analysis - ERN shifted</w:t>
-      </w:r>
-    </w:p>
-    <w:p>
-      <w:pPr>
-        <w:pStyle w:val="FirstParagraph"/>
-      </w:pPr>
-      <w:r>
-        <w:t xml:space="preserve">Is it the case that the difference disappears once the mean amplitude window is moved back?</w:t>
-      </w:r>
-    </w:p>
-    <w:p>
-      <w:pPr>
-        <w:pStyle w:val="SourceCode"/>
-      </w:pPr>
-      <w:r>
-        <w:rPr>
-          <w:rStyle w:val="VerbatimChar"/>
-        </w:rPr>
-        <w:t xml:space="preserve">## [1] -2.685649</w:t>
-      </w:r>
-    </w:p>
-    <w:p>
-      <w:pPr>
-        <w:pStyle w:val="SourceCode"/>
-      </w:pPr>
-      <w:r>
-        <w:rPr>
-          <w:rStyle w:val="VerbatimChar"/>
-        </w:rPr>
-        <w:t xml:space="preserve">## [1] -2.35449</w:t>
-      </w:r>
-    </w:p>
-    <w:p>
-      <w:pPr>
-        <w:pStyle w:val="SourceCode"/>
-      </w:pPr>
-      <w:r>
-        <w:rPr>
-          <w:rStyle w:val="VerbatimChar"/>
-        </w:rPr>
-        <w:t xml:space="preserve">## </w:t>
+    </w:p>
+    <w:p>
+      <w:pPr>
+        <w:pStyle w:val="BodyText"/>
+      </w:pPr>
+      <w:r>
+        <w:t xml:space="preserve">The results from Wilcoxon test are significant for the posterior electrodes. All other tests are non-significant.</w:t>
       </w:r>
       <w:r>
         <w:br/>
       </w:r>
       <w:r>
-        <w:rPr>
-          <w:rStyle w:val="VerbatimChar"/>
-        </w:rPr>
-        <w:t xml:space="preserve">##  Wilcoxon signed rank exact test</w:t>
+        <w:t xml:space="preserve">Because there are 4 other tests looking at noise in the data, p-value are be multiplied by 10.</w:t>
       </w:r>
       <w:r>
         <w:br/>
       </w:r>
       <w:r>
-        <w:rPr>
-          <w:rStyle w:val="VerbatimChar"/>
-        </w:rPr>
-        <w:t xml:space="preserve">## </w:t>
+        <w:t xml:space="preserve">Bonferroni correction x10.</w:t>
+      </w:r>
+    </w:p>
+    <w:p>
+      <w:pPr>
+        <w:pStyle w:val="BodyText"/>
+      </w:pPr>
+      <w:r>
+        <w:rPr>
+          <w:b/>
+        </w:rPr>
+        <w:t xml:space="preserve">Frontal electrodes</w:t>
       </w:r>
       <w:r>
         <w:br/>
       </w:r>
       <w:r>
-        <w:rPr>
-          <w:rStyle w:val="VerbatimChar"/>
-        </w:rPr>
-        <w:t xml:space="preserve">## data:  df_ERN_shift$dif_E and df_ERN_shift$dif_M</w:t>
+        <w:t xml:space="preserve">EasyCap Median(IQR): 0.0472709(0.0540027)</w:t>
       </w:r>
       <w:r>
         <w:br/>
       </w:r>
       <w:r>
-        <w:rPr>
-          <w:rStyle w:val="VerbatimChar"/>
-        </w:rPr>
-        <w:t xml:space="preserve">## V = 12, p-value = 0.25</w:t>
+        <w:t xml:space="preserve">Mobita Median(IQR): 0.0264437(0.0202856)</w:t>
       </w:r>
       <w:r>
         <w:br/>
       </w:r>
       <w:r>
-        <w:rPr>
-          <w:rStyle w:val="VerbatimChar"/>
-        </w:rPr>
-        <w:t xml:space="preserve">## alternative hypothesis: true location shift is not equal to 0</w:t>
-      </w:r>
-    </w:p>
-    <w:p>
-      <w:pPr>
-        <w:pStyle w:val="FirstParagraph"/>
-      </w:pPr>
-      <w:r>
-        <w:drawing>
-          <wp:inline>
-            <wp:extent cx="4620126" cy="3696101"/>
-            <wp:effectExtent b="0" l="0" r="0" t="0"/>
-            <wp:docPr descr="" title="" id="1" name="Picture"/>
-            <a:graphic>
-              <a:graphicData uri="http://schemas.openxmlformats.org/drawingml/2006/picture">
-                <pic:pic>
-                  <pic:nvPicPr>
-                    <pic:cNvPr descr="tech_report_analyses_files/figure-docx/ERN%20shift-1.png" id="0" name="Picture"/>
-                    <pic:cNvPicPr>
-                      <a:picLocks noChangeArrowheads="1" noChangeAspect="1"/>
-                    </pic:cNvPicPr>
-                  </pic:nvPicPr>
-                  <pic:blipFill>
-                    <a:blip r:embed="rId76"/>
-                    <a:stretch>
-                      <a:fillRect/>
-                    </a:stretch>
-                  </pic:blipFill>
-                  <pic:spPr bwMode="auto">
-                    <a:xfrm>
-                      <a:off x="0" y="0"/>
-                      <a:ext cx="4620126" cy="3696101"/>
-                    </a:xfrm>
-                    <a:prstGeom prst="rect">
-                      <a:avLst/>
-                    </a:prstGeom>
-                    <a:noFill/>
-                    <a:ln w="9525">
-                      <a:noFill/>
-                      <a:headEnd/>
-                      <a:tailEnd/>
-                    </a:ln>
-                  </pic:spPr>
-                </pic:pic>
-              </a:graphicData>
-            </a:graphic>
-          </wp:inline>
-        </w:drawing>
-      </w:r>
-    </w:p>
-    <w:p>
-      <w:pPr>
-        <w:pStyle w:val="BodyText"/>
-      </w:pPr>
-      <w:r>
-        <w:t xml:space="preserve">The differences in distribution disappear and the test can no longer provide evidence that there is a difference between the mean ERN amplitudes of both systems.</w:t>
-      </w:r>
-    </w:p>
-    <w:p>
-      <w:pPr>
-        <w:pStyle w:val="BodyText"/>
-      </w:pPr>
-      <w:r>
-        <w:rPr>
-          <w:b/>
-        </w:rPr>
-        <w:t xml:space="preserve">ERN Plots</w:t>
-      </w:r>
-    </w:p>
-    <w:p>
-      <w:pPr>
-        <w:pStyle w:val="CaptionedFigure"/>
-      </w:pPr>
-      <w:r>
-        <w:drawing>
-          <wp:inline>
-            <wp:extent cx="5334000" cy="4517868"/>
-            <wp:effectExtent b="0" l="0" r="0" t="0"/>
-            <wp:docPr descr="Plots" title="" id="1" name="Picture"/>
-            <a:graphic>
-              <a:graphicData uri="http://schemas.openxmlformats.org/drawingml/2006/picture">
-                <pic:pic>
-                  <pic:nvPicPr>
-                    <pic:cNvPr descr="C:\Users\marta\OneDrive%20-%20University%20of%20Surrey\Documents\All%20working%20docs\PhD\Tech%20Report\EasyCap_Mobita_Report\ERN.jpg" id="0" name="Picture"/>
-                    <pic:cNvPicPr>
-                      <a:picLocks noChangeArrowheads="1" noChangeAspect="1"/>
-                    </pic:cNvPicPr>
-                  </pic:nvPicPr>
-                  <pic:blipFill>
-                    <a:blip r:embed="rId77"/>
-                    <a:stretch>
-                      <a:fillRect/>
-                    </a:stretch>
-                  </pic:blipFill>
-                  <pic:spPr bwMode="auto">
-                    <a:xfrm>
-                      <a:off x="0" y="0"/>
-                      <a:ext cx="5334000" cy="4517868"/>
-                    </a:xfrm>
-                    <a:prstGeom prst="rect">
-                      <a:avLst/>
-                    </a:prstGeom>
-                    <a:noFill/>
-                    <a:ln w="9525">
-                      <a:noFill/>
-                      <a:headEnd/>
-                      <a:tailEnd/>
-                    </a:ln>
-                  </pic:spPr>
-                </pic:pic>
-              </a:graphicData>
-            </a:graphic>
-          </wp:inline>
-        </w:drawing>
-      </w:r>
-    </w:p>
-    <w:p>
-      <w:pPr>
-        <w:pStyle w:val="ImageCaption"/>
-      </w:pPr>
-      <w:r>
-        <w:t xml:space="preserve">Plots</w:t>
-      </w:r>
-    </w:p>
-    <w:bookmarkStart w:id="78" w:name="rejected-ica-components"/>
-    <w:p>
-      <w:pPr>
-        <w:pStyle w:val="Heading2"/>
-      </w:pPr>
-      <w:r>
-        <w:rPr>
-          <w:b/>
-        </w:rPr>
-        <w:t xml:space="preserve">Rejected ICA components</w:t>
-      </w:r>
-    </w:p>
-    <w:p>
-      <w:pPr>
-        <w:pStyle w:val="FirstParagraph"/>
-      </w:pPr>
-      <w:r>
-        <w:t xml:space="preserve">Firstly, it will be calculated whether there is a significant difference between the number of trials rejected for each system.</w:t>
-      </w:r>
-    </w:p>
-    <w:p>
-      <w:pPr>
-        <w:numPr>
-          <w:ilvl w:val="0"/>
-          <w:numId w:val="1018"/>
-        </w:numPr>
-        <w:pStyle w:val="Compact"/>
-      </w:pPr>
-      <w:r>
-        <w:t xml:space="preserve">Median for Easy Cap</w:t>
+        <w:t xml:space="preserve">Wilcoxon: 47, p-value = 0.0488281, Bonferroni p-value: 0.4882812, r = 0.6285419 (large)</w:t>
       </w:r>
       <w:r>
         <w:br/>
       </w:r>
-    </w:p>
-    <w:p>
-      <w:pPr>
-        <w:numPr>
-          <w:ilvl w:val="0"/>
-          <w:numId w:val="1018"/>
-        </w:numPr>
-        <w:pStyle w:val="Compact"/>
-      </w:pPr>
-      <w:r>
-        <w:t xml:space="preserve">Median for Mobita</w:t>
+      <w:r>
+        <w:t xml:space="preserve">Fligner-Killeen: 0.4554226, p-value = 0.499771, Bonferroni p-value: 4.9977105</w:t>
+      </w:r>
+    </w:p>
+    <w:p>
+      <w:pPr>
+        <w:pStyle w:val="BodyText"/>
+      </w:pPr>
+      <w:r>
+        <w:rPr>
+          <w:b/>
+        </w:rPr>
+        <w:t xml:space="preserve">Central electrodes</w:t>
       </w:r>
       <w:r>
         <w:br/>
       </w:r>
-    </w:p>
-    <w:p>
-      <w:pPr>
-        <w:numPr>
-          <w:ilvl w:val="0"/>
-          <w:numId w:val="1018"/>
-        </w:numPr>
-        <w:pStyle w:val="Compact"/>
-      </w:pPr>
-      <w:r>
-        <w:t xml:space="preserve">Wilcoxon test results</w:t>
-      </w:r>
-    </w:p>
-    <w:p>
-      <w:pPr>
-        <w:pStyle w:val="SourceCode"/>
-      </w:pPr>
-      <w:r>
-        <w:rPr>
-          <w:rStyle w:val="VerbatimChar"/>
-        </w:rPr>
-        <w:t xml:space="preserve">## [1] 2.5</w:t>
-      </w:r>
-    </w:p>
-    <w:p>
-      <w:pPr>
-        <w:pStyle w:val="SourceCode"/>
-      </w:pPr>
-      <w:r>
-        <w:rPr>
-          <w:rStyle w:val="VerbatimChar"/>
-        </w:rPr>
-        <w:t xml:space="preserve">## [1] 2.5</w:t>
-      </w:r>
-    </w:p>
-    <w:p>
-      <w:pPr>
-        <w:pStyle w:val="SourceCode"/>
-      </w:pPr>
-      <w:r>
-        <w:rPr>
-          <w:rStyle w:val="VerbatimChar"/>
-        </w:rPr>
-        <w:t xml:space="preserve">## </w:t>
+      <w:r>
+        <w:t xml:space="preserve">EasyCap Median(IQR): 0.0433928(0.0497122)</w:t>
       </w:r>
       <w:r>
         <w:br/>
       </w:r>
       <w:r>
-        <w:rPr>
-          <w:rStyle w:val="VerbatimChar"/>
-        </w:rPr>
-        <w:t xml:space="preserve">##  Wilcoxon signed rank test with continuity correction</w:t>
+        <w:t xml:space="preserve">Mobita Median (IQR): 0.0349156(0.0233167)</w:t>
       </w:r>
       <w:r>
         <w:br/>
       </w:r>
       <w:r>
-        <w:rPr>
-          <w:rStyle w:val="VerbatimChar"/>
-        </w:rPr>
-        <w:t xml:space="preserve">## </w:t>
+        <w:t xml:space="preserve">Wilcoxon: 46, p-value = 0.0644531, Bonferroni p-value: 0.6445312, r = 0.596309 (large)</w:t>
       </w:r>
       <w:r>
         <w:br/>
       </w:r>
       <w:r>
-        <w:rPr>
-          <w:rStyle w:val="VerbatimChar"/>
-        </w:rPr>
-        <w:t xml:space="preserve">## data:  df_preproc$E_Rej_Comp and df_preproc$M_Rej_Comp</w:t>
+        <w:t xml:space="preserve">Fligner-Killeen: 0.3278975, p-value = 0.5668998, Bonferroni p-value: 5.6689976</w:t>
+      </w:r>
+    </w:p>
+    <w:p>
+      <w:pPr>
+        <w:pStyle w:val="BodyText"/>
+      </w:pPr>
+      <w:r>
+        <w:rPr>
+          <w:b/>
+        </w:rPr>
+        <w:t xml:space="preserve">Posterior electrodes</w:t>
       </w:r>
       <w:r>
         <w:br/>
       </w:r>
       <w:r>
-        <w:rPr>
-          <w:rStyle w:val="VerbatimChar"/>
-        </w:rPr>
-        <w:t xml:space="preserve">## V = 7.5, p-value = 0.5898</w:t>
+        <w:t xml:space="preserve">EasyCap Median (IQR): 0.0679594(0.0386814)</w:t>
       </w:r>
       <w:r>
         <w:br/>
       </w:r>
       <w:r>
-        <w:rPr>
-          <w:rStyle w:val="VerbatimChar"/>
-        </w:rPr>
-        <w:t xml:space="preserve">## alternative hypothesis: true location shift is not equal to 0</w:t>
-      </w:r>
-    </w:p>
-    <w:bookmarkEnd w:id="78"/>
-    <w:bookmarkEnd w:id="79"/>
+        <w:t xml:space="preserve">Mobita Median (IQR): 0.0307444(0.0341736)</w:t>
+      </w:r>
+      <w:r>
+        <w:br/>
+      </w:r>
+      <w:r>
+        <w:t xml:space="preserve">Wilcoxon: 54, p-value = 0.0039063, Bonferroni p-value: 0.0390625, r = 0.8541723 (large)</w:t>
+      </w:r>
+      <w:r>
+        <w:br/>
+      </w:r>
+      <w:r>
+        <w:t xml:space="preserve">Fligner-Killeen: 0.091518, p-value = 0.7622562, Bonferroni p-value: 7.6225617</w:t>
+      </w:r>
+    </w:p>
+    <w:bookmarkEnd w:id="70"/>
+    <w:bookmarkEnd w:id="71"/>
     <w:sectPr/>
   </w:body>
 </w:document>
@@ -6008,9 +5622,6 @@
     <w:abstractNumId w:val="991"/>
   </w:num>
   <w:num w:numId="1017">
-    <w:abstractNumId w:val="991"/>
-  </w:num>
-  <w:num w:numId="1018">
     <w:abstractNumId w:val="991"/>
   </w:num>
 </w:numbering>

</xml_diff>

<commit_message>
fixed and error & added a file with channel selection for freq analysis
</commit_message>
<xml_diff>
--- a/tech_report_analyses.docx
+++ b/tech_report_analyses.docx
@@ -1884,7 +1884,7 @@
         <w:pStyle w:val="BodyText"/>
       </w:pPr>
       <w:r>
-        <w:t xml:space="preserve">Select the electrodes that were identified to have strongest activity for theta band and which are overlapping between the two systems.</w:t>
+        <w:t xml:space="preserve">Select the electrodes that were identified to have strongest activity for theta band and which are overlapping between the two systems. (most positive activity)</w:t>
       </w:r>
       <w:r>
         <w:br/>
@@ -2250,7 +2250,7 @@
         <w:pStyle w:val="BodyText"/>
       </w:pPr>
       <w:r>
-        <w:t xml:space="preserve">Select the electrodes that were identified to have strongest activity for theta band and which are overlapping between the two systems.</w:t>
+        <w:t xml:space="preserve">Select the electrodes that were identified to have strongest activity for theta band and which are overlapping between the two systems. (most positive activity)</w:t>
       </w:r>
       <w:r>
         <w:br/>
@@ -2616,7 +2616,7 @@
         <w:pStyle w:val="BodyText"/>
       </w:pPr>
       <w:r>
-        <w:t xml:space="preserve">Select the electrodes that were identified to have strongest activity for theta band and which are overlapping between the two systems.</w:t>
+        <w:t xml:space="preserve">Select the electrodes that were identified to have strongest activity for theta band and which are overlapping between the two systems. (least positive activity)</w:t>
       </w:r>
       <w:r>
         <w:br/>
@@ -2642,7 +2642,7 @@
         <w:pStyle w:val="BodyText"/>
       </w:pPr>
       <w:r>
-        <w:t xml:space="preserve">Overlapping electrodes: F4</w:t>
+        <w:t xml:space="preserve">Overlapping electrodes: CP1, CP2, Pz</w:t>
       </w:r>
     </w:p>
     <w:p>
@@ -2863,7 +2863,7 @@
         <w:t xml:space="preserve"> </w:t>
       </w:r>
       <w:r>
-        <w:t xml:space="preserve">-2.3538236(0.661799)</w:t>
+        <w:t xml:space="preserve">-2.9987862(0.8986518)</w:t>
       </w:r>
     </w:p>
     <w:p>
@@ -2880,7 +2880,7 @@
         <w:t xml:space="preserve"> </w:t>
       </w:r>
       <w:r>
-        <w:t xml:space="preserve">-1.6482623(0.8218626)</w:t>
+        <w:t xml:space="preserve">-2.4034859(1.3188573)</w:t>
       </w:r>
     </w:p>
     <w:p>
@@ -2897,7 +2897,7 @@
         <w:t xml:space="preserve"> </w:t>
       </w:r>
       <w:r>
-        <w:t xml:space="preserve">r = 0.4666667, p = 0.0725502, Bonferroni p = 0.8706019</w:t>
+        <w:t xml:space="preserve">r = 0.4222222, p = 0.1083135, Bonferroni p = 1.2997619</w:t>
       </w:r>
     </w:p>
     <w:p>
@@ -2914,7 +2914,7 @@
         <w:t xml:space="preserve"> </w:t>
       </w:r>
       <w:r>
-        <w:t xml:space="preserve">V = 7, p = 0.0371094, Bonferroni p = 0.4453125, r = 0.6607748 (large)</w:t>
+        <w:t xml:space="preserve">V = 6, p = 0.0273438, Bonferroni p = 0.328125, r = 0.6930077 (large)</w:t>
       </w:r>
     </w:p>
     <w:p>
@@ -2943,7 +2943,7 @@
         <w:t xml:space="preserve"> </w:t>
       </w:r>
       <w:r>
-        <w:t xml:space="preserve">= 0.0166712, p = 0.897265, Bonferroni p = 10.7671804</w:t>
+        <w:t xml:space="preserve">= 1.7232285, p = 0.189278, Bonferroni p = 2.271336</w:t>
       </w:r>
     </w:p>
     <w:p>
@@ -2982,7 +2982,7 @@
         <w:pStyle w:val="BodyText"/>
       </w:pPr>
       <w:r>
-        <w:t xml:space="preserve">Select the electrodes that were identified to have strongest activity for theta band and which are overlapping between the two systems.</w:t>
+        <w:t xml:space="preserve">Select the electrodes that were identified to have strongest activity for theta band and which are overlapping between the two systems. (least positive activity)</w:t>
       </w:r>
       <w:r>
         <w:br/>

</xml_diff>

<commit_message>
final tidying up of the script
</commit_message>
<xml_diff>
--- a/tech_report_analyses.docx
+++ b/tech_report_analyses.docx
@@ -2165,7 +2165,7 @@
         <w:t xml:space="preserve"> </w:t>
       </w:r>
       <w:r>
-        <w:t xml:space="preserve">r = 0.1111111, p = 0.7274895, Bonferroni p = 8.7298743</w:t>
+        <w:t xml:space="preserve">τ = 0.1111111, p = 0.7274895, Bonferroni p = 8.7298743</w:t>
       </w:r>
     </w:p>
     <w:p>
@@ -2531,7 +2531,7 @@
         <w:t xml:space="preserve"> </w:t>
       </w:r>
       <w:r>
-        <w:t xml:space="preserve">r = 0.4222222, p = 0.1083135, Bonferroni p = 1.2997619</w:t>
+        <w:t xml:space="preserve">τ = 0.4222222, p = 0.1083135, Bonferroni p = 1.2997619</w:t>
       </w:r>
     </w:p>
     <w:p>
@@ -2897,7 +2897,7 @@
         <w:t xml:space="preserve"> </w:t>
       </w:r>
       <w:r>
-        <w:t xml:space="preserve">r = 0.4222222, p = 0.1083135, Bonferroni p = 1.2997619</w:t>
+        <w:t xml:space="preserve">τ = 0.4222222, p = 0.1083135, Bonferroni p = 1.2997619</w:t>
       </w:r>
     </w:p>
     <w:p>
@@ -3263,7 +3263,7 @@
         <w:t xml:space="preserve"> </w:t>
       </w:r>
       <w:r>
-        <w:t xml:space="preserve">r = 0.5111111, p = 0.0466226, Bonferroni p = 0.5594709</w:t>
+        <w:t xml:space="preserve">τ = 0.5111111, p = 0.0466226, Bonferroni p = 0.5594709</w:t>
       </w:r>
     </w:p>
     <w:p>
@@ -3661,7 +3661,7 @@
         <w:t xml:space="preserve"> </w:t>
       </w:r>
       <w:r>
-        <w:t xml:space="preserve">r = 0.2444444, p = 0.3807198, Bonferroni p = 5.3300772</w:t>
+        <w:t xml:space="preserve">τ = 0.2444444, p = 0.3807198, Bonferroni p = 5.3300772</w:t>
       </w:r>
     </w:p>
     <w:p>
@@ -4470,7 +4470,7 @@
         <w:t xml:space="preserve"> </w:t>
       </w:r>
       <w:r>
-        <w:t xml:space="preserve">r = 0.2777778, p = 0.3584877, Bonferroni p = 5.0188272</w:t>
+        <w:t xml:space="preserve">τ = 0.2777778, p = 0.3584877, Bonferroni p = 5.0188272</w:t>
       </w:r>
     </w:p>
     <w:p>

</xml_diff>